<commit_message>
Samenvoegen met database beschrijving
</commit_message>
<xml_diff>
--- a/SDS/Life ontwerp03.docx
+++ b/SDS/Life ontwerp03.docx
@@ -718,7 +718,7 @@
         </w:rPr>
         <w:fldChar w:fldCharType="separate"/>
       </w:r>
-      <w:hyperlink w:anchor="_Toc374467938" w:history="1">
+      <w:hyperlink w:anchor="_Toc377494886" w:history="1">
         <w:r>
           <w:rPr>
             <w:rStyle w:val="Hyperlink"/>
@@ -757,7 +757,7 @@
           <w:rPr>
             <w:webHidden/>
           </w:rPr>
-          <w:instrText xml:space="preserve"> PAGEREF _Toc374467938 \h </w:instrText>
+          <w:instrText xml:space="preserve"> PAGEREF _Toc377494886 \h </w:instrText>
         </w:r>
         <w:r>
           <w:rPr>
@@ -795,7 +795,7 @@
           <w:szCs w:val="22"/>
         </w:rPr>
       </w:pPr>
-      <w:hyperlink w:anchor="_Toc374467939" w:history="1">
+      <w:hyperlink w:anchor="_Toc377494887" w:history="1">
         <w:r>
           <w:rPr>
             <w:rStyle w:val="Hyperlink"/>
@@ -834,7 +834,7 @@
           <w:rPr>
             <w:webHidden/>
           </w:rPr>
-          <w:instrText xml:space="preserve"> PAGEREF _Toc374467939 \h </w:instrText>
+          <w:instrText xml:space="preserve"> PAGEREF _Toc377494887 \h </w:instrText>
         </w:r>
         <w:r>
           <w:rPr>
@@ -876,7 +876,7 @@
           <w:szCs w:val="22"/>
         </w:rPr>
       </w:pPr>
-      <w:hyperlink w:anchor="_Toc374467940" w:history="1">
+      <w:hyperlink w:anchor="_Toc377494888" w:history="1">
         <w:r>
           <w:rPr>
             <w:rStyle w:val="Hyperlink"/>
@@ -920,7 +920,7 @@
             <w:noProof/>
             <w:webHidden/>
           </w:rPr>
-          <w:instrText xml:space="preserve"> PAGEREF _Toc374467940 \h </w:instrText>
+          <w:instrText xml:space="preserve"> PAGEREF _Toc377494888 \h </w:instrText>
         </w:r>
         <w:r>
           <w:rPr>
@@ -966,7 +966,7 @@
           <w:szCs w:val="22"/>
         </w:rPr>
       </w:pPr>
-      <w:hyperlink w:anchor="_Toc374467941" w:history="1">
+      <w:hyperlink w:anchor="_Toc377494889" w:history="1">
         <w:r>
           <w:rPr>
             <w:rStyle w:val="Hyperlink"/>
@@ -1010,7 +1010,7 @@
             <w:noProof/>
             <w:webHidden/>
           </w:rPr>
-          <w:instrText xml:space="preserve"> PAGEREF _Toc374467941 \h </w:instrText>
+          <w:instrText xml:space="preserve"> PAGEREF _Toc377494889 \h </w:instrText>
         </w:r>
         <w:r>
           <w:rPr>
@@ -1052,7 +1052,7 @@
           <w:szCs w:val="22"/>
         </w:rPr>
       </w:pPr>
-      <w:hyperlink w:anchor="_Toc374467942" w:history="1">
+      <w:hyperlink w:anchor="_Toc377494890" w:history="1">
         <w:r>
           <w:rPr>
             <w:rStyle w:val="Hyperlink"/>
@@ -1073,7 +1073,7 @@
           <w:rPr>
             <w:rStyle w:val="Hyperlink"/>
           </w:rPr>
-          <w:t>Requirements</w:t>
+          <w:t>Algemene architectuur</w:t>
         </w:r>
         <w:r>
           <w:rPr>
@@ -1091,7 +1091,7 @@
           <w:rPr>
             <w:webHidden/>
           </w:rPr>
-          <w:instrText xml:space="preserve"> PAGEREF _Toc374467942 \h </w:instrText>
+          <w:instrText xml:space="preserve"> PAGEREF _Toc377494890 \h </w:instrText>
         </w:r>
         <w:r>
           <w:rPr>
@@ -1109,6 +1109,83 @@
             <w:webHidden/>
           </w:rPr>
           <w:t>4</w:t>
+        </w:r>
+        <w:r>
+          <w:rPr>
+            <w:webHidden/>
+          </w:rPr>
+          <w:fldChar w:fldCharType="end"/>
+        </w:r>
+      </w:hyperlink>
+    </w:p>
+    <w:p>
+      <w:pPr>
+        <w:pStyle w:val="Inhopg1"/>
+        <w:rPr>
+          <w:rFonts w:asciiTheme="minorHAnsi" w:eastAsiaTheme="minorEastAsia" w:hAnsiTheme="minorHAnsi" w:cstheme="minorBidi"/>
+          <w:b w:val="0"/>
+          <w:color w:val="auto"/>
+          <w:sz w:val="22"/>
+          <w:szCs w:val="22"/>
+        </w:rPr>
+      </w:pPr>
+      <w:hyperlink w:anchor="_Toc377494891" w:history="1">
+        <w:r>
+          <w:rPr>
+            <w:rStyle w:val="Hyperlink"/>
+          </w:rPr>
+          <w:t>4</w:t>
+        </w:r>
+        <w:r>
+          <w:rPr>
+            <w:rFonts w:asciiTheme="minorHAnsi" w:eastAsiaTheme="minorEastAsia" w:hAnsiTheme="minorHAnsi" w:cstheme="minorBidi"/>
+            <w:b w:val="0"/>
+            <w:color w:val="auto"/>
+            <w:sz w:val="22"/>
+            <w:szCs w:val="22"/>
+          </w:rPr>
+          <w:tab/>
+        </w:r>
+        <w:r>
+          <w:rPr>
+            <w:rStyle w:val="Hyperlink"/>
+          </w:rPr>
+          <w:t>Gedetailleerde architectuur</w:t>
+        </w:r>
+        <w:r>
+          <w:rPr>
+            <w:webHidden/>
+          </w:rPr>
+          <w:tab/>
+        </w:r>
+        <w:r>
+          <w:rPr>
+            <w:webHidden/>
+          </w:rPr>
+          <w:fldChar w:fldCharType="begin"/>
+        </w:r>
+        <w:r>
+          <w:rPr>
+            <w:webHidden/>
+          </w:rPr>
+          <w:instrText xml:space="preserve"> PAGEREF _Toc377494891 \h </w:instrText>
+        </w:r>
+        <w:r>
+          <w:rPr>
+            <w:webHidden/>
+          </w:rPr>
+        </w:r>
+        <w:r>
+          <w:rPr>
+            <w:webHidden/>
+          </w:rPr>
+          <w:fldChar w:fldCharType="separate"/>
+        </w:r>
+        <w:r>
+          <w:rPr>
+            <w:webHidden/>
+          </w:rPr>
+          <w:t>5</w:t>
         </w:r>
         <w:r>
           <w:rPr>
@@ -1133,13 +1210,13 @@
           <w:szCs w:val="22"/>
         </w:rPr>
       </w:pPr>
-      <w:hyperlink w:anchor="_Toc374467943" w:history="1">
+      <w:hyperlink w:anchor="_Toc377494892" w:history="1">
         <w:r>
           <w:rPr>
             <w:rStyle w:val="Hyperlink"/>
             <w:noProof/>
           </w:rPr>
-          <w:t>3.1</w:t>
+          <w:t>4.1</w:t>
         </w:r>
         <w:r>
           <w:rPr>
@@ -1156,7 +1233,7 @@
             <w:rStyle w:val="Hyperlink"/>
             <w:noProof/>
           </w:rPr>
-          <w:t>Niet functionele requirements</w:t>
+          <w:t>Klasse diagram model</w:t>
         </w:r>
         <w:r>
           <w:rPr>
@@ -1177,7 +1254,7 @@
             <w:noProof/>
             <w:webHidden/>
           </w:rPr>
-          <w:instrText xml:space="preserve"> PAGEREF _Toc374467943 \h </w:instrText>
+          <w:instrText xml:space="preserve"> PAGEREF _Toc377494892 \h </w:instrText>
         </w:r>
         <w:r>
           <w:rPr>
@@ -1197,7 +1274,7 @@
             <w:noProof/>
             <w:webHidden/>
           </w:rPr>
-          <w:t>4</w:t>
+          <w:t>5</w:t>
         </w:r>
         <w:r>
           <w:rPr>
@@ -1223,13 +1300,13 @@
           <w:szCs w:val="22"/>
         </w:rPr>
       </w:pPr>
-      <w:hyperlink w:anchor="_Toc374467944" w:history="1">
+      <w:hyperlink w:anchor="_Toc377494893" w:history="1">
         <w:r>
           <w:rPr>
             <w:rStyle w:val="Hyperlink"/>
             <w:noProof/>
           </w:rPr>
-          <w:t>3.2</w:t>
+          <w:t>4.2</w:t>
         </w:r>
         <w:r>
           <w:rPr>
@@ -1246,7 +1323,7 @@
             <w:rStyle w:val="Hyperlink"/>
             <w:noProof/>
           </w:rPr>
-          <w:t>Functionele requirements</w:t>
+          <w:t>Klasse diagram Model, View, Controller</w:t>
         </w:r>
         <w:r>
           <w:rPr>
@@ -1267,7 +1344,7 @@
             <w:noProof/>
             <w:webHidden/>
           </w:rPr>
-          <w:instrText xml:space="preserve"> PAGEREF _Toc374467944 \h </w:instrText>
+          <w:instrText xml:space="preserve"> PAGEREF _Toc377494893 \h </w:instrText>
         </w:r>
         <w:r>
           <w:rPr>
@@ -1287,88 +1364,11 @@
             <w:noProof/>
             <w:webHidden/>
           </w:rPr>
-          <w:t>4</w:t>
-        </w:r>
-        <w:r>
-          <w:rPr>
-            <w:noProof/>
-            <w:webHidden/>
-          </w:rPr>
-          <w:fldChar w:fldCharType="end"/>
-        </w:r>
-      </w:hyperlink>
-    </w:p>
-    <w:p>
-      <w:pPr>
-        <w:pStyle w:val="Inhopg1"/>
-        <w:rPr>
-          <w:rFonts w:asciiTheme="minorHAnsi" w:eastAsiaTheme="minorEastAsia" w:hAnsiTheme="minorHAnsi" w:cstheme="minorBidi"/>
-          <w:b w:val="0"/>
-          <w:color w:val="auto"/>
-          <w:sz w:val="22"/>
-          <w:szCs w:val="22"/>
-        </w:rPr>
-      </w:pPr>
-      <w:hyperlink w:anchor="_Toc374467949" w:history="1">
-        <w:r>
-          <w:rPr>
-            <w:rStyle w:val="Hyperlink"/>
-          </w:rPr>
-          <w:t>4</w:t>
-        </w:r>
-        <w:r>
-          <w:rPr>
-            <w:rFonts w:asciiTheme="minorHAnsi" w:eastAsiaTheme="minorEastAsia" w:hAnsiTheme="minorHAnsi" w:cstheme="minorBidi"/>
-            <w:b w:val="0"/>
-            <w:color w:val="auto"/>
-            <w:sz w:val="22"/>
-            <w:szCs w:val="22"/>
-          </w:rPr>
-          <w:tab/>
-        </w:r>
-        <w:r>
-          <w:rPr>
-            <w:rStyle w:val="Hyperlink"/>
-          </w:rPr>
-          <w:t>Grenzen van het systeem</w:t>
-        </w:r>
-        <w:r>
-          <w:rPr>
-            <w:webHidden/>
-          </w:rPr>
-          <w:tab/>
-        </w:r>
-        <w:r>
-          <w:rPr>
-            <w:webHidden/>
-          </w:rPr>
-          <w:fldChar w:fldCharType="begin"/>
-        </w:r>
-        <w:r>
-          <w:rPr>
-            <w:webHidden/>
-          </w:rPr>
-          <w:instrText xml:space="preserve"> PAGEREF _Toc374467949 \h </w:instrText>
-        </w:r>
-        <w:r>
-          <w:rPr>
-            <w:webHidden/>
-          </w:rPr>
-        </w:r>
-        <w:r>
-          <w:rPr>
-            <w:webHidden/>
-          </w:rPr>
-          <w:fldChar w:fldCharType="separate"/>
-        </w:r>
-        <w:r>
-          <w:rPr>
-            <w:webHidden/>
-          </w:rPr>
           <w:t>6</w:t>
         </w:r>
         <w:r>
           <w:rPr>
+            <w:noProof/>
             <w:webHidden/>
           </w:rPr>
           <w:fldChar w:fldCharType="end"/>
@@ -1390,13 +1390,13 @@
           <w:szCs w:val="22"/>
         </w:rPr>
       </w:pPr>
-      <w:hyperlink w:anchor="_Toc374467951" w:history="1">
+      <w:hyperlink w:anchor="_Toc377494894" w:history="1">
         <w:r>
           <w:rPr>
             <w:rStyle w:val="Hyperlink"/>
             <w:noProof/>
           </w:rPr>
-          <w:t>4.1</w:t>
+          <w:t>4.3</w:t>
         </w:r>
         <w:r>
           <w:rPr>
@@ -1413,7 +1413,7 @@
             <w:rStyle w:val="Hyperlink"/>
             <w:noProof/>
           </w:rPr>
-          <w:t>Use cases</w:t>
+          <w:t>Sequence diagram simulatiestap</w:t>
         </w:r>
         <w:r>
           <w:rPr>
@@ -1434,7 +1434,7 @@
             <w:noProof/>
             <w:webHidden/>
           </w:rPr>
-          <w:instrText xml:space="preserve"> PAGEREF _Toc374467951 \h </w:instrText>
+          <w:instrText xml:space="preserve"> PAGEREF _Toc377494894 \h </w:instrText>
         </w:r>
         <w:r>
           <w:rPr>
@@ -1454,11 +1454,88 @@
             <w:noProof/>
             <w:webHidden/>
           </w:rPr>
-          <w:t>6</w:t>
-        </w:r>
-        <w:r>
-          <w:rPr>
-            <w:noProof/>
+          <w:t>7</w:t>
+        </w:r>
+        <w:r>
+          <w:rPr>
+            <w:noProof/>
+            <w:webHidden/>
+          </w:rPr>
+          <w:fldChar w:fldCharType="end"/>
+        </w:r>
+      </w:hyperlink>
+    </w:p>
+    <w:p>
+      <w:pPr>
+        <w:pStyle w:val="Inhopg1"/>
+        <w:rPr>
+          <w:rFonts w:asciiTheme="minorHAnsi" w:eastAsiaTheme="minorEastAsia" w:hAnsiTheme="minorHAnsi" w:cstheme="minorBidi"/>
+          <w:b w:val="0"/>
+          <w:color w:val="auto"/>
+          <w:sz w:val="22"/>
+          <w:szCs w:val="22"/>
+        </w:rPr>
+      </w:pPr>
+      <w:hyperlink w:anchor="_Toc377494895" w:history="1">
+        <w:r>
+          <w:rPr>
+            <w:rStyle w:val="Hyperlink"/>
+          </w:rPr>
+          <w:t>5</w:t>
+        </w:r>
+        <w:r>
+          <w:rPr>
+            <w:rFonts w:asciiTheme="minorHAnsi" w:eastAsiaTheme="minorEastAsia" w:hAnsiTheme="minorHAnsi" w:cstheme="minorBidi"/>
+            <w:b w:val="0"/>
+            <w:color w:val="auto"/>
+            <w:sz w:val="22"/>
+            <w:szCs w:val="22"/>
+          </w:rPr>
+          <w:tab/>
+        </w:r>
+        <w:r>
+          <w:rPr>
+            <w:rStyle w:val="Hyperlink"/>
+          </w:rPr>
+          <w:t>Klassen</w:t>
+        </w:r>
+        <w:r>
+          <w:rPr>
+            <w:webHidden/>
+          </w:rPr>
+          <w:tab/>
+        </w:r>
+        <w:r>
+          <w:rPr>
+            <w:webHidden/>
+          </w:rPr>
+          <w:fldChar w:fldCharType="begin"/>
+        </w:r>
+        <w:r>
+          <w:rPr>
+            <w:webHidden/>
+          </w:rPr>
+          <w:instrText xml:space="preserve"> PAGEREF _Toc377494895 \h </w:instrText>
+        </w:r>
+        <w:r>
+          <w:rPr>
+            <w:webHidden/>
+          </w:rPr>
+        </w:r>
+        <w:r>
+          <w:rPr>
+            <w:webHidden/>
+          </w:rPr>
+          <w:fldChar w:fldCharType="separate"/>
+        </w:r>
+        <w:r>
+          <w:rPr>
+            <w:webHidden/>
+          </w:rPr>
+          <w:t>8</w:t>
+        </w:r>
+        <w:r>
+          <w:rPr>
             <w:webHidden/>
           </w:rPr>
           <w:fldChar w:fldCharType="end"/>
@@ -1480,13 +1557,13 @@
           <w:szCs w:val="22"/>
         </w:rPr>
       </w:pPr>
-      <w:hyperlink w:anchor="_Toc374467952" w:history="1">
+      <w:hyperlink w:anchor="_Toc377494896" w:history="1">
         <w:r>
           <w:rPr>
             <w:rStyle w:val="Hyperlink"/>
             <w:noProof/>
           </w:rPr>
-          <w:t>4.2</w:t>
+          <w:t>5.1</w:t>
         </w:r>
         <w:r>
           <w:rPr>
@@ -1503,7 +1580,7 @@
             <w:rStyle w:val="Hyperlink"/>
             <w:noProof/>
           </w:rPr>
-          <w:t>Use case diagram</w:t>
+          <w:t>Beest</w:t>
         </w:r>
         <w:r>
           <w:rPr>
@@ -1524,7 +1601,7 @@
             <w:noProof/>
             <w:webHidden/>
           </w:rPr>
-          <w:instrText xml:space="preserve"> PAGEREF _Toc374467952 \h </w:instrText>
+          <w:instrText xml:space="preserve"> PAGEREF _Toc377494896 \h </w:instrText>
         </w:r>
         <w:r>
           <w:rPr>
@@ -1544,7 +1621,7 @@
             <w:noProof/>
             <w:webHidden/>
           </w:rPr>
-          <w:t>11</w:t>
+          <w:t>8</w:t>
         </w:r>
         <w:r>
           <w:rPr>
@@ -1557,26 +1634,31 @@
     </w:p>
     <w:p>
       <w:pPr>
-        <w:pStyle w:val="Inhopg1"/>
+        <w:pStyle w:val="Inhopg2"/>
+        <w:tabs>
+          <w:tab w:val="left" w:pos="567"/>
+          <w:tab w:val="right" w:leader="dot" w:pos="9016"/>
+        </w:tabs>
         <w:rPr>
           <w:rFonts w:asciiTheme="minorHAnsi" w:eastAsiaTheme="minorEastAsia" w:hAnsiTheme="minorHAnsi" w:cstheme="minorBidi"/>
-          <w:b w:val="0"/>
+          <w:noProof/>
           <w:color w:val="auto"/>
           <w:sz w:val="22"/>
           <w:szCs w:val="22"/>
         </w:rPr>
       </w:pPr>
-      <w:hyperlink w:anchor="_Toc374467953" w:history="1">
+      <w:hyperlink w:anchor="_Toc377494897" w:history="1">
         <w:r>
           <w:rPr>
             <w:rStyle w:val="Hyperlink"/>
-          </w:rPr>
-          <w:t>5</w:t>
+            <w:noProof/>
+          </w:rPr>
+          <w:t>5.2</w:t>
         </w:r>
         <w:r>
           <w:rPr>
             <w:rFonts w:asciiTheme="minorHAnsi" w:eastAsiaTheme="minorEastAsia" w:hAnsiTheme="minorHAnsi" w:cstheme="minorBidi"/>
-            <w:b w:val="0"/>
+            <w:noProof/>
             <w:color w:val="auto"/>
             <w:sz w:val="22"/>
             <w:szCs w:val="22"/>
@@ -1586,46 +1668,54 @@
         <w:r>
           <w:rPr>
             <w:rStyle w:val="Hyperlink"/>
-          </w:rPr>
-          <w:t>GUI</w:t>
-        </w:r>
-        <w:r>
-          <w:rPr>
+            <w:noProof/>
+          </w:rPr>
+          <w:t>BeestType</w:t>
+        </w:r>
+        <w:r>
+          <w:rPr>
+            <w:noProof/>
             <w:webHidden/>
           </w:rPr>
           <w:tab/>
         </w:r>
         <w:r>
           <w:rPr>
+            <w:noProof/>
             <w:webHidden/>
           </w:rPr>
           <w:fldChar w:fldCharType="begin"/>
         </w:r>
         <w:r>
           <w:rPr>
+            <w:noProof/>
             <w:webHidden/>
           </w:rPr>
-          <w:instrText xml:space="preserve"> PAGEREF _Toc374467953 \h </w:instrText>
-        </w:r>
-        <w:r>
-          <w:rPr>
+          <w:instrText xml:space="preserve"> PAGEREF _Toc377494897 \h </w:instrText>
+        </w:r>
+        <w:r>
+          <w:rPr>
+            <w:noProof/>
             <w:webHidden/>
           </w:rPr>
         </w:r>
         <w:r>
           <w:rPr>
+            <w:noProof/>
             <w:webHidden/>
           </w:rPr>
           <w:fldChar w:fldCharType="separate"/>
         </w:r>
         <w:r>
           <w:rPr>
+            <w:noProof/>
             <w:webHidden/>
           </w:rPr>
-          <w:t>12</w:t>
-        </w:r>
-        <w:r>
-          <w:rPr>
+          <w:t>10</w:t>
+        </w:r>
+        <w:r>
+          <w:rPr>
+            <w:noProof/>
             <w:webHidden/>
           </w:rPr>
           <w:fldChar w:fldCharType="end"/>
@@ -1634,26 +1724,31 @@
     </w:p>
     <w:p>
       <w:pPr>
-        <w:pStyle w:val="Inhopg1"/>
+        <w:pStyle w:val="Inhopg2"/>
+        <w:tabs>
+          <w:tab w:val="left" w:pos="567"/>
+          <w:tab w:val="right" w:leader="dot" w:pos="9016"/>
+        </w:tabs>
         <w:rPr>
           <w:rFonts w:asciiTheme="minorHAnsi" w:eastAsiaTheme="minorEastAsia" w:hAnsiTheme="minorHAnsi" w:cstheme="minorBidi"/>
-          <w:b w:val="0"/>
+          <w:noProof/>
           <w:color w:val="auto"/>
           <w:sz w:val="22"/>
           <w:szCs w:val="22"/>
         </w:rPr>
       </w:pPr>
-      <w:hyperlink w:anchor="_Toc374467954" w:history="1">
+      <w:hyperlink w:anchor="_Toc377494898" w:history="1">
         <w:r>
           <w:rPr>
             <w:rStyle w:val="Hyperlink"/>
-          </w:rPr>
-          <w:t>6</w:t>
+            <w:noProof/>
+          </w:rPr>
+          <w:t>5.3</w:t>
         </w:r>
         <w:r>
           <w:rPr>
             <w:rFonts w:asciiTheme="minorHAnsi" w:eastAsiaTheme="minorEastAsia" w:hAnsiTheme="minorHAnsi" w:cstheme="minorBidi"/>
-            <w:b w:val="0"/>
+            <w:noProof/>
             <w:color w:val="auto"/>
             <w:sz w:val="22"/>
             <w:szCs w:val="22"/>
@@ -1663,46 +1758,864 @@
         <w:r>
           <w:rPr>
             <w:rStyle w:val="Hyperlink"/>
-          </w:rPr>
-          <w:t>Concept klasse diagram</w:t>
-        </w:r>
-        <w:r>
-          <w:rPr>
+            <w:noProof/>
+          </w:rPr>
+          <w:t>Gedrag</w:t>
+        </w:r>
+        <w:r>
+          <w:rPr>
+            <w:noProof/>
             <w:webHidden/>
           </w:rPr>
           <w:tab/>
         </w:r>
         <w:r>
           <w:rPr>
+            <w:noProof/>
             <w:webHidden/>
           </w:rPr>
           <w:fldChar w:fldCharType="begin"/>
         </w:r>
         <w:r>
           <w:rPr>
+            <w:noProof/>
             <w:webHidden/>
           </w:rPr>
-          <w:instrText xml:space="preserve"> PAGEREF _Toc374467954 \h </w:instrText>
-        </w:r>
-        <w:r>
-          <w:rPr>
+          <w:instrText xml:space="preserve"> PAGEREF _Toc377494898 \h </w:instrText>
+        </w:r>
+        <w:r>
+          <w:rPr>
+            <w:noProof/>
             <w:webHidden/>
           </w:rPr>
         </w:r>
         <w:r>
           <w:rPr>
+            <w:noProof/>
             <w:webHidden/>
           </w:rPr>
           <w:fldChar w:fldCharType="separate"/>
         </w:r>
         <w:r>
           <w:rPr>
+            <w:noProof/>
             <w:webHidden/>
           </w:rPr>
+          <w:t>11</w:t>
+        </w:r>
+        <w:r>
+          <w:rPr>
+            <w:noProof/>
+            <w:webHidden/>
+          </w:rPr>
+          <w:fldChar w:fldCharType="end"/>
+        </w:r>
+      </w:hyperlink>
+    </w:p>
+    <w:p>
+      <w:pPr>
+        <w:pStyle w:val="Inhopg2"/>
+        <w:tabs>
+          <w:tab w:val="left" w:pos="567"/>
+          <w:tab w:val="right" w:leader="dot" w:pos="9016"/>
+        </w:tabs>
+        <w:rPr>
+          <w:rFonts w:asciiTheme="minorHAnsi" w:eastAsiaTheme="minorEastAsia" w:hAnsiTheme="minorHAnsi" w:cstheme="minorBidi"/>
+          <w:noProof/>
+          <w:color w:val="auto"/>
+          <w:sz w:val="22"/>
+          <w:szCs w:val="22"/>
+        </w:rPr>
+      </w:pPr>
+      <w:hyperlink w:anchor="_Toc377494899" w:history="1">
+        <w:r>
+          <w:rPr>
+            <w:rStyle w:val="Hyperlink"/>
+            <w:noProof/>
+          </w:rPr>
+          <w:t>5.4</w:t>
+        </w:r>
+        <w:r>
+          <w:rPr>
+            <w:rFonts w:asciiTheme="minorHAnsi" w:eastAsiaTheme="minorEastAsia" w:hAnsiTheme="minorHAnsi" w:cstheme="minorBidi"/>
+            <w:noProof/>
+            <w:color w:val="auto"/>
+            <w:sz w:val="22"/>
+            <w:szCs w:val="22"/>
+          </w:rPr>
+          <w:tab/>
+        </w:r>
+        <w:r>
+          <w:rPr>
+            <w:rStyle w:val="Hyperlink"/>
+            <w:noProof/>
+          </w:rPr>
+          <w:t>OminovoorGedrag</w:t>
+        </w:r>
+        <w:r>
+          <w:rPr>
+            <w:noProof/>
+            <w:webHidden/>
+          </w:rPr>
+          <w:tab/>
+        </w:r>
+        <w:r>
+          <w:rPr>
+            <w:noProof/>
+            <w:webHidden/>
+          </w:rPr>
+          <w:fldChar w:fldCharType="begin"/>
+        </w:r>
+        <w:r>
+          <w:rPr>
+            <w:noProof/>
+            <w:webHidden/>
+          </w:rPr>
+          <w:instrText xml:space="preserve"> PAGEREF _Toc377494899 \h </w:instrText>
+        </w:r>
+        <w:r>
+          <w:rPr>
+            <w:noProof/>
+            <w:webHidden/>
+          </w:rPr>
+        </w:r>
+        <w:r>
+          <w:rPr>
+            <w:noProof/>
+            <w:webHidden/>
+          </w:rPr>
+          <w:fldChar w:fldCharType="separate"/>
+        </w:r>
+        <w:r>
+          <w:rPr>
+            <w:noProof/>
+            <w:webHidden/>
+          </w:rPr>
+          <w:t>11</w:t>
+        </w:r>
+        <w:r>
+          <w:rPr>
+            <w:noProof/>
+            <w:webHidden/>
+          </w:rPr>
+          <w:fldChar w:fldCharType="end"/>
+        </w:r>
+      </w:hyperlink>
+    </w:p>
+    <w:p>
+      <w:pPr>
+        <w:pStyle w:val="Inhopg2"/>
+        <w:tabs>
+          <w:tab w:val="left" w:pos="567"/>
+          <w:tab w:val="right" w:leader="dot" w:pos="9016"/>
+        </w:tabs>
+        <w:rPr>
+          <w:rFonts w:asciiTheme="minorHAnsi" w:eastAsiaTheme="minorEastAsia" w:hAnsiTheme="minorHAnsi" w:cstheme="minorBidi"/>
+          <w:noProof/>
+          <w:color w:val="auto"/>
+          <w:sz w:val="22"/>
+          <w:szCs w:val="22"/>
+        </w:rPr>
+      </w:pPr>
+      <w:hyperlink w:anchor="_Toc377494900" w:history="1">
+        <w:r>
+          <w:rPr>
+            <w:rStyle w:val="Hyperlink"/>
+            <w:noProof/>
+          </w:rPr>
+          <w:t>5.5</w:t>
+        </w:r>
+        <w:r>
+          <w:rPr>
+            <w:rFonts w:asciiTheme="minorHAnsi" w:eastAsiaTheme="minorEastAsia" w:hAnsiTheme="minorHAnsi" w:cstheme="minorBidi"/>
+            <w:noProof/>
+            <w:color w:val="auto"/>
+            <w:sz w:val="22"/>
+            <w:szCs w:val="22"/>
+          </w:rPr>
+          <w:tab/>
+        </w:r>
+        <w:r>
+          <w:rPr>
+            <w:rStyle w:val="Hyperlink"/>
+            <w:noProof/>
+          </w:rPr>
+          <w:t>HerbivoorGedrag</w:t>
+        </w:r>
+        <w:r>
+          <w:rPr>
+            <w:noProof/>
+            <w:webHidden/>
+          </w:rPr>
+          <w:tab/>
+        </w:r>
+        <w:r>
+          <w:rPr>
+            <w:noProof/>
+            <w:webHidden/>
+          </w:rPr>
+          <w:fldChar w:fldCharType="begin"/>
+        </w:r>
+        <w:r>
+          <w:rPr>
+            <w:noProof/>
+            <w:webHidden/>
+          </w:rPr>
+          <w:instrText xml:space="preserve"> PAGEREF _Toc377494900 \h </w:instrText>
+        </w:r>
+        <w:r>
+          <w:rPr>
+            <w:noProof/>
+            <w:webHidden/>
+          </w:rPr>
+        </w:r>
+        <w:r>
+          <w:rPr>
+            <w:noProof/>
+            <w:webHidden/>
+          </w:rPr>
+          <w:fldChar w:fldCharType="separate"/>
+        </w:r>
+        <w:r>
+          <w:rPr>
+            <w:noProof/>
+            <w:webHidden/>
+          </w:rPr>
+          <w:t>11</w:t>
+        </w:r>
+        <w:r>
+          <w:rPr>
+            <w:noProof/>
+            <w:webHidden/>
+          </w:rPr>
+          <w:fldChar w:fldCharType="end"/>
+        </w:r>
+      </w:hyperlink>
+    </w:p>
+    <w:p>
+      <w:pPr>
+        <w:pStyle w:val="Inhopg2"/>
+        <w:tabs>
+          <w:tab w:val="left" w:pos="567"/>
+          <w:tab w:val="right" w:leader="dot" w:pos="9016"/>
+        </w:tabs>
+        <w:rPr>
+          <w:rFonts w:asciiTheme="minorHAnsi" w:eastAsiaTheme="minorEastAsia" w:hAnsiTheme="minorHAnsi" w:cstheme="minorBidi"/>
+          <w:noProof/>
+          <w:color w:val="auto"/>
+          <w:sz w:val="22"/>
+          <w:szCs w:val="22"/>
+        </w:rPr>
+      </w:pPr>
+      <w:hyperlink w:anchor="_Toc377494901" w:history="1">
+        <w:r>
+          <w:rPr>
+            <w:rStyle w:val="Hyperlink"/>
+            <w:noProof/>
+          </w:rPr>
+          <w:t>5.6</w:t>
+        </w:r>
+        <w:r>
+          <w:rPr>
+            <w:rFonts w:asciiTheme="minorHAnsi" w:eastAsiaTheme="minorEastAsia" w:hAnsiTheme="minorHAnsi" w:cstheme="minorBidi"/>
+            <w:noProof/>
+            <w:color w:val="auto"/>
+            <w:sz w:val="22"/>
+            <w:szCs w:val="22"/>
+          </w:rPr>
+          <w:tab/>
+        </w:r>
+        <w:r>
+          <w:rPr>
+            <w:rStyle w:val="Hyperlink"/>
+            <w:noProof/>
+          </w:rPr>
+          <w:t>CarnivoorGedrag</w:t>
+        </w:r>
+        <w:r>
+          <w:rPr>
+            <w:noProof/>
+            <w:webHidden/>
+          </w:rPr>
+          <w:tab/>
+        </w:r>
+        <w:r>
+          <w:rPr>
+            <w:noProof/>
+            <w:webHidden/>
+          </w:rPr>
+          <w:fldChar w:fldCharType="begin"/>
+        </w:r>
+        <w:r>
+          <w:rPr>
+            <w:noProof/>
+            <w:webHidden/>
+          </w:rPr>
+          <w:instrText xml:space="preserve"> PAGEREF _Toc377494901 \h </w:instrText>
+        </w:r>
+        <w:r>
+          <w:rPr>
+            <w:noProof/>
+            <w:webHidden/>
+          </w:rPr>
+        </w:r>
+        <w:r>
+          <w:rPr>
+            <w:noProof/>
+            <w:webHidden/>
+          </w:rPr>
+          <w:fldChar w:fldCharType="separate"/>
+        </w:r>
+        <w:r>
+          <w:rPr>
+            <w:noProof/>
+            <w:webHidden/>
+          </w:rPr>
+          <w:t>11</w:t>
+        </w:r>
+        <w:r>
+          <w:rPr>
+            <w:noProof/>
+            <w:webHidden/>
+          </w:rPr>
+          <w:fldChar w:fldCharType="end"/>
+        </w:r>
+      </w:hyperlink>
+    </w:p>
+    <w:p>
+      <w:pPr>
+        <w:pStyle w:val="Inhopg2"/>
+        <w:tabs>
+          <w:tab w:val="left" w:pos="567"/>
+          <w:tab w:val="right" w:leader="dot" w:pos="9016"/>
+        </w:tabs>
+        <w:rPr>
+          <w:rFonts w:asciiTheme="minorHAnsi" w:eastAsiaTheme="minorEastAsia" w:hAnsiTheme="minorHAnsi" w:cstheme="minorBidi"/>
+          <w:noProof/>
+          <w:color w:val="auto"/>
+          <w:sz w:val="22"/>
+          <w:szCs w:val="22"/>
+        </w:rPr>
+      </w:pPr>
+      <w:hyperlink w:anchor="_Toc377494902" w:history="1">
+        <w:r>
+          <w:rPr>
+            <w:rStyle w:val="Hyperlink"/>
+            <w:noProof/>
+          </w:rPr>
+          <w:t>5.7</w:t>
+        </w:r>
+        <w:r>
+          <w:rPr>
+            <w:rFonts w:asciiTheme="minorHAnsi" w:eastAsiaTheme="minorEastAsia" w:hAnsiTheme="minorHAnsi" w:cstheme="minorBidi"/>
+            <w:noProof/>
+            <w:color w:val="auto"/>
+            <w:sz w:val="22"/>
+            <w:szCs w:val="22"/>
+          </w:rPr>
+          <w:tab/>
+        </w:r>
+        <w:r>
+          <w:rPr>
+            <w:rStyle w:val="Hyperlink"/>
+            <w:noProof/>
+          </w:rPr>
+          <w:t>NonivoorGedrag</w:t>
+        </w:r>
+        <w:r>
+          <w:rPr>
+            <w:noProof/>
+            <w:webHidden/>
+          </w:rPr>
+          <w:tab/>
+        </w:r>
+        <w:r>
+          <w:rPr>
+            <w:noProof/>
+            <w:webHidden/>
+          </w:rPr>
+          <w:fldChar w:fldCharType="begin"/>
+        </w:r>
+        <w:r>
+          <w:rPr>
+            <w:noProof/>
+            <w:webHidden/>
+          </w:rPr>
+          <w:instrText xml:space="preserve"> PAGEREF _Toc377494902 \h </w:instrText>
+        </w:r>
+        <w:r>
+          <w:rPr>
+            <w:noProof/>
+            <w:webHidden/>
+          </w:rPr>
+        </w:r>
+        <w:r>
+          <w:rPr>
+            <w:noProof/>
+            <w:webHidden/>
+          </w:rPr>
+          <w:fldChar w:fldCharType="separate"/>
+        </w:r>
+        <w:r>
+          <w:rPr>
+            <w:noProof/>
+            <w:webHidden/>
+          </w:rPr>
+          <w:t>11</w:t>
+        </w:r>
+        <w:r>
+          <w:rPr>
+            <w:noProof/>
+            <w:webHidden/>
+          </w:rPr>
+          <w:fldChar w:fldCharType="end"/>
+        </w:r>
+      </w:hyperlink>
+    </w:p>
+    <w:p>
+      <w:pPr>
+        <w:pStyle w:val="Inhopg2"/>
+        <w:tabs>
+          <w:tab w:val="left" w:pos="567"/>
+          <w:tab w:val="right" w:leader="dot" w:pos="9016"/>
+        </w:tabs>
+        <w:rPr>
+          <w:rFonts w:asciiTheme="minorHAnsi" w:eastAsiaTheme="minorEastAsia" w:hAnsiTheme="minorHAnsi" w:cstheme="minorBidi"/>
+          <w:noProof/>
+          <w:color w:val="auto"/>
+          <w:sz w:val="22"/>
+          <w:szCs w:val="22"/>
+        </w:rPr>
+      </w:pPr>
+      <w:hyperlink w:anchor="_Toc377494903" w:history="1">
+        <w:r>
+          <w:rPr>
+            <w:rStyle w:val="Hyperlink"/>
+            <w:noProof/>
+          </w:rPr>
+          <w:t>5.8</w:t>
+        </w:r>
+        <w:r>
+          <w:rPr>
+            <w:rFonts w:asciiTheme="minorHAnsi" w:eastAsiaTheme="minorEastAsia" w:hAnsiTheme="minorHAnsi" w:cstheme="minorBidi"/>
+            <w:noProof/>
+            <w:color w:val="auto"/>
+            <w:sz w:val="22"/>
+            <w:szCs w:val="22"/>
+          </w:rPr>
+          <w:tab/>
+        </w:r>
+        <w:r>
+          <w:rPr>
+            <w:rStyle w:val="Hyperlink"/>
+            <w:noProof/>
+          </w:rPr>
+          <w:t>Obstakel</w:t>
+        </w:r>
+        <w:r>
+          <w:rPr>
+            <w:noProof/>
+            <w:webHidden/>
+          </w:rPr>
+          <w:tab/>
+        </w:r>
+        <w:r>
+          <w:rPr>
+            <w:noProof/>
+            <w:webHidden/>
+          </w:rPr>
+          <w:fldChar w:fldCharType="begin"/>
+        </w:r>
+        <w:r>
+          <w:rPr>
+            <w:noProof/>
+            <w:webHidden/>
+          </w:rPr>
+          <w:instrText xml:space="preserve"> PAGEREF _Toc377494903 \h </w:instrText>
+        </w:r>
+        <w:r>
+          <w:rPr>
+            <w:noProof/>
+            <w:webHidden/>
+          </w:rPr>
+        </w:r>
+        <w:r>
+          <w:rPr>
+            <w:noProof/>
+            <w:webHidden/>
+          </w:rPr>
+          <w:fldChar w:fldCharType="separate"/>
+        </w:r>
+        <w:r>
+          <w:rPr>
+            <w:noProof/>
+            <w:webHidden/>
+          </w:rPr>
+          <w:t>12</w:t>
+        </w:r>
+        <w:r>
+          <w:rPr>
+            <w:noProof/>
+            <w:webHidden/>
+          </w:rPr>
+          <w:fldChar w:fldCharType="end"/>
+        </w:r>
+      </w:hyperlink>
+    </w:p>
+    <w:p>
+      <w:pPr>
+        <w:pStyle w:val="Inhopg2"/>
+        <w:tabs>
+          <w:tab w:val="left" w:pos="567"/>
+          <w:tab w:val="right" w:leader="dot" w:pos="9016"/>
+        </w:tabs>
+        <w:rPr>
+          <w:rFonts w:asciiTheme="minorHAnsi" w:eastAsiaTheme="minorEastAsia" w:hAnsiTheme="minorHAnsi" w:cstheme="minorBidi"/>
+          <w:noProof/>
+          <w:color w:val="auto"/>
+          <w:sz w:val="22"/>
+          <w:szCs w:val="22"/>
+        </w:rPr>
+      </w:pPr>
+      <w:hyperlink w:anchor="_Toc377494904" w:history="1">
+        <w:r>
+          <w:rPr>
+            <w:rStyle w:val="Hyperlink"/>
+            <w:noProof/>
+          </w:rPr>
+          <w:t>5.9</w:t>
+        </w:r>
+        <w:r>
+          <w:rPr>
+            <w:rFonts w:asciiTheme="minorHAnsi" w:eastAsiaTheme="minorEastAsia" w:hAnsiTheme="minorHAnsi" w:cstheme="minorBidi"/>
+            <w:noProof/>
+            <w:color w:val="auto"/>
+            <w:sz w:val="22"/>
+            <w:szCs w:val="22"/>
+          </w:rPr>
+          <w:tab/>
+        </w:r>
+        <w:r>
+          <w:rPr>
+            <w:rStyle w:val="Hyperlink"/>
+            <w:noProof/>
+          </w:rPr>
+          <w:t>Plant</w:t>
+        </w:r>
+        <w:r>
+          <w:rPr>
+            <w:noProof/>
+            <w:webHidden/>
+          </w:rPr>
+          <w:tab/>
+        </w:r>
+        <w:r>
+          <w:rPr>
+            <w:noProof/>
+            <w:webHidden/>
+          </w:rPr>
+          <w:fldChar w:fldCharType="begin"/>
+        </w:r>
+        <w:r>
+          <w:rPr>
+            <w:noProof/>
+            <w:webHidden/>
+          </w:rPr>
+          <w:instrText xml:space="preserve"> PAGEREF _Toc377494904 \h </w:instrText>
+        </w:r>
+        <w:r>
+          <w:rPr>
+            <w:noProof/>
+            <w:webHidden/>
+          </w:rPr>
+        </w:r>
+        <w:r>
+          <w:rPr>
+            <w:noProof/>
+            <w:webHidden/>
+          </w:rPr>
+          <w:fldChar w:fldCharType="separate"/>
+        </w:r>
+        <w:r>
+          <w:rPr>
+            <w:noProof/>
+            <w:webHidden/>
+          </w:rPr>
           <w:t>13</w:t>
         </w:r>
         <w:r>
           <w:rPr>
+            <w:noProof/>
+            <w:webHidden/>
+          </w:rPr>
+          <w:fldChar w:fldCharType="end"/>
+        </w:r>
+      </w:hyperlink>
+    </w:p>
+    <w:p>
+      <w:pPr>
+        <w:pStyle w:val="Inhopg2"/>
+        <w:tabs>
+          <w:tab w:val="left" w:pos="880"/>
+          <w:tab w:val="right" w:leader="dot" w:pos="9016"/>
+        </w:tabs>
+        <w:rPr>
+          <w:rFonts w:asciiTheme="minorHAnsi" w:eastAsiaTheme="minorEastAsia" w:hAnsiTheme="minorHAnsi" w:cstheme="minorBidi"/>
+          <w:noProof/>
+          <w:color w:val="auto"/>
+          <w:sz w:val="22"/>
+          <w:szCs w:val="22"/>
+        </w:rPr>
+      </w:pPr>
+      <w:hyperlink w:anchor="_Toc377494905" w:history="1">
+        <w:r>
+          <w:rPr>
+            <w:rStyle w:val="Hyperlink"/>
+            <w:noProof/>
+          </w:rPr>
+          <w:t>5.10</w:t>
+        </w:r>
+        <w:r>
+          <w:rPr>
+            <w:rFonts w:asciiTheme="minorHAnsi" w:eastAsiaTheme="minorEastAsia" w:hAnsiTheme="minorHAnsi" w:cstheme="minorBidi"/>
+            <w:noProof/>
+            <w:color w:val="auto"/>
+            <w:sz w:val="22"/>
+            <w:szCs w:val="22"/>
+          </w:rPr>
+          <w:tab/>
+        </w:r>
+        <w:r>
+          <w:rPr>
+            <w:rStyle w:val="Hyperlink"/>
+            <w:noProof/>
+          </w:rPr>
+          <w:t>Wereld</w:t>
+        </w:r>
+        <w:r>
+          <w:rPr>
+            <w:noProof/>
+            <w:webHidden/>
+          </w:rPr>
+          <w:tab/>
+        </w:r>
+        <w:r>
+          <w:rPr>
+            <w:noProof/>
+            <w:webHidden/>
+          </w:rPr>
+          <w:fldChar w:fldCharType="begin"/>
+        </w:r>
+        <w:r>
+          <w:rPr>
+            <w:noProof/>
+            <w:webHidden/>
+          </w:rPr>
+          <w:instrText xml:space="preserve"> PAGEREF _Toc377494905 \h </w:instrText>
+        </w:r>
+        <w:r>
+          <w:rPr>
+            <w:noProof/>
+            <w:webHidden/>
+          </w:rPr>
+        </w:r>
+        <w:r>
+          <w:rPr>
+            <w:noProof/>
+            <w:webHidden/>
+          </w:rPr>
+          <w:fldChar w:fldCharType="separate"/>
+        </w:r>
+        <w:r>
+          <w:rPr>
+            <w:noProof/>
+            <w:webHidden/>
+          </w:rPr>
+          <w:t>15</w:t>
+        </w:r>
+        <w:r>
+          <w:rPr>
+            <w:noProof/>
+            <w:webHidden/>
+          </w:rPr>
+          <w:fldChar w:fldCharType="end"/>
+        </w:r>
+      </w:hyperlink>
+    </w:p>
+    <w:p>
+      <w:pPr>
+        <w:pStyle w:val="Inhopg2"/>
+        <w:tabs>
+          <w:tab w:val="left" w:pos="880"/>
+          <w:tab w:val="right" w:leader="dot" w:pos="9016"/>
+        </w:tabs>
+        <w:rPr>
+          <w:rFonts w:asciiTheme="minorHAnsi" w:eastAsiaTheme="minorEastAsia" w:hAnsiTheme="minorHAnsi" w:cstheme="minorBidi"/>
+          <w:noProof/>
+          <w:color w:val="auto"/>
+          <w:sz w:val="22"/>
+          <w:szCs w:val="22"/>
+        </w:rPr>
+      </w:pPr>
+      <w:hyperlink w:anchor="_Toc377494906" w:history="1">
+        <w:r>
+          <w:rPr>
+            <w:rStyle w:val="Hyperlink"/>
+            <w:noProof/>
+          </w:rPr>
+          <w:t>5.11</w:t>
+        </w:r>
+        <w:r>
+          <w:rPr>
+            <w:rFonts w:asciiTheme="minorHAnsi" w:eastAsiaTheme="minorEastAsia" w:hAnsiTheme="minorHAnsi" w:cstheme="minorBidi"/>
+            <w:noProof/>
+            <w:color w:val="auto"/>
+            <w:sz w:val="22"/>
+            <w:szCs w:val="22"/>
+          </w:rPr>
+          <w:tab/>
+        </w:r>
+        <w:r>
+          <w:rPr>
+            <w:rStyle w:val="Hyperlink"/>
+            <w:noProof/>
+          </w:rPr>
+          <w:t>Leefgebied</w:t>
+        </w:r>
+        <w:r>
+          <w:rPr>
+            <w:noProof/>
+            <w:webHidden/>
+          </w:rPr>
+          <w:tab/>
+        </w:r>
+        <w:r>
+          <w:rPr>
+            <w:noProof/>
+            <w:webHidden/>
+          </w:rPr>
+          <w:fldChar w:fldCharType="begin"/>
+        </w:r>
+        <w:r>
+          <w:rPr>
+            <w:noProof/>
+            <w:webHidden/>
+          </w:rPr>
+          <w:instrText xml:space="preserve"> PAGEREF _Toc377494906 \h </w:instrText>
+        </w:r>
+        <w:r>
+          <w:rPr>
+            <w:noProof/>
+            <w:webHidden/>
+          </w:rPr>
+        </w:r>
+        <w:r>
+          <w:rPr>
+            <w:noProof/>
+            <w:webHidden/>
+          </w:rPr>
+          <w:fldChar w:fldCharType="separate"/>
+        </w:r>
+        <w:r>
+          <w:rPr>
+            <w:noProof/>
+            <w:webHidden/>
+          </w:rPr>
+          <w:t>17</w:t>
+        </w:r>
+        <w:r>
+          <w:rPr>
+            <w:noProof/>
+            <w:webHidden/>
+          </w:rPr>
+          <w:fldChar w:fldCharType="end"/>
+        </w:r>
+      </w:hyperlink>
+    </w:p>
+    <w:p>
+      <w:pPr>
+        <w:pStyle w:val="Inhopg2"/>
+        <w:tabs>
+          <w:tab w:val="left" w:pos="880"/>
+          <w:tab w:val="right" w:leader="dot" w:pos="9016"/>
+        </w:tabs>
+        <w:rPr>
+          <w:rFonts w:asciiTheme="minorHAnsi" w:eastAsiaTheme="minorEastAsia" w:hAnsiTheme="minorHAnsi" w:cstheme="minorBidi"/>
+          <w:noProof/>
+          <w:color w:val="auto"/>
+          <w:sz w:val="22"/>
+          <w:szCs w:val="22"/>
+        </w:rPr>
+      </w:pPr>
+      <w:hyperlink w:anchor="_Toc377494907" w:history="1">
+        <w:r>
+          <w:rPr>
+            <w:rStyle w:val="Hyperlink"/>
+            <w:noProof/>
+          </w:rPr>
+          <w:t>5.12</w:t>
+        </w:r>
+        <w:r>
+          <w:rPr>
+            <w:rFonts w:asciiTheme="minorHAnsi" w:eastAsiaTheme="minorEastAsia" w:hAnsiTheme="minorHAnsi" w:cstheme="minorBidi"/>
+            <w:noProof/>
+            <w:color w:val="auto"/>
+            <w:sz w:val="22"/>
+            <w:szCs w:val="22"/>
+          </w:rPr>
+          <w:tab/>
+        </w:r>
+        <w:r>
+          <w:rPr>
+            <w:rStyle w:val="Hyperlink"/>
+            <w:noProof/>
+          </w:rPr>
+          <w:t>Water</w:t>
+        </w:r>
+        <w:r>
+          <w:rPr>
+            <w:noProof/>
+            <w:webHidden/>
+          </w:rPr>
+          <w:tab/>
+        </w:r>
+        <w:r>
+          <w:rPr>
+            <w:noProof/>
+            <w:webHidden/>
+          </w:rPr>
+          <w:fldChar w:fldCharType="begin"/>
+        </w:r>
+        <w:r>
+          <w:rPr>
+            <w:noProof/>
+            <w:webHidden/>
+          </w:rPr>
+          <w:instrText xml:space="preserve"> PAGEREF _Toc377494907 \h </w:instrText>
+        </w:r>
+        <w:r>
+          <w:rPr>
+            <w:noProof/>
+            <w:webHidden/>
+          </w:rPr>
+        </w:r>
+        <w:r>
+          <w:rPr>
+            <w:noProof/>
+            <w:webHidden/>
+          </w:rPr>
+          <w:fldChar w:fldCharType="separate"/>
+        </w:r>
+        <w:r>
+          <w:rPr>
+            <w:noProof/>
+            <w:webHidden/>
+          </w:rPr>
+          <w:t>19</w:t>
+        </w:r>
+        <w:r>
+          <w:rPr>
+            <w:noProof/>
             <w:webHidden/>
           </w:rPr>
           <w:fldChar w:fldCharType="end"/>
@@ -1742,6 +2655,7 @@
         <w:bookmarkStart w:id="14" w:name="_Toc373663688"/>
         <w:bookmarkStart w:id="15" w:name="_Toc373697569"/>
         <w:bookmarkStart w:id="16" w:name="_Toc374467937"/>
+        <w:bookmarkStart w:id="17" w:name="_Toc377494885"/>
         <w:bookmarkEnd w:id="7"/>
         <w:bookmarkEnd w:id="8"/>
         <w:bookmarkEnd w:id="10"/>
@@ -1751,27 +2665,28 @@
         <w:bookmarkEnd w:id="14"/>
         <w:bookmarkEnd w:id="15"/>
         <w:bookmarkEnd w:id="16"/>
+        <w:bookmarkEnd w:id="17"/>
       </w:del>
     </w:p>
     <w:p>
       <w:pPr>
         <w:pStyle w:val="Kop1"/>
         <w:rPr>
-          <w:ins w:id="17" w:author="Bart Janisse" w:date="2013-11-13T21:27:00Z"/>
+          <w:ins w:id="18" w:author="Bart Janisse" w:date="2013-11-13T21:27:00Z"/>
         </w:rPr>
-        <w:pPrChange w:id="18" w:author="Bart Janisse" w:date="2013-11-13T21:27:00Z">
+        <w:pPrChange w:id="19" w:author="Bart Janisse" w:date="2013-11-13T21:27:00Z">
           <w:pPr/>
         </w:pPrChange>
       </w:pPr>
-      <w:bookmarkStart w:id="19" w:name="_Toc373660459"/>
-      <w:bookmarkStart w:id="20" w:name="_Toc374467938"/>
+      <w:bookmarkStart w:id="20" w:name="_Toc373660459"/>
       <w:bookmarkStart w:id="21" w:name="_Ref317539977"/>
-      <w:ins w:id="22" w:author="Bart Janisse" w:date="2013-11-13T21:27:00Z">
+      <w:bookmarkStart w:id="22" w:name="_Toc377494886"/>
+      <w:ins w:id="23" w:author="Bart Janisse" w:date="2013-11-13T21:27:00Z">
         <w:r>
           <w:t>Wijzigingshistorie</w:t>
         </w:r>
-        <w:bookmarkEnd w:id="19"/>
         <w:bookmarkEnd w:id="20"/>
+        <w:bookmarkEnd w:id="22"/>
       </w:ins>
     </w:p>
     <w:tbl>
@@ -1779,7 +2694,7 @@
         <w:tblStyle w:val="Tabelraster"/>
         <w:tblW w:w="0" w:type="auto"/>
         <w:tblLook w:val="04A0" w:firstRow="1" w:lastRow="0" w:firstColumn="1" w:lastColumn="0" w:noHBand="0" w:noVBand="1"/>
-        <w:tblPrChange w:id="23" w:author="Bart Janisse" w:date="2013-11-13T21:36:00Z">
+        <w:tblPrChange w:id="24" w:author="Bart Janisse" w:date="2013-11-13T21:36:00Z">
           <w:tblPr>
             <w:tblStyle w:val="Tabelraster"/>
             <w:tblW w:w="0" w:type="auto"/>
@@ -1792,7 +2707,7 @@
         <w:gridCol w:w="1675"/>
         <w:gridCol w:w="4127"/>
         <w:gridCol w:w="2257"/>
-        <w:tblGridChange w:id="24">
+        <w:tblGridChange w:id="25">
           <w:tblGrid>
             <w:gridCol w:w="113"/>
             <w:gridCol w:w="846"/>
@@ -1810,14 +2725,14 @@
       </w:tblGrid>
       <w:tr>
         <w:trPr>
-          <w:ins w:id="25" w:author="Bart Janisse" w:date="2013-11-13T21:27:00Z"/>
+          <w:ins w:id="26" w:author="Bart Janisse" w:date="2013-11-13T21:27:00Z"/>
         </w:trPr>
         <w:tc>
           <w:tcPr>
             <w:tcW w:w="959" w:type="dxa"/>
             <w:shd w:val="clear" w:color="auto" w:fill="BFBFBF" w:themeFill="background1" w:themeFillShade="BF"/>
             <w:vAlign w:val="bottom"/>
-            <w:tcPrChange w:id="26" w:author="Bart Janisse" w:date="2013-11-13T21:36:00Z">
+            <w:tcPrChange w:id="27" w:author="Bart Janisse" w:date="2013-11-13T21:36:00Z">
               <w:tcPr>
                 <w:tcW w:w="959" w:type="dxa"/>
                 <w:gridSpan w:val="2"/>
@@ -1829,10 +2744,10 @@
           <w:p>
             <w:pPr>
               <w:rPr>
-                <w:ins w:id="27" w:author="Bart Janisse" w:date="2013-11-13T21:27:00Z"/>
+                <w:ins w:id="28" w:author="Bart Janisse" w:date="2013-11-13T21:27:00Z"/>
               </w:rPr>
             </w:pPr>
-            <w:ins w:id="28" w:author="Bart Janisse" w:date="2013-11-13T21:28:00Z">
+            <w:ins w:id="29" w:author="Bart Janisse" w:date="2013-11-13T21:28:00Z">
               <w:r>
                 <w:t>Versie</w:t>
               </w:r>
@@ -1844,7 +2759,7 @@
             <w:tcW w:w="1701" w:type="dxa"/>
             <w:shd w:val="clear" w:color="auto" w:fill="BFBFBF" w:themeFill="background1" w:themeFillShade="BF"/>
             <w:vAlign w:val="bottom"/>
-            <w:tcPrChange w:id="29" w:author="Bart Janisse" w:date="2013-11-13T21:36:00Z">
+            <w:tcPrChange w:id="30" w:author="Bart Janisse" w:date="2013-11-13T21:36:00Z">
               <w:tcPr>
                 <w:tcW w:w="1417" w:type="dxa"/>
                 <w:gridSpan w:val="3"/>
@@ -1856,10 +2771,10 @@
           <w:p>
             <w:pPr>
               <w:rPr>
-                <w:ins w:id="30" w:author="Bart Janisse" w:date="2013-11-13T21:27:00Z"/>
+                <w:ins w:id="31" w:author="Bart Janisse" w:date="2013-11-13T21:27:00Z"/>
               </w:rPr>
             </w:pPr>
-            <w:ins w:id="31" w:author="Bart Janisse" w:date="2013-11-13T21:28:00Z">
+            <w:ins w:id="32" w:author="Bart Janisse" w:date="2013-11-13T21:28:00Z">
               <w:r>
                 <w:t>datum</w:t>
               </w:r>
@@ -1871,7 +2786,7 @@
             <w:tcW w:w="4214" w:type="dxa"/>
             <w:shd w:val="clear" w:color="auto" w:fill="BFBFBF" w:themeFill="background1" w:themeFillShade="BF"/>
             <w:vAlign w:val="bottom"/>
-            <w:tcPrChange w:id="32" w:author="Bart Janisse" w:date="2013-11-13T21:36:00Z">
+            <w:tcPrChange w:id="33" w:author="Bart Janisse" w:date="2013-11-13T21:36:00Z">
               <w:tcPr>
                 <w:tcW w:w="4498" w:type="dxa"/>
                 <w:gridSpan w:val="4"/>
@@ -1883,10 +2798,10 @@
           <w:p>
             <w:pPr>
               <w:rPr>
-                <w:ins w:id="33" w:author="Bart Janisse" w:date="2013-11-13T21:27:00Z"/>
+                <w:ins w:id="34" w:author="Bart Janisse" w:date="2013-11-13T21:27:00Z"/>
               </w:rPr>
             </w:pPr>
-            <w:ins w:id="34" w:author="Bart Janisse" w:date="2013-11-13T21:28:00Z">
+            <w:ins w:id="35" w:author="Bart Janisse" w:date="2013-11-13T21:28:00Z">
               <w:r>
                 <w:t>Wijziging</w:t>
               </w:r>
@@ -1898,7 +2813,7 @@
             <w:tcW w:w="2292" w:type="dxa"/>
             <w:shd w:val="clear" w:color="auto" w:fill="BFBFBF" w:themeFill="background1" w:themeFillShade="BF"/>
             <w:vAlign w:val="bottom"/>
-            <w:tcPrChange w:id="35" w:author="Bart Janisse" w:date="2013-11-13T21:36:00Z">
+            <w:tcPrChange w:id="36" w:author="Bart Janisse" w:date="2013-11-13T21:36:00Z">
               <w:tcPr>
                 <w:tcW w:w="2292" w:type="dxa"/>
                 <w:gridSpan w:val="2"/>
@@ -1910,10 +2825,10 @@
           <w:p>
             <w:pPr>
               <w:rPr>
-                <w:ins w:id="36" w:author="Bart Janisse" w:date="2013-11-13T21:27:00Z"/>
+                <w:ins w:id="37" w:author="Bart Janisse" w:date="2013-11-13T21:27:00Z"/>
               </w:rPr>
             </w:pPr>
-            <w:ins w:id="37" w:author="Bart Janisse" w:date="2013-11-13T21:28:00Z">
+            <w:ins w:id="38" w:author="Bart Janisse" w:date="2013-11-13T21:28:00Z">
               <w:r>
                 <w:t>Auteur(s)</w:t>
               </w:r>
@@ -1923,13 +2838,13 @@
       </w:tr>
       <w:tr>
         <w:trPr>
-          <w:ins w:id="38" w:author="Bart Janisse" w:date="2013-11-13T21:27:00Z"/>
+          <w:ins w:id="39" w:author="Bart Janisse" w:date="2013-11-13T21:27:00Z"/>
         </w:trPr>
         <w:tc>
           <w:tcPr>
             <w:tcW w:w="959" w:type="dxa"/>
             <w:vAlign w:val="bottom"/>
-            <w:tcPrChange w:id="39" w:author="Bart Janisse" w:date="2013-11-13T21:36:00Z">
+            <w:tcPrChange w:id="40" w:author="Bart Janisse" w:date="2013-11-13T21:36:00Z">
               <w:tcPr>
                 <w:tcW w:w="2291" w:type="dxa"/>
                 <w:gridSpan w:val="4"/>
@@ -1939,10 +2854,10 @@
           <w:p>
             <w:pPr>
               <w:rPr>
-                <w:ins w:id="40" w:author="Bart Janisse" w:date="2013-11-13T21:27:00Z"/>
+                <w:ins w:id="41" w:author="Bart Janisse" w:date="2013-11-13T21:27:00Z"/>
               </w:rPr>
             </w:pPr>
-            <w:ins w:id="41" w:author="Bart Janisse" w:date="2013-11-13T21:29:00Z">
+            <w:ins w:id="42" w:author="Bart Janisse" w:date="2013-11-13T21:29:00Z">
               <w:r>
                 <w:t>0.1</w:t>
               </w:r>
@@ -1953,7 +2868,7 @@
           <w:tcPr>
             <w:tcW w:w="1701" w:type="dxa"/>
             <w:vAlign w:val="bottom"/>
-            <w:tcPrChange w:id="42" w:author="Bart Janisse" w:date="2013-11-13T21:36:00Z">
+            <w:tcPrChange w:id="43" w:author="Bart Janisse" w:date="2013-11-13T21:36:00Z">
               <w:tcPr>
                 <w:tcW w:w="2291" w:type="dxa"/>
                 <w:gridSpan w:val="3"/>
@@ -1963,10 +2878,10 @@
           <w:p>
             <w:pPr>
               <w:rPr>
-                <w:ins w:id="43" w:author="Bart Janisse" w:date="2013-11-13T21:27:00Z"/>
+                <w:ins w:id="44" w:author="Bart Janisse" w:date="2013-11-13T21:27:00Z"/>
               </w:rPr>
             </w:pPr>
-            <w:ins w:id="44" w:author="Bart Janisse" w:date="2013-11-13T21:29:00Z">
+            <w:ins w:id="45" w:author="Bart Janisse" w:date="2013-11-13T21:29:00Z">
               <w:r>
                 <w:t>1</w:t>
               </w:r>
@@ -1974,7 +2889,7 @@
             <w:r>
               <w:t>5</w:t>
             </w:r>
-            <w:ins w:id="45" w:author="Bart Janisse" w:date="2013-11-13T21:29:00Z">
+            <w:ins w:id="46" w:author="Bart Janisse" w:date="2013-11-13T21:29:00Z">
               <w:r>
                 <w:t>-1</w:t>
               </w:r>
@@ -1982,7 +2897,7 @@
             <w:r>
               <w:t>2</w:t>
             </w:r>
-            <w:ins w:id="46" w:author="Bart Janisse" w:date="2013-11-13T21:29:00Z">
+            <w:ins w:id="47" w:author="Bart Janisse" w:date="2013-11-13T21:29:00Z">
               <w:r>
                 <w:t>-2013</w:t>
               </w:r>
@@ -1993,7 +2908,7 @@
           <w:tcPr>
             <w:tcW w:w="4214" w:type="dxa"/>
             <w:vAlign w:val="bottom"/>
-            <w:tcPrChange w:id="47" w:author="Bart Janisse" w:date="2013-11-13T21:36:00Z">
+            <w:tcPrChange w:id="48" w:author="Bart Janisse" w:date="2013-11-13T21:36:00Z">
               <w:tcPr>
                 <w:tcW w:w="2292" w:type="dxa"/>
                 <w:gridSpan w:val="2"/>
@@ -2003,10 +2918,10 @@
           <w:p>
             <w:pPr>
               <w:rPr>
-                <w:ins w:id="48" w:author="Bart Janisse" w:date="2013-11-13T21:27:00Z"/>
+                <w:ins w:id="49" w:author="Bart Janisse" w:date="2013-11-13T21:27:00Z"/>
               </w:rPr>
             </w:pPr>
-            <w:ins w:id="49" w:author="Bart Janisse" w:date="2013-11-13T21:30:00Z">
+            <w:ins w:id="50" w:author="Bart Janisse" w:date="2013-11-13T21:30:00Z">
               <w:r>
                 <w:t>Concept</w:t>
               </w:r>
@@ -2017,7 +2932,7 @@
           <w:tcPr>
             <w:tcW w:w="2292" w:type="dxa"/>
             <w:vAlign w:val="bottom"/>
-            <w:tcPrChange w:id="50" w:author="Bart Janisse" w:date="2013-11-13T21:36:00Z">
+            <w:tcPrChange w:id="51" w:author="Bart Janisse" w:date="2013-11-13T21:36:00Z">
               <w:tcPr>
                 <w:tcW w:w="2292" w:type="dxa"/>
                 <w:gridSpan w:val="2"/>
@@ -2027,10 +2942,10 @@
           <w:p>
             <w:pPr>
               <w:rPr>
-                <w:ins w:id="51" w:author="Bart Janisse" w:date="2013-11-13T21:27:00Z"/>
+                <w:ins w:id="52" w:author="Bart Janisse" w:date="2013-11-13T21:27:00Z"/>
               </w:rPr>
             </w:pPr>
-            <w:ins w:id="52" w:author="Bart Janisse" w:date="2013-11-13T21:30:00Z">
+            <w:ins w:id="53" w:author="Bart Janisse" w:date="2013-11-13T21:30:00Z">
               <w:r>
                 <w:t>Bart</w:t>
               </w:r>
@@ -2043,13 +2958,13 @@
       </w:tr>
       <w:tr>
         <w:trPr>
-          <w:ins w:id="53" w:author="Bart Janisse" w:date="2013-11-13T21:27:00Z"/>
+          <w:ins w:id="54" w:author="Bart Janisse" w:date="2013-11-13T21:27:00Z"/>
         </w:trPr>
         <w:tc>
           <w:tcPr>
             <w:tcW w:w="959" w:type="dxa"/>
             <w:vAlign w:val="bottom"/>
-            <w:tcPrChange w:id="54" w:author="Bart Janisse" w:date="2013-11-13T21:36:00Z">
+            <w:tcPrChange w:id="55" w:author="Bart Janisse" w:date="2013-11-13T21:36:00Z">
               <w:tcPr>
                 <w:tcW w:w="2291" w:type="dxa"/>
                 <w:gridSpan w:val="4"/>
@@ -2059,7 +2974,7 @@
           <w:p>
             <w:pPr>
               <w:rPr>
-                <w:ins w:id="55" w:author="Bart Janisse" w:date="2013-11-13T21:27:00Z"/>
+                <w:ins w:id="56" w:author="Bart Janisse" w:date="2013-11-13T21:27:00Z"/>
               </w:rPr>
             </w:pPr>
             <w:r>
@@ -2071,7 +2986,7 @@
           <w:tcPr>
             <w:tcW w:w="1701" w:type="dxa"/>
             <w:vAlign w:val="bottom"/>
-            <w:tcPrChange w:id="56" w:author="Bart Janisse" w:date="2013-11-13T21:36:00Z">
+            <w:tcPrChange w:id="57" w:author="Bart Janisse" w:date="2013-11-13T21:36:00Z">
               <w:tcPr>
                 <w:tcW w:w="2291" w:type="dxa"/>
                 <w:gridSpan w:val="3"/>
@@ -2081,7 +2996,7 @@
           <w:p>
             <w:pPr>
               <w:rPr>
-                <w:ins w:id="57" w:author="Bart Janisse" w:date="2013-11-13T21:27:00Z"/>
+                <w:ins w:id="58" w:author="Bart Janisse" w:date="2013-11-13T21:27:00Z"/>
               </w:rPr>
             </w:pPr>
             <w:r>
@@ -2093,7 +3008,7 @@
           <w:tcPr>
             <w:tcW w:w="4214" w:type="dxa"/>
             <w:vAlign w:val="bottom"/>
-            <w:tcPrChange w:id="58" w:author="Bart Janisse" w:date="2013-11-13T21:36:00Z">
+            <w:tcPrChange w:id="59" w:author="Bart Janisse" w:date="2013-11-13T21:36:00Z">
               <w:tcPr>
                 <w:tcW w:w="2292" w:type="dxa"/>
                 <w:gridSpan w:val="2"/>
@@ -2103,7 +3018,7 @@
           <w:p>
             <w:pPr>
               <w:rPr>
-                <w:ins w:id="59" w:author="Bart Janisse" w:date="2013-11-13T21:27:00Z"/>
+                <w:ins w:id="60" w:author="Bart Janisse" w:date="2013-11-13T21:27:00Z"/>
               </w:rPr>
             </w:pPr>
             <w:r>
@@ -2115,7 +3030,7 @@
           <w:tcPr>
             <w:tcW w:w="2292" w:type="dxa"/>
             <w:vAlign w:val="bottom"/>
-            <w:tcPrChange w:id="60" w:author="Bart Janisse" w:date="2013-11-13T21:36:00Z">
+            <w:tcPrChange w:id="61" w:author="Bart Janisse" w:date="2013-11-13T21:36:00Z">
               <w:tcPr>
                 <w:tcW w:w="2292" w:type="dxa"/>
                 <w:gridSpan w:val="2"/>
@@ -2125,7 +3040,7 @@
           <w:p>
             <w:pPr>
               <w:rPr>
-                <w:ins w:id="61" w:author="Bart Janisse" w:date="2013-11-13T21:27:00Z"/>
+                <w:ins w:id="62" w:author="Bart Janisse" w:date="2013-11-13T21:27:00Z"/>
               </w:rPr>
             </w:pPr>
             <w:r>
@@ -2244,13 +3159,6 @@
     <w:p>
       <w:pPr>
         <w:rPr>
-          <w:ins w:id="62" w:author="Bart Janisse" w:date="2013-11-13T21:27:00Z"/>
-        </w:rPr>
-      </w:pPr>
-    </w:p>
-    <w:p>
-      <w:pPr>
-        <w:rPr>
           <w:ins w:id="63" w:author="Bart Janisse" w:date="2013-11-13T21:27:00Z"/>
         </w:rPr>
       </w:pPr>
@@ -2258,7 +3166,7 @@
     <w:p>
       <w:pPr>
         <w:rPr>
-          <w:ins w:id="64" w:author="Bart Janisse" w:date="2013-11-13T21:30:00Z"/>
+          <w:ins w:id="64" w:author="Bart Janisse" w:date="2013-11-13T21:27:00Z"/>
         </w:rPr>
       </w:pPr>
     </w:p>
@@ -2275,7 +3183,14 @@
           <w:ins w:id="66" w:author="Bart Janisse" w:date="2013-11-13T21:30:00Z"/>
         </w:rPr>
       </w:pPr>
-      <w:ins w:id="67" w:author="Bart Janisse" w:date="2013-11-13T21:30:00Z">
+    </w:p>
+    <w:p>
+      <w:pPr>
+        <w:rPr>
+          <w:ins w:id="67" w:author="Bart Janisse" w:date="2013-11-13T21:30:00Z"/>
+        </w:rPr>
+      </w:pPr>
+      <w:ins w:id="68" w:author="Bart Janisse" w:date="2013-11-13T21:30:00Z">
         <w:r>
           <w:br w:type="page"/>
         </w:r>
@@ -2285,44 +3200,44 @@
       <w:pPr>
         <w:pStyle w:val="Kop1"/>
         <w:rPr>
-          <w:ins w:id="68" w:author="Bart Janisse" w:date="2013-11-13T21:31:00Z"/>
+          <w:ins w:id="69" w:author="Bart Janisse" w:date="2013-11-13T21:31:00Z"/>
         </w:rPr>
       </w:pPr>
-      <w:bookmarkStart w:id="69" w:name="_Toc373660460"/>
-      <w:bookmarkStart w:id="70" w:name="_Toc374467939"/>
-      <w:ins w:id="71" w:author="Bart Janisse" w:date="2013-11-13T21:31:00Z">
+      <w:bookmarkStart w:id="70" w:name="_Toc373660460"/>
+      <w:bookmarkStart w:id="71" w:name="_Toc377494887"/>
+      <w:ins w:id="72" w:author="Bart Janisse" w:date="2013-11-13T21:31:00Z">
         <w:r>
           <w:lastRenderedPageBreak/>
           <w:t>Inleiding</w:t>
         </w:r>
-        <w:bookmarkEnd w:id="69"/>
         <w:bookmarkEnd w:id="70"/>
+        <w:bookmarkEnd w:id="71"/>
       </w:ins>
     </w:p>
     <w:p>
       <w:pPr>
         <w:pStyle w:val="Kop2"/>
         <w:rPr>
-          <w:ins w:id="72" w:author="Bart Janisse" w:date="2013-11-13T21:31:00Z"/>
+          <w:ins w:id="73" w:author="Bart Janisse" w:date="2013-11-13T21:31:00Z"/>
         </w:rPr>
       </w:pPr>
-      <w:bookmarkStart w:id="73" w:name="_Toc373660461"/>
-      <w:bookmarkStart w:id="74" w:name="_Toc374467940"/>
-      <w:ins w:id="75" w:author="Bart Janisse" w:date="2013-11-13T21:31:00Z">
+      <w:bookmarkStart w:id="74" w:name="_Toc373660461"/>
+      <w:bookmarkStart w:id="75" w:name="_Toc377494888"/>
+      <w:ins w:id="76" w:author="Bart Janisse" w:date="2013-11-13T21:31:00Z">
         <w:r>
           <w:t>doel</w:t>
         </w:r>
-        <w:bookmarkEnd w:id="73"/>
         <w:bookmarkEnd w:id="74"/>
+        <w:bookmarkEnd w:id="75"/>
       </w:ins>
     </w:p>
     <w:p>
       <w:pPr>
         <w:rPr>
-          <w:ins w:id="76" w:author="Bart Janisse" w:date="2013-11-13T21:31:00Z"/>
+          <w:ins w:id="77" w:author="Bart Janisse" w:date="2013-11-13T21:31:00Z"/>
         </w:rPr>
       </w:pPr>
-      <w:ins w:id="77" w:author="Bart Janisse" w:date="2013-11-13T21:31:00Z">
+      <w:ins w:id="78" w:author="Bart Janisse" w:date="2013-11-13T21:31:00Z">
         <w:r>
           <w:t xml:space="preserve">Dit document </w:t>
         </w:r>
@@ -2335,28 +3250,28 @@
       <w:pPr>
         <w:pStyle w:val="Kop2"/>
         <w:rPr>
-          <w:ins w:id="78" w:author="Bart Janisse" w:date="2013-11-13T21:18:00Z"/>
+          <w:ins w:id="79" w:author="Bart Janisse" w:date="2013-11-13T21:18:00Z"/>
         </w:rPr>
-        <w:pPrChange w:id="79" w:author="Bart Janisse" w:date="2013-11-13T21:35:00Z">
+        <w:pPrChange w:id="80" w:author="Bart Janisse" w:date="2013-11-13T21:35:00Z">
           <w:pPr/>
         </w:pPrChange>
       </w:pPr>
-      <w:bookmarkStart w:id="80" w:name="_Toc373660462"/>
-      <w:bookmarkStart w:id="81" w:name="_Toc374467941"/>
-      <w:ins w:id="82" w:author="Bart Janisse" w:date="2013-11-13T21:35:00Z">
+      <w:bookmarkStart w:id="81" w:name="_Toc373660462"/>
+      <w:bookmarkStart w:id="82" w:name="_Toc377494889"/>
+      <w:ins w:id="83" w:author="Bart Janisse" w:date="2013-11-13T21:35:00Z">
         <w:r>
           <w:t>Definities en afkortingen</w:t>
         </w:r>
       </w:ins>
-      <w:bookmarkEnd w:id="80"/>
       <w:bookmarkEnd w:id="81"/>
+      <w:bookmarkEnd w:id="82"/>
     </w:p>
     <w:tbl>
       <w:tblPr>
         <w:tblStyle w:val="Tabelraster"/>
         <w:tblW w:w="0" w:type="auto"/>
         <w:tblLook w:val="04A0" w:firstRow="1" w:lastRow="0" w:firstColumn="1" w:lastColumn="0" w:noHBand="0" w:noVBand="1"/>
-        <w:tblPrChange w:id="83" w:author="Bart Janisse" w:date="2013-11-13T21:38:00Z">
+        <w:tblPrChange w:id="84" w:author="Bart Janisse" w:date="2013-11-13T21:38:00Z">
           <w:tblPr>
             <w:tblStyle w:val="Tabelraster"/>
             <w:tblW w:w="0" w:type="auto"/>
@@ -2367,7 +3282,7 @@
       <w:tblGrid>
         <w:gridCol w:w="1164"/>
         <w:gridCol w:w="4106"/>
-        <w:tblGridChange w:id="84">
+        <w:tblGridChange w:id="85">
           <w:tblGrid>
             <w:gridCol w:w="4583"/>
             <w:gridCol w:w="4583"/>
@@ -2376,13 +3291,13 @@
       </w:tblGrid>
       <w:tr>
         <w:trPr>
-          <w:ins w:id="85" w:author="Bart Janisse" w:date="2013-11-13T21:35:00Z"/>
+          <w:ins w:id="86" w:author="Bart Janisse" w:date="2013-11-13T21:35:00Z"/>
         </w:trPr>
         <w:tc>
           <w:tcPr>
             <w:tcW w:w="1105" w:type="dxa"/>
             <w:shd w:val="clear" w:color="auto" w:fill="BFBFBF" w:themeFill="background1" w:themeFillShade="BF"/>
-            <w:tcPrChange w:id="86" w:author="Bart Janisse" w:date="2013-11-13T21:38:00Z">
+            <w:tcPrChange w:id="87" w:author="Bart Janisse" w:date="2013-11-13T21:38:00Z">
               <w:tcPr>
                 <w:tcW w:w="4583" w:type="dxa"/>
               </w:tcPr>
@@ -2391,10 +3306,10 @@
           <w:p>
             <w:pPr>
               <w:rPr>
-                <w:ins w:id="87" w:author="Bart Janisse" w:date="2013-11-13T21:35:00Z"/>
+                <w:ins w:id="88" w:author="Bart Janisse" w:date="2013-11-13T21:35:00Z"/>
               </w:rPr>
             </w:pPr>
-            <w:ins w:id="88" w:author="Bart Janisse" w:date="2013-11-13T21:36:00Z">
+            <w:ins w:id="89" w:author="Bart Janisse" w:date="2013-11-13T21:36:00Z">
               <w:r>
                 <w:t>Afkorting</w:t>
               </w:r>
@@ -2405,7 +3320,7 @@
           <w:tcPr>
             <w:tcW w:w="4106" w:type="dxa"/>
             <w:shd w:val="clear" w:color="auto" w:fill="BFBFBF" w:themeFill="background1" w:themeFillShade="BF"/>
-            <w:tcPrChange w:id="89" w:author="Bart Janisse" w:date="2013-11-13T21:38:00Z">
+            <w:tcPrChange w:id="90" w:author="Bart Janisse" w:date="2013-11-13T21:38:00Z">
               <w:tcPr>
                 <w:tcW w:w="4583" w:type="dxa"/>
               </w:tcPr>
@@ -2414,10 +3329,10 @@
           <w:p>
             <w:pPr>
               <w:rPr>
-                <w:ins w:id="90" w:author="Bart Janisse" w:date="2013-11-13T21:35:00Z"/>
+                <w:ins w:id="91" w:author="Bart Janisse" w:date="2013-11-13T21:35:00Z"/>
               </w:rPr>
             </w:pPr>
-            <w:ins w:id="91" w:author="Bart Janisse" w:date="2013-11-13T21:36:00Z">
+            <w:ins w:id="92" w:author="Bart Janisse" w:date="2013-11-13T21:36:00Z">
               <w:r>
                 <w:t>Betekenis</w:t>
               </w:r>
@@ -2427,12 +3342,12 @@
       </w:tr>
       <w:tr>
         <w:trPr>
-          <w:ins w:id="92" w:author="Bart Janisse" w:date="2013-11-13T21:35:00Z"/>
+          <w:ins w:id="93" w:author="Bart Janisse" w:date="2013-11-13T21:35:00Z"/>
         </w:trPr>
         <w:tc>
           <w:tcPr>
             <w:tcW w:w="1105" w:type="dxa"/>
-            <w:tcPrChange w:id="93" w:author="Bart Janisse" w:date="2013-11-13T21:38:00Z">
+            <w:tcPrChange w:id="94" w:author="Bart Janisse" w:date="2013-11-13T21:38:00Z">
               <w:tcPr>
                 <w:tcW w:w="4583" w:type="dxa"/>
               </w:tcPr>
@@ -2441,7 +3356,7 @@
           <w:p>
             <w:pPr>
               <w:rPr>
-                <w:ins w:id="94" w:author="Bart Janisse" w:date="2013-11-13T21:35:00Z"/>
+                <w:ins w:id="95" w:author="Bart Janisse" w:date="2013-11-13T21:35:00Z"/>
               </w:rPr>
             </w:pPr>
           </w:p>
@@ -2449,7 +3364,7 @@
         <w:tc>
           <w:tcPr>
             <w:tcW w:w="4106" w:type="dxa"/>
-            <w:tcPrChange w:id="95" w:author="Bart Janisse" w:date="2013-11-13T21:38:00Z">
+            <w:tcPrChange w:id="96" w:author="Bart Janisse" w:date="2013-11-13T21:38:00Z">
               <w:tcPr>
                 <w:tcW w:w="4583" w:type="dxa"/>
               </w:tcPr>
@@ -2458,7 +3373,7 @@
           <w:p>
             <w:pPr>
               <w:rPr>
-                <w:ins w:id="96" w:author="Bart Janisse" w:date="2013-11-13T21:35:00Z"/>
+                <w:ins w:id="97" w:author="Bart Janisse" w:date="2013-11-13T21:35:00Z"/>
               </w:rPr>
             </w:pPr>
           </w:p>
@@ -2466,12 +3381,12 @@
       </w:tr>
       <w:tr>
         <w:trPr>
-          <w:ins w:id="97" w:author="Bart Janisse" w:date="2013-11-13T21:35:00Z"/>
+          <w:ins w:id="98" w:author="Bart Janisse" w:date="2013-11-13T21:35:00Z"/>
         </w:trPr>
         <w:tc>
           <w:tcPr>
             <w:tcW w:w="1105" w:type="dxa"/>
-            <w:tcPrChange w:id="98" w:author="Bart Janisse" w:date="2013-11-13T21:38:00Z">
+            <w:tcPrChange w:id="99" w:author="Bart Janisse" w:date="2013-11-13T21:38:00Z">
               <w:tcPr>
                 <w:tcW w:w="4583" w:type="dxa"/>
               </w:tcPr>
@@ -2480,7 +3395,7 @@
           <w:p>
             <w:pPr>
               <w:rPr>
-                <w:ins w:id="99" w:author="Bart Janisse" w:date="2013-11-13T21:35:00Z"/>
+                <w:ins w:id="100" w:author="Bart Janisse" w:date="2013-11-13T21:35:00Z"/>
               </w:rPr>
             </w:pPr>
           </w:p>
@@ -2488,7 +3403,7 @@
         <w:tc>
           <w:tcPr>
             <w:tcW w:w="4106" w:type="dxa"/>
-            <w:tcPrChange w:id="100" w:author="Bart Janisse" w:date="2013-11-13T21:38:00Z">
+            <w:tcPrChange w:id="101" w:author="Bart Janisse" w:date="2013-11-13T21:38:00Z">
               <w:tcPr>
                 <w:tcW w:w="4583" w:type="dxa"/>
               </w:tcPr>
@@ -2497,7 +3412,7 @@
           <w:p>
             <w:pPr>
               <w:rPr>
-                <w:ins w:id="101" w:author="Bart Janisse" w:date="2013-11-13T21:35:00Z"/>
+                <w:ins w:id="102" w:author="Bart Janisse" w:date="2013-11-13T21:35:00Z"/>
               </w:rPr>
             </w:pPr>
           </w:p>
@@ -2505,12 +3420,12 @@
       </w:tr>
       <w:tr>
         <w:trPr>
-          <w:ins w:id="102" w:author="Bart Janisse" w:date="2013-11-13T21:35:00Z"/>
+          <w:ins w:id="103" w:author="Bart Janisse" w:date="2013-11-13T21:35:00Z"/>
         </w:trPr>
         <w:tc>
           <w:tcPr>
             <w:tcW w:w="1105" w:type="dxa"/>
-            <w:tcPrChange w:id="103" w:author="Bart Janisse" w:date="2013-11-13T21:38:00Z">
+            <w:tcPrChange w:id="104" w:author="Bart Janisse" w:date="2013-11-13T21:38:00Z">
               <w:tcPr>
                 <w:tcW w:w="4583" w:type="dxa"/>
               </w:tcPr>
@@ -2519,7 +3434,7 @@
           <w:p>
             <w:pPr>
               <w:rPr>
-                <w:ins w:id="104" w:author="Bart Janisse" w:date="2013-11-13T21:35:00Z"/>
+                <w:ins w:id="105" w:author="Bart Janisse" w:date="2013-11-13T21:35:00Z"/>
               </w:rPr>
             </w:pPr>
           </w:p>
@@ -2527,7 +3442,7 @@
         <w:tc>
           <w:tcPr>
             <w:tcW w:w="4106" w:type="dxa"/>
-            <w:tcPrChange w:id="105" w:author="Bart Janisse" w:date="2013-11-13T21:38:00Z">
+            <w:tcPrChange w:id="106" w:author="Bart Janisse" w:date="2013-11-13T21:38:00Z">
               <w:tcPr>
                 <w:tcW w:w="4583" w:type="dxa"/>
               </w:tcPr>
@@ -2536,7 +3451,7 @@
           <w:p>
             <w:pPr>
               <w:rPr>
-                <w:ins w:id="106" w:author="Bart Janisse" w:date="2013-11-13T21:35:00Z"/>
+                <w:ins w:id="107" w:author="Bart Janisse" w:date="2013-11-13T21:35:00Z"/>
               </w:rPr>
             </w:pPr>
           </w:p>
@@ -2544,12 +3459,12 @@
       </w:tr>
       <w:tr>
         <w:trPr>
-          <w:ins w:id="107" w:author="Bart Janisse" w:date="2013-11-13T21:35:00Z"/>
+          <w:ins w:id="108" w:author="Bart Janisse" w:date="2013-11-13T21:35:00Z"/>
         </w:trPr>
         <w:tc>
           <w:tcPr>
             <w:tcW w:w="1105" w:type="dxa"/>
-            <w:tcPrChange w:id="108" w:author="Bart Janisse" w:date="2013-11-13T21:38:00Z">
+            <w:tcPrChange w:id="109" w:author="Bart Janisse" w:date="2013-11-13T21:38:00Z">
               <w:tcPr>
                 <w:tcW w:w="4583" w:type="dxa"/>
               </w:tcPr>
@@ -2558,7 +3473,7 @@
           <w:p>
             <w:pPr>
               <w:rPr>
-                <w:ins w:id="109" w:author="Bart Janisse" w:date="2013-11-13T21:35:00Z"/>
+                <w:ins w:id="110" w:author="Bart Janisse" w:date="2013-11-13T21:35:00Z"/>
               </w:rPr>
             </w:pPr>
           </w:p>
@@ -2566,7 +3481,7 @@
         <w:tc>
           <w:tcPr>
             <w:tcW w:w="4106" w:type="dxa"/>
-            <w:tcPrChange w:id="110" w:author="Bart Janisse" w:date="2013-11-13T21:38:00Z">
+            <w:tcPrChange w:id="111" w:author="Bart Janisse" w:date="2013-11-13T21:38:00Z">
               <w:tcPr>
                 <w:tcW w:w="4583" w:type="dxa"/>
               </w:tcPr>
@@ -2575,7 +3490,7 @@
           <w:p>
             <w:pPr>
               <w:rPr>
-                <w:ins w:id="111" w:author="Bart Janisse" w:date="2013-11-13T21:35:00Z"/>
+                <w:ins w:id="112" w:author="Bart Janisse" w:date="2013-11-13T21:35:00Z"/>
               </w:rPr>
             </w:pPr>
           </w:p>
@@ -2599,10 +3514,12 @@
       <w:pPr>
         <w:pStyle w:val="Kop1"/>
       </w:pPr>
+      <w:bookmarkStart w:id="113" w:name="_Toc377494890"/>
       <w:r>
         <w:lastRenderedPageBreak/>
         <w:t>Algemene architectuur</w:t>
       </w:r>
+      <w:bookmarkEnd w:id="113"/>
     </w:p>
     <w:p>
       <w:r>
@@ -2696,6 +3613,7 @@
       <w:pPr>
         <w:pStyle w:val="Kop1"/>
       </w:pPr>
+      <w:bookmarkStart w:id="114" w:name="_Toc377494891"/>
       <w:r>
         <w:t>Gedetailleerde arch</w:t>
       </w:r>
@@ -2705,14 +3623,17 @@
       <w:r>
         <w:t>tectuur</w:t>
       </w:r>
+      <w:bookmarkEnd w:id="114"/>
     </w:p>
     <w:p>
       <w:pPr>
         <w:pStyle w:val="Kop2"/>
       </w:pPr>
+      <w:bookmarkStart w:id="115" w:name="_Toc377494892"/>
       <w:r>
         <w:t>Klasse diagram model</w:t>
       </w:r>
+      <w:bookmarkEnd w:id="115"/>
     </w:p>
     <w:p/>
     <w:p>
@@ -2778,20 +3699,23 @@
       <w:r>
         <w:br w:type="page"/>
       </w:r>
-      <w:bookmarkStart w:id="112" w:name="_GoBack"/>
-      <w:bookmarkEnd w:id="112"/>
     </w:p>
     <w:p>
       <w:pPr>
         <w:pStyle w:val="Kop2"/>
       </w:pPr>
+      <w:bookmarkStart w:id="116" w:name="_Toc377494893"/>
       <w:r>
         <w:lastRenderedPageBreak/>
         <w:t>Klasse diagram Model, View, Controller</w:t>
       </w:r>
-    </w:p>
-    <w:p>
-      <w:r>
+      <w:bookmarkEnd w:id="116"/>
+    </w:p>
+    <w:p>
+      <w:r>
+        <w:rPr>
+          <w:noProof/>
+        </w:rPr>
         <w:drawing>
           <wp:inline distT="0" distB="0" distL="0" distR="0" wp14:anchorId="076D007C" wp14:editId="3498B654">
             <wp:extent cx="5295900" cy="4038124"/>
@@ -2852,6 +3776,7 @@
       <w:pPr>
         <w:pStyle w:val="Kop2"/>
       </w:pPr>
+      <w:bookmarkStart w:id="117" w:name="_Toc377494894"/>
       <w:r>
         <w:lastRenderedPageBreak/>
         <w:t>Sequence diagram s</w:t>
@@ -2859,6 +3784,7 @@
       <w:r>
         <w:t>imulatiestap</w:t>
       </w:r>
+      <w:bookmarkEnd w:id="117"/>
     </w:p>
     <w:p/>
     <w:p>
@@ -2868,6 +3794,9 @@
         <w:adjustRightInd/>
       </w:pPr>
       <w:r>
+        <w:rPr>
+          <w:noProof/>
+        </w:rPr>
         <w:drawing>
           <wp:anchor distT="0" distB="0" distL="114300" distR="114300" simplePos="0" relativeHeight="251667456" behindDoc="0" locked="0" layoutInCell="1" allowOverlap="1" wp14:anchorId="0A07165A" wp14:editId="7B28D3D8">
             <wp:simplePos x="0" y="0"/>
@@ -2949,18 +3878,22 @@
       <w:pPr>
         <w:pStyle w:val="Kop1"/>
       </w:pPr>
+      <w:bookmarkStart w:id="118" w:name="_Toc377494895"/>
       <w:r>
         <w:lastRenderedPageBreak/>
         <w:t>Klassen</w:t>
       </w:r>
+      <w:bookmarkEnd w:id="118"/>
     </w:p>
     <w:p>
       <w:pPr>
         <w:pStyle w:val="Kop2"/>
       </w:pPr>
+      <w:bookmarkStart w:id="119" w:name="_Toc377494896"/>
       <w:r>
         <w:t>Beest</w:t>
       </w:r>
+      <w:bookmarkEnd w:id="119"/>
     </w:p>
     <w:p>
       <w:r>
@@ -3861,10 +4794,12 @@
       <w:pPr>
         <w:pStyle w:val="Kop2"/>
       </w:pPr>
+      <w:bookmarkStart w:id="120" w:name="_Toc377494897"/>
       <w:r>
         <w:lastRenderedPageBreak/>
         <w:t>BeestType</w:t>
       </w:r>
+      <w:bookmarkEnd w:id="120"/>
     </w:p>
     <w:p>
       <w:r>
@@ -4090,10 +5025,12 @@
       <w:pPr>
         <w:pStyle w:val="Kop2"/>
       </w:pPr>
+      <w:bookmarkStart w:id="121" w:name="_Toc377494898"/>
       <w:r>
         <w:lastRenderedPageBreak/>
         <w:t>Gedrag</w:t>
       </w:r>
+      <w:bookmarkEnd w:id="121"/>
     </w:p>
     <w:p>
       <w:r>
@@ -4152,27 +5089,33 @@
       <w:pPr>
         <w:pStyle w:val="Kop2"/>
       </w:pPr>
+      <w:bookmarkStart w:id="122" w:name="_Toc377494899"/>
       <w:r>
         <w:t>OminovoorGedrag</w:t>
       </w:r>
+      <w:bookmarkEnd w:id="122"/>
     </w:p>
     <w:p/>
     <w:p>
       <w:pPr>
         <w:pStyle w:val="Kop2"/>
       </w:pPr>
+      <w:bookmarkStart w:id="123" w:name="_Toc377494900"/>
       <w:r>
         <w:t>HerbivoorGedrag</w:t>
       </w:r>
+      <w:bookmarkEnd w:id="123"/>
     </w:p>
     <w:p/>
     <w:p>
       <w:pPr>
         <w:pStyle w:val="Kop2"/>
       </w:pPr>
+      <w:bookmarkStart w:id="124" w:name="_Toc377494901"/>
       <w:r>
         <w:t>CarnivoorGedrag</w:t>
       </w:r>
+      <w:bookmarkEnd w:id="124"/>
     </w:p>
     <w:p/>
     <w:p/>
@@ -4180,9 +5123,11 @@
       <w:pPr>
         <w:pStyle w:val="Kop2"/>
       </w:pPr>
+      <w:bookmarkStart w:id="125" w:name="_Toc377494902"/>
       <w:r>
         <w:t>NonivoorGedrag</w:t>
       </w:r>
+      <w:bookmarkEnd w:id="125"/>
     </w:p>
     <w:p/>
     <w:p/>
@@ -4201,15 +5146,17 @@
         <w:br w:type="page"/>
       </w:r>
     </w:p>
-    <w:bookmarkEnd w:id="21"/>
     <w:p>
       <w:pPr>
         <w:pStyle w:val="Kop2"/>
       </w:pPr>
+      <w:bookmarkStart w:id="126" w:name="_Toc377494903"/>
+      <w:bookmarkEnd w:id="21"/>
       <w:r>
         <w:lastRenderedPageBreak/>
         <w:t>Obstakel</w:t>
       </w:r>
+      <w:bookmarkEnd w:id="126"/>
     </w:p>
     <w:p>
       <w:r>
@@ -4231,6 +5178,9 @@
     </w:p>
     <w:p>
       <w:r>
+        <w:rPr>
+          <w:noProof/>
+        </w:rPr>
         <w:drawing>
           <wp:anchor distT="0" distB="0" distL="114300" distR="114300" simplePos="0" relativeHeight="251663360" behindDoc="0" locked="0" layoutInCell="1" allowOverlap="1" wp14:anchorId="4F7E635B" wp14:editId="690A43F6">
             <wp:simplePos x="0" y="0"/>
@@ -4655,10 +5605,12 @@
       <w:pPr>
         <w:pStyle w:val="Kop2"/>
       </w:pPr>
+      <w:bookmarkStart w:id="127" w:name="_Toc377494904"/>
       <w:r>
         <w:lastRenderedPageBreak/>
         <w:t>Plant</w:t>
       </w:r>
+      <w:bookmarkEnd w:id="127"/>
     </w:p>
     <w:p>
       <w:r>
@@ -4747,6 +5699,9 @@
     </w:p>
     <w:p>
       <w:r>
+        <w:rPr>
+          <w:noProof/>
+        </w:rPr>
         <w:drawing>
           <wp:anchor distT="0" distB="0" distL="114300" distR="114300" simplePos="0" relativeHeight="251664384" behindDoc="0" locked="0" layoutInCell="1" allowOverlap="1" wp14:anchorId="77B30B84" wp14:editId="48F9342E">
             <wp:simplePos x="0" y="0"/>
@@ -5131,10 +6086,12 @@
       <w:pPr>
         <w:pStyle w:val="Kop2"/>
       </w:pPr>
+      <w:bookmarkStart w:id="128" w:name="_Toc377494905"/>
       <w:r>
         <w:lastRenderedPageBreak/>
         <w:t>Wereld</w:t>
       </w:r>
+      <w:bookmarkEnd w:id="128"/>
     </w:p>
     <w:p>
       <w:r>
@@ -5157,6 +6114,9 @@
     <w:p/>
     <w:p>
       <w:r>
+        <w:rPr>
+          <w:noProof/>
+        </w:rPr>
         <w:drawing>
           <wp:anchor distT="0" distB="0" distL="114300" distR="114300" simplePos="0" relativeHeight="251665408" behindDoc="0" locked="0" layoutInCell="1" allowOverlap="1" wp14:anchorId="19A2C0DA" wp14:editId="18291CA0">
             <wp:simplePos x="0" y="0"/>
@@ -5739,10 +6699,12 @@
       <w:pPr>
         <w:pStyle w:val="Kop2"/>
       </w:pPr>
+      <w:bookmarkStart w:id="129" w:name="_Toc377494906"/>
       <w:r>
         <w:lastRenderedPageBreak/>
         <w:t>Leefgebied</w:t>
       </w:r>
+      <w:bookmarkEnd w:id="129"/>
     </w:p>
     <w:p>
       <w:r>
@@ -5759,6 +6721,9 @@
     </w:p>
     <w:p>
       <w:r>
+        <w:rPr>
+          <w:noProof/>
+        </w:rPr>
         <w:drawing>
           <wp:inline distT="0" distB="0" distL="0" distR="0" wp14:anchorId="3C80C0EE" wp14:editId="327645CD">
             <wp:extent cx="5686425" cy="1800225"/>
@@ -6722,10 +7687,12 @@
       <w:pPr>
         <w:pStyle w:val="Kop2"/>
       </w:pPr>
+      <w:bookmarkStart w:id="130" w:name="_Toc377494907"/>
       <w:r>
         <w:lastRenderedPageBreak/>
         <w:t>Water</w:t>
       </w:r>
+      <w:bookmarkEnd w:id="130"/>
     </w:p>
     <w:p>
       <w:r>
@@ -6742,6 +7709,9 @@
     </w:p>
     <w:p>
       <w:r>
+        <w:rPr>
+          <w:noProof/>
+        </w:rPr>
         <w:drawing>
           <wp:anchor distT="0" distB="0" distL="114300" distR="114300" simplePos="0" relativeHeight="251666432" behindDoc="0" locked="0" layoutInCell="1" allowOverlap="1" wp14:anchorId="75902613" wp14:editId="60E155C0">
             <wp:simplePos x="0" y="0"/>
@@ -6826,10 +7796,7 @@
     </w:p>
     <w:p>
       <w:r>
-        <w:t>De constructor heeft geen parameters maar maakt bij aanroep een collectie aan</w:t>
-      </w:r>
-      <w:r>
-        <w:t xml:space="preserve"> voor de beesten die zich in het water bevinden.</w:t>
+        <w:t>De constructor heeft geen parameters maar maakt bij aanroep een collectie aan voor de beesten die zich in het water bevinden.</w:t>
       </w:r>
     </w:p>
     <w:p/>
@@ -6998,21 +7965,15 @@
         <w:pStyle w:val="Code"/>
       </w:pPr>
       <w:r>
-        <w:t xml:space="preserve">            </w:t>
-      </w:r>
-      <w:r>
-        <w:t>………</w:t>
-      </w:r>
-    </w:p>
-    <w:p>
-      <w:pPr>
-        <w:pStyle w:val="Code"/>
-      </w:pPr>
-      <w:r>
-        <w:t xml:space="preserve">    }</w:t>
-      </w:r>
-      <w:r>
-        <w:t xml:space="preserve">        </w:t>
+        <w:t xml:space="preserve">            ………</w:t>
+      </w:r>
+    </w:p>
+    <w:p>
+      <w:pPr>
+        <w:pStyle w:val="Code"/>
+      </w:pPr>
+      <w:r>
+        <w:t xml:space="preserve">    }        </w:t>
       </w:r>
     </w:p>
     <w:p>
@@ -7031,9 +7992,137 @@
         <w:t>}</w:t>
       </w:r>
     </w:p>
-    <w:p/>
-    <w:p/>
-    <w:p/>
+    <w:p>
+      <w:pPr>
+        <w:pStyle w:val="Kop1"/>
+      </w:pPr>
+      <w:r>
+        <w:lastRenderedPageBreak/>
+        <w:t>Het lezen v</w:t>
+      </w:r>
+      <w:r>
+        <w:t>an de XML file met instellingen</w:t>
+      </w:r>
+    </w:p>
+    <w:p/>
+    <w:p>
+      <w:r>
+        <w:t>Om de instellingen die gebruikt worden, op te kunnen slaan en te kunnen wijzigen, wordt er tijdens het aan maken van een nieuwe simulatie instellingen geladen vanuit een XML bestand (</w:t>
+      </w:r>
+      <w:r>
+        <w:t>LifeSettings.xm</w:t>
+      </w:r>
+      <w:r>
+        <w:t>l</w:t>
+      </w:r>
+      <w:r>
+        <w:t>)</w:t>
+      </w:r>
+      <w:r>
+        <w:t>.</w:t>
+      </w:r>
+    </w:p>
+    <w:p>
+      <w:r>
+        <w:t>Dit wordt gedaan door de methode “</w:t>
+      </w:r>
+      <w:r>
+        <w:t xml:space="preserve">readXMLfile </w:t>
+      </w:r>
+      <w:r>
+        <w:t>()”.</w:t>
+      </w:r>
+    </w:p>
+    <w:p/>
+    <w:p>
+      <w:r>
+        <w:t>Het in lezen van de XML file wordt gedaan met behulp van een DOM XML parser.</w:t>
+      </w:r>
+    </w:p>
+    <w:p>
+      <w:r>
+        <w:t>De gegevens per type worden in een array geladen.</w:t>
+      </w:r>
+    </w:p>
+    <w:p/>
+    <w:p>
+      <w:r>
+        <w:t xml:space="preserve">typeBeest[s]    </w:t>
+      </w:r>
+      <w:r>
+        <w:tab/>
+      </w:r>
+      <w:r>
+        <w:t>= (String)typeBeestNodeList.item(0).getNodeValue().trim();</w:t>
+      </w:r>
+    </w:p>
+    <w:p>
+      <w:r>
+        <w:t xml:space="preserve">aantalPoten[s]  </w:t>
+      </w:r>
+      <w:r>
+        <w:tab/>
+      </w:r>
+      <w:r>
+        <w:t>=  Integer.valueOf(aantalPotenNodeList.item(0).getNodeValue());</w:t>
+      </w:r>
+    </w:p>
+    <w:p>
+      <w:r>
+        <w:t xml:space="preserve">maxGewicht[s]  </w:t>
+      </w:r>
+      <w:r>
+        <w:t>=  Integer.valueOf(maxGewichtNodeList.item(0).getNodeValue());</w:t>
+      </w:r>
+    </w:p>
+    <w:p>
+      <w:r>
+        <w:t>maxEnergie[s]   =</w:t>
+      </w:r>
+      <w:r>
+        <w:t xml:space="preserve"> </w:t>
+      </w:r>
+      <w:r>
+        <w:t xml:space="preserve"> Integer.valueOf(maxEnergieNodeList.item(0).getNodeValue());    </w:t>
+      </w:r>
+    </w:p>
+    <w:p/>
+    <w:p>
+      <w:r>
+        <w:t>Vervolgens worden de gegevens aan de setters van het beest type gekoppeld</w:t>
+      </w:r>
+    </w:p>
+    <w:p>
+      <w:bookmarkStart w:id="131" w:name="_GoBack"/>
+      <w:bookmarkEnd w:id="131"/>
+    </w:p>
+    <w:p>
+      <w:r>
+        <w:t>instellingenCarnivoor.s</w:t>
+      </w:r>
+      <w:r>
+        <w:t>etAantalPoten( aantalPoten[0]);</w:t>
+      </w:r>
+    </w:p>
+    <w:p>
+      <w:r>
+        <w:t>instellingenCarnivoor.setMaxGewicht( maxGewicht[0]);</w:t>
+      </w:r>
+    </w:p>
+    <w:p>
+      <w:r>
+        <w:t>instellingenCarnivoor.setMaxEnergie( maxEnergie[0]);</w:t>
+      </w:r>
+    </w:p>
+    <w:p/>
+    <w:p>
+      <w:r>
+        <w:t>Boven</w:t>
+      </w:r>
+      <w:r>
+        <w:t>staande wordt voor elk type beest herhaald.</w:t>
+      </w:r>
+    </w:p>
     <w:p/>
     <w:p/>
     <w:p/>
@@ -7043,46 +8132,296 @@
         <w:autoSpaceDN/>
         <w:adjustRightInd/>
       </w:pPr>
-    </w:p>
-    <w:p>
-      <w:pPr>
-        <w:autoSpaceDE/>
-        <w:autoSpaceDN/>
-        <w:adjustRightInd/>
-      </w:pPr>
-    </w:p>
-    <w:p>
-      <w:pPr>
-        <w:autoSpaceDE/>
-        <w:autoSpaceDN/>
-        <w:adjustRightInd/>
-      </w:pPr>
-    </w:p>
-    <w:p>
-      <w:pPr>
-        <w:autoSpaceDE/>
-        <w:autoSpaceDN/>
-        <w:adjustRightInd/>
-      </w:pPr>
-    </w:p>
-    <w:p>
-      <w:pPr>
-        <w:autoSpaceDE/>
-        <w:autoSpaceDN/>
-        <w:adjustRightInd/>
-        <w:rPr>
-          <w:color w:val="365F91" w:themeColor="accent1" w:themeShade="BF"/>
-          <w:spacing w:val="15"/>
-          <w:szCs w:val="22"/>
-        </w:rPr>
-      </w:pPr>
       <w:r>
         <w:br w:type="page"/>
       </w:r>
     </w:p>
-    <w:p/>
-    <w:p/>
-    <w:p/>
+    <w:p>
+      <w:pPr>
+        <w:pStyle w:val="Kop1"/>
+      </w:pPr>
+      <w:r>
+        <w:lastRenderedPageBreak/>
+        <w:t>Beschrijving van de klasse database bewerkingen.</w:t>
+      </w:r>
+    </w:p>
+    <w:p/>
+    <w:p>
+      <w:r>
+        <w:t>Methode:</w:t>
+      </w:r>
+    </w:p>
+    <w:p/>
+    <w:p>
+      <w:r>
+        <w:t>De method</w:t>
+      </w:r>
+      <w:r>
+        <w:t>e</w:t>
+      </w:r>
+      <w:r>
+        <w:t xml:space="preserve"> LaadSqlDatabase</w:t>
+      </w:r>
+      <w:r>
+        <w:t>()</w:t>
+      </w:r>
+      <w:r>
+        <w:t>, het is de bedoeling dat deze method</w:t>
+      </w:r>
+      <w:r>
+        <w:t>e</w:t>
+      </w:r>
+      <w:r>
+        <w:t xml:space="preserve"> de database met simulatie gegevens van de SQL database server in leest als </w:t>
+      </w:r>
+      <w:r>
+        <w:t>er</w:t>
+      </w:r>
+      <w:r>
+        <w:t xml:space="preserve"> en </w:t>
+      </w:r>
+      <w:r>
+        <w:t>connectie met de server is</w:t>
+      </w:r>
+      <w:r>
+        <w:t xml:space="preserve"> </w:t>
+      </w:r>
+    </w:p>
+    <w:p/>
+    <w:p>
+      <w:pPr>
+        <w:pStyle w:val="Code"/>
+      </w:pPr>
+      <w:r>
+        <w:t>public void laadSqlDatabase()</w:t>
+      </w:r>
+    </w:p>
+    <w:p>
+      <w:pPr>
+        <w:pStyle w:val="Code"/>
+      </w:pPr>
+      <w:r>
+        <w:t xml:space="preserve">    {</w:t>
+      </w:r>
+    </w:p>
+    <w:p>
+      <w:pPr>
+        <w:pStyle w:val="Code"/>
+      </w:pPr>
+      <w:r>
+        <w:t xml:space="preserve">        Connection con = openSQLConnection();</w:t>
+      </w:r>
+    </w:p>
+    <w:p>
+      <w:pPr>
+        <w:pStyle w:val="Code"/>
+      </w:pPr>
+      <w:r>
+        <w:t xml:space="preserve">        if (con != null)</w:t>
+      </w:r>
+    </w:p>
+    <w:p>
+      <w:pPr>
+        <w:pStyle w:val="Code"/>
+      </w:pPr>
+      <w:r>
+        <w:t xml:space="preserve">        {</w:t>
+      </w:r>
+    </w:p>
+    <w:p>
+      <w:pPr>
+        <w:pStyle w:val="Code"/>
+      </w:pPr>
+      <w:r>
+        <w:tab/>
+      </w:r>
+      <w:r>
+        <w:t>// Code om de gegevens in te lezen</w:t>
+      </w:r>
+    </w:p>
+    <w:p>
+      <w:pPr>
+        <w:pStyle w:val="Code"/>
+      </w:pPr>
+      <w:r>
+        <w:t xml:space="preserve">        }</w:t>
+      </w:r>
+    </w:p>
+    <w:p>
+      <w:pPr>
+        <w:pStyle w:val="Code"/>
+      </w:pPr>
+      <w:r>
+        <w:t xml:space="preserve">    }</w:t>
+      </w:r>
+    </w:p>
+    <w:p>
+      <w:pPr>
+        <w:pStyle w:val="Geenafstand"/>
+        <w:shd w:val="clear" w:color="auto" w:fill="FFFFFF" w:themeFill="background1"/>
+      </w:pPr>
+    </w:p>
+    <w:p>
+      <w:r>
+        <w:t>Wanneer men een simulatie wil opslaan, dan wordt er eerst gekeken of er al een database bestaat met dezelfde naam. Indien de naam al bestaat krijgt de gebruiker de keuze om de bestande database te verwijderen. Indien de naam niet bestaat maakt deze methode een database aan met de bijbehorende tabellen.</w:t>
+      </w:r>
+    </w:p>
+    <w:p/>
+    <w:p>
+      <w:pPr>
+        <w:pStyle w:val="Code"/>
+      </w:pPr>
+      <w:r>
+        <w:t>public void maakSqlDatabase(String naam)</w:t>
+      </w:r>
+    </w:p>
+    <w:p>
+      <w:pPr>
+        <w:pStyle w:val="Code"/>
+      </w:pPr>
+      <w:r>
+        <w:t>{</w:t>
+      </w:r>
+    </w:p>
+    <w:p>
+      <w:pPr>
+        <w:pStyle w:val="Code"/>
+      </w:pPr>
+      <w:r>
+        <w:t>…</w:t>
+      </w:r>
+    </w:p>
+    <w:p>
+      <w:pPr>
+        <w:pStyle w:val="Code"/>
+      </w:pPr>
+      <w:r>
+        <w:t>…</w:t>
+      </w:r>
+    </w:p>
+    <w:p>
+      <w:pPr>
+        <w:pStyle w:val="Code"/>
+      </w:pPr>
+      <w:r>
+        <w:t>}</w:t>
+      </w:r>
+    </w:p>
+    <w:p>
+      <w:pPr>
+        <w:pStyle w:val="Geenafstand"/>
+        <w:shd w:val="clear" w:color="auto" w:fill="FFFFFF" w:themeFill="background1"/>
+      </w:pPr>
+    </w:p>
+    <w:p>
+      <w:r>
+        <w:t xml:space="preserve">Deze methode is gemaakt om een database van </w:t>
+      </w:r>
+      <w:r>
+        <w:t>de server te verwijderen</w:t>
+      </w:r>
+      <w:r>
+        <w:t xml:space="preserve"> indien deze bestaat.</w:t>
+      </w:r>
+    </w:p>
+    <w:p/>
+    <w:p>
+      <w:pPr>
+        <w:pStyle w:val="Code"/>
+      </w:pPr>
+      <w:r>
+        <w:t>public void DropDatabase(String naamDatabase)</w:t>
+      </w:r>
+    </w:p>
+    <w:p>
+      <w:pPr>
+        <w:pStyle w:val="Code"/>
+      </w:pPr>
+      <w:r>
+        <w:t>{</w:t>
+      </w:r>
+    </w:p>
+    <w:p>
+      <w:pPr>
+        <w:pStyle w:val="Code"/>
+      </w:pPr>
+      <w:r>
+        <w:t>…..</w:t>
+      </w:r>
+    </w:p>
+    <w:p>
+      <w:pPr>
+        <w:pStyle w:val="Code"/>
+      </w:pPr>
+      <w:r>
+        <w:t>….</w:t>
+      </w:r>
+    </w:p>
+    <w:p>
+      <w:pPr>
+        <w:pStyle w:val="Code"/>
+      </w:pPr>
+      <w:r>
+        <w:t>}</w:t>
+      </w:r>
+    </w:p>
+    <w:p>
+      <w:pPr>
+        <w:pStyle w:val="Geenafstand"/>
+        <w:shd w:val="clear" w:color="auto" w:fill="FFFFFF" w:themeFill="background1"/>
+      </w:pPr>
+    </w:p>
+    <w:p>
+      <w:r>
+        <w:t>Deze method wordt gebruikt om te kijken of een bepaalde database al aanwezig is op de sql server.</w:t>
+      </w:r>
+    </w:p>
+    <w:p>
+      <w:r>
+        <w:t>Indien de database met opgegeven naam al aanwezig is op de server dan retourneert de methode true anders retourneert de methode false</w:t>
+      </w:r>
+    </w:p>
+    <w:p/>
+    <w:p>
+      <w:pPr>
+        <w:pStyle w:val="Code"/>
+      </w:pPr>
+      <w:r>
+        <w:t>public boolean checkDBExists(String dbName)</w:t>
+      </w:r>
+    </w:p>
+    <w:p>
+      <w:pPr>
+        <w:pStyle w:val="Code"/>
+      </w:pPr>
+      <w:r>
+        <w:t>{</w:t>
+      </w:r>
+    </w:p>
+    <w:p>
+      <w:pPr>
+        <w:pStyle w:val="Code"/>
+      </w:pPr>
+      <w:r>
+        <w:t>……</w:t>
+      </w:r>
+    </w:p>
+    <w:p>
+      <w:pPr>
+        <w:pStyle w:val="Code"/>
+      </w:pPr>
+      <w:r>
+        <w:t>….</w:t>
+      </w:r>
+    </w:p>
+    <w:p>
+      <w:pPr>
+        <w:pStyle w:val="Code"/>
+      </w:pPr>
+      <w:r>
+        <w:t>}</w:t>
+      </w:r>
+    </w:p>
     <w:p/>
     <w:p/>
     <w:p/>
@@ -7210,7 +8549,7 @@
             <w:rPr>
               <w:noProof/>
             </w:rPr>
-            <w:t>5</w:t>
+            <w:t>20</w:t>
           </w:r>
           <w:r>
             <w:fldChar w:fldCharType="end"/>
@@ -15492,7 +16831,7 @@
 </file>
 
 <file path=customXml/itemProps1.xml><?xml version="1.0" encoding="utf-8"?>
-<ds:datastoreItem xmlns:ds="http://schemas.openxmlformats.org/officeDocument/2006/customXml" ds:itemID="{DB84D3A9-D480-4798-A81C-50B8C2FA7017}">
+<ds:datastoreItem xmlns:ds="http://schemas.openxmlformats.org/officeDocument/2006/customXml" ds:itemID="{13724257-41FF-4F99-8A16-E225F1164071}">
   <ds:schemaRefs>
     <ds:schemaRef ds:uri="http://schemas.openxmlformats.org/officeDocument/2006/bibliography"/>
   </ds:schemaRefs>
@@ -15500,7 +16839,7 @@
 </file>
 
 <file path=customXml/itemProps2.xml><?xml version="1.0" encoding="utf-8"?>
-<ds:datastoreItem xmlns:ds="http://schemas.openxmlformats.org/officeDocument/2006/customXml" ds:itemID="{B99CC512-2818-4AB5-903C-35CBBDC0B68A}">
+<ds:datastoreItem xmlns:ds="http://schemas.openxmlformats.org/officeDocument/2006/customXml" ds:itemID="{13F84C10-F033-4AC5-A706-BA2A9C4015B0}">
   <ds:schemaRefs>
     <ds:schemaRef ds:uri="http://schemas.openxmlformats.org/officeDocument/2006/bibliography"/>
   </ds:schemaRefs>

</xml_diff>

<commit_message>
Laatste review en PDF gemaakt van versie 1.0
</commit_message>
<xml_diff>
--- a/SDS/Life ontwerp03.docx
+++ b/SDS/Life ontwerp03.docx
@@ -192,19 +192,22 @@
                     <w:framePr w:hSpace="141" w:wrap="around" w:vAnchor="text" w:hAnchor="margin" w:y="67"/>
                   </w:pPr>
                   <w:r>
-                    <w:t>Datum: 29</w:t>
+                    <w:t>Datum: 20</w:t>
                   </w:r>
                   <w:r>
                     <w:t>-01-201</w:t>
                   </w:r>
                   <w:r>
-                    <w:t>3</w:t>
+                    <w:t>4</w:t>
                   </w:r>
                 </w:p>
               </w:tc>
             </w:tr>
           </w:tbl>
-          <w:p/>
+          <w:p>
+            <w:bookmarkStart w:id="0" w:name="_GoBack"/>
+            <w:bookmarkEnd w:id="0"/>
+          </w:p>
           <w:p/>
         </w:tc>
         <w:tc>
@@ -398,12 +401,12 @@
             <w:tcW w:w="4144" w:type="dxa"/>
           </w:tcPr>
           <w:p>
-            <w:ins w:id="0" w:author="Bart Janisse" w:date="2013-11-13T20:30:00Z">
+            <w:ins w:id="1" w:author="Bart Janisse" w:date="2013-11-13T20:30:00Z">
               <w:r>
                 <w:t>Business case simulatie</w:t>
               </w:r>
             </w:ins>
-            <w:del w:id="1" w:author="Bart Janisse" w:date="2013-11-13T20:30:00Z">
+            <w:del w:id="2" w:author="Bart Janisse" w:date="2013-11-13T20:30:00Z">
               <w:r>
                 <w:delText>Casus</w:delText>
               </w:r>
@@ -435,7 +438,7 @@
                 <w:rFonts w:cs="Arial"/>
               </w:rPr>
             </w:pPr>
-            <w:ins w:id="2" w:author="Bart Janisse" w:date="2013-11-13T20:29:00Z">
+            <w:ins w:id="3" w:author="Bart Janisse" w:date="2013-11-13T20:29:00Z">
               <w:r>
                 <w:t>Erik van der Schriek (docent)</w:t>
               </w:r>
@@ -459,7 +462,7 @@
             <w:tcW w:w="4144" w:type="dxa"/>
           </w:tcPr>
           <w:p>
-            <w:ins w:id="3" w:author="Bart Janisse" w:date="2013-11-13T20:28:00Z">
+            <w:ins w:id="4" w:author="Bart Janisse" w:date="2013-11-13T20:28:00Z">
               <w:r>
                 <w:t>Fontys hogeschool Eindhoven</w:t>
               </w:r>
@@ -606,7 +609,7 @@
             </w:r>
           </w:p>
         </w:tc>
-        <w:commentRangeStart w:id="4"/>
+        <w:commentRangeStart w:id="5"/>
         <w:tc>
           <w:tcPr>
             <w:tcW w:w="4144" w:type="dxa"/>
@@ -631,12 +634,12 @@
             <w:r>
               <w:fldChar w:fldCharType="end"/>
             </w:r>
-            <w:commentRangeEnd w:id="4"/>
+            <w:commentRangeEnd w:id="5"/>
             <w:r>
               <w:rPr>
                 <w:rStyle w:val="Verwijzingopmerking"/>
               </w:rPr>
-              <w:commentReference w:id="4"/>
+              <w:commentReference w:id="5"/>
             </w:r>
           </w:p>
           <w:p>
@@ -732,7 +735,7 @@
         </w:rPr>
         <w:fldChar w:fldCharType="separate"/>
       </w:r>
-      <w:hyperlink w:anchor="_Toc377495471" w:history="1">
+      <w:hyperlink w:anchor="_Toc377926989" w:history="1">
         <w:r>
           <w:rPr>
             <w:rStyle w:val="Hyperlink"/>
@@ -771,7 +774,7 @@
           <w:rPr>
             <w:webHidden/>
           </w:rPr>
-          <w:instrText xml:space="preserve"> PAGEREF _Toc377495471 \h </w:instrText>
+          <w:instrText xml:space="preserve"> PAGEREF _Toc377926989 \h </w:instrText>
         </w:r>
         <w:r>
           <w:rPr>
@@ -788,7 +791,7 @@
           <w:rPr>
             <w:webHidden/>
           </w:rPr>
-          <w:t>2</w:t>
+          <w:t>3</w:t>
         </w:r>
         <w:r>
           <w:rPr>
@@ -809,7 +812,7 @@
           <w:szCs w:val="22"/>
         </w:rPr>
       </w:pPr>
-      <w:hyperlink w:anchor="_Toc377495472" w:history="1">
+      <w:hyperlink w:anchor="_Toc377926990" w:history="1">
         <w:r>
           <w:rPr>
             <w:rStyle w:val="Hyperlink"/>
@@ -848,7 +851,7 @@
           <w:rPr>
             <w:webHidden/>
           </w:rPr>
-          <w:instrText xml:space="preserve"> PAGEREF _Toc377495472 \h </w:instrText>
+          <w:instrText xml:space="preserve"> PAGEREF _Toc377926990 \h </w:instrText>
         </w:r>
         <w:r>
           <w:rPr>
@@ -865,7 +868,7 @@
           <w:rPr>
             <w:webHidden/>
           </w:rPr>
-          <w:t>3</w:t>
+          <w:t>4</w:t>
         </w:r>
         <w:r>
           <w:rPr>
@@ -890,7 +893,7 @@
           <w:szCs w:val="22"/>
         </w:rPr>
       </w:pPr>
-      <w:hyperlink w:anchor="_Toc377495473" w:history="1">
+      <w:hyperlink w:anchor="_Toc377926991" w:history="1">
         <w:r>
           <w:rPr>
             <w:rStyle w:val="Hyperlink"/>
@@ -934,7 +937,7 @@
             <w:noProof/>
             <w:webHidden/>
           </w:rPr>
-          <w:instrText xml:space="preserve"> PAGEREF _Toc377495473 \h </w:instrText>
+          <w:instrText xml:space="preserve"> PAGEREF _Toc377926991 \h </w:instrText>
         </w:r>
         <w:r>
           <w:rPr>
@@ -954,7 +957,7 @@
             <w:noProof/>
             <w:webHidden/>
           </w:rPr>
-          <w:t>3</w:t>
+          <w:t>4</w:t>
         </w:r>
         <w:r>
           <w:rPr>
@@ -980,7 +983,7 @@
           <w:szCs w:val="22"/>
         </w:rPr>
       </w:pPr>
-      <w:hyperlink w:anchor="_Toc377495474" w:history="1">
+      <w:hyperlink w:anchor="_Toc377926992" w:history="1">
         <w:r>
           <w:rPr>
             <w:rStyle w:val="Hyperlink"/>
@@ -1024,7 +1027,7 @@
             <w:noProof/>
             <w:webHidden/>
           </w:rPr>
-          <w:instrText xml:space="preserve"> PAGEREF _Toc377495474 \h </w:instrText>
+          <w:instrText xml:space="preserve"> PAGEREF _Toc377926992 \h </w:instrText>
         </w:r>
         <w:r>
           <w:rPr>
@@ -1044,7 +1047,7 @@
             <w:noProof/>
             <w:webHidden/>
           </w:rPr>
-          <w:t>3</w:t>
+          <w:t>4</w:t>
         </w:r>
         <w:r>
           <w:rPr>
@@ -1066,7 +1069,7 @@
           <w:szCs w:val="22"/>
         </w:rPr>
       </w:pPr>
-      <w:hyperlink w:anchor="_Toc377495475" w:history="1">
+      <w:hyperlink w:anchor="_Toc377926993" w:history="1">
         <w:r>
           <w:rPr>
             <w:rStyle w:val="Hyperlink"/>
@@ -1105,7 +1108,7 @@
           <w:rPr>
             <w:webHidden/>
           </w:rPr>
-          <w:instrText xml:space="preserve"> PAGEREF _Toc377495475 \h </w:instrText>
+          <w:instrText xml:space="preserve"> PAGEREF _Toc377926993 \h </w:instrText>
         </w:r>
         <w:r>
           <w:rPr>
@@ -1122,7 +1125,7 @@
           <w:rPr>
             <w:webHidden/>
           </w:rPr>
-          <w:t>4</w:t>
+          <w:t>5</w:t>
         </w:r>
         <w:r>
           <w:rPr>
@@ -1143,7 +1146,7 @@
           <w:szCs w:val="22"/>
         </w:rPr>
       </w:pPr>
-      <w:hyperlink w:anchor="_Toc377495476" w:history="1">
+      <w:hyperlink w:anchor="_Toc377926994" w:history="1">
         <w:r>
           <w:rPr>
             <w:rStyle w:val="Hyperlink"/>
@@ -1182,7 +1185,7 @@
           <w:rPr>
             <w:webHidden/>
           </w:rPr>
-          <w:instrText xml:space="preserve"> PAGEREF _Toc377495476 \h </w:instrText>
+          <w:instrText xml:space="preserve"> PAGEREF _Toc377926994 \h </w:instrText>
         </w:r>
         <w:r>
           <w:rPr>
@@ -1199,7 +1202,7 @@
           <w:rPr>
             <w:webHidden/>
           </w:rPr>
-          <w:t>5</w:t>
+          <w:t>6</w:t>
         </w:r>
         <w:r>
           <w:rPr>
@@ -1224,7 +1227,7 @@
           <w:szCs w:val="22"/>
         </w:rPr>
       </w:pPr>
-      <w:hyperlink w:anchor="_Toc377495477" w:history="1">
+      <w:hyperlink w:anchor="_Toc377926995" w:history="1">
         <w:r>
           <w:rPr>
             <w:rStyle w:val="Hyperlink"/>
@@ -1268,7 +1271,7 @@
             <w:noProof/>
             <w:webHidden/>
           </w:rPr>
-          <w:instrText xml:space="preserve"> PAGEREF _Toc377495477 \h </w:instrText>
+          <w:instrText xml:space="preserve"> PAGEREF _Toc377926995 \h </w:instrText>
         </w:r>
         <w:r>
           <w:rPr>
@@ -1288,7 +1291,7 @@
             <w:noProof/>
             <w:webHidden/>
           </w:rPr>
-          <w:t>5</w:t>
+          <w:t>6</w:t>
         </w:r>
         <w:r>
           <w:rPr>
@@ -1314,7 +1317,7 @@
           <w:szCs w:val="22"/>
         </w:rPr>
       </w:pPr>
-      <w:hyperlink w:anchor="_Toc377495478" w:history="1">
+      <w:hyperlink w:anchor="_Toc377926996" w:history="1">
         <w:r>
           <w:rPr>
             <w:rStyle w:val="Hyperlink"/>
@@ -1358,7 +1361,7 @@
             <w:noProof/>
             <w:webHidden/>
           </w:rPr>
-          <w:instrText xml:space="preserve"> PAGEREF _Toc377495478 \h </w:instrText>
+          <w:instrText xml:space="preserve"> PAGEREF _Toc377926996 \h </w:instrText>
         </w:r>
         <w:r>
           <w:rPr>
@@ -1378,7 +1381,7 @@
             <w:noProof/>
             <w:webHidden/>
           </w:rPr>
-          <w:t>6</w:t>
+          <w:t>7</w:t>
         </w:r>
         <w:r>
           <w:rPr>
@@ -1404,7 +1407,7 @@
           <w:szCs w:val="22"/>
         </w:rPr>
       </w:pPr>
-      <w:hyperlink w:anchor="_Toc377495479" w:history="1">
+      <w:hyperlink w:anchor="_Toc377926997" w:history="1">
         <w:r>
           <w:rPr>
             <w:rStyle w:val="Hyperlink"/>
@@ -1448,7 +1451,7 @@
             <w:noProof/>
             <w:webHidden/>
           </w:rPr>
-          <w:instrText xml:space="preserve"> PAGEREF _Toc377495479 \h </w:instrText>
+          <w:instrText xml:space="preserve"> PAGEREF _Toc377926997 \h </w:instrText>
         </w:r>
         <w:r>
           <w:rPr>
@@ -1468,7 +1471,7 @@
             <w:noProof/>
             <w:webHidden/>
           </w:rPr>
-          <w:t>7</w:t>
+          <w:t>8</w:t>
         </w:r>
         <w:r>
           <w:rPr>
@@ -1490,7 +1493,7 @@
           <w:szCs w:val="22"/>
         </w:rPr>
       </w:pPr>
-      <w:hyperlink w:anchor="_Toc377495480" w:history="1">
+      <w:hyperlink w:anchor="_Toc377926998" w:history="1">
         <w:r>
           <w:rPr>
             <w:rStyle w:val="Hyperlink"/>
@@ -1529,7 +1532,7 @@
           <w:rPr>
             <w:webHidden/>
           </w:rPr>
-          <w:instrText xml:space="preserve"> PAGEREF _Toc377495480 \h </w:instrText>
+          <w:instrText xml:space="preserve"> PAGEREF _Toc377926998 \h </w:instrText>
         </w:r>
         <w:r>
           <w:rPr>
@@ -1546,7 +1549,7 @@
           <w:rPr>
             <w:webHidden/>
           </w:rPr>
-          <w:t>8</w:t>
+          <w:t>9</w:t>
         </w:r>
         <w:r>
           <w:rPr>
@@ -1571,7 +1574,7 @@
           <w:szCs w:val="22"/>
         </w:rPr>
       </w:pPr>
-      <w:hyperlink w:anchor="_Toc377495481" w:history="1">
+      <w:hyperlink w:anchor="_Toc377926999" w:history="1">
         <w:r>
           <w:rPr>
             <w:rStyle w:val="Hyperlink"/>
@@ -1615,7 +1618,7 @@
             <w:noProof/>
             <w:webHidden/>
           </w:rPr>
-          <w:instrText xml:space="preserve"> PAGEREF _Toc377495481 \h </w:instrText>
+          <w:instrText xml:space="preserve"> PAGEREF _Toc377926999 \h </w:instrText>
         </w:r>
         <w:r>
           <w:rPr>
@@ -1635,7 +1638,7 @@
             <w:noProof/>
             <w:webHidden/>
           </w:rPr>
-          <w:t>8</w:t>
+          <w:t>9</w:t>
         </w:r>
         <w:r>
           <w:rPr>
@@ -1661,7 +1664,7 @@
           <w:szCs w:val="22"/>
         </w:rPr>
       </w:pPr>
-      <w:hyperlink w:anchor="_Toc377495482" w:history="1">
+      <w:hyperlink w:anchor="_Toc377927000" w:history="1">
         <w:r>
           <w:rPr>
             <w:rStyle w:val="Hyperlink"/>
@@ -1705,7 +1708,7 @@
             <w:noProof/>
             <w:webHidden/>
           </w:rPr>
-          <w:instrText xml:space="preserve"> PAGEREF _Toc377495482 \h </w:instrText>
+          <w:instrText xml:space="preserve"> PAGEREF _Toc377927000 \h </w:instrText>
         </w:r>
         <w:r>
           <w:rPr>
@@ -1725,7 +1728,7 @@
             <w:noProof/>
             <w:webHidden/>
           </w:rPr>
-          <w:t>10</w:t>
+          <w:t>11</w:t>
         </w:r>
         <w:r>
           <w:rPr>
@@ -1751,7 +1754,7 @@
           <w:szCs w:val="22"/>
         </w:rPr>
       </w:pPr>
-      <w:hyperlink w:anchor="_Toc377495483" w:history="1">
+      <w:hyperlink w:anchor="_Toc377927001" w:history="1">
         <w:r>
           <w:rPr>
             <w:rStyle w:val="Hyperlink"/>
@@ -1795,7 +1798,7 @@
             <w:noProof/>
             <w:webHidden/>
           </w:rPr>
-          <w:instrText xml:space="preserve"> PAGEREF _Toc377495483 \h </w:instrText>
+          <w:instrText xml:space="preserve"> PAGEREF _Toc377927001 \h </w:instrText>
         </w:r>
         <w:r>
           <w:rPr>
@@ -1815,7 +1818,7 @@
             <w:noProof/>
             <w:webHidden/>
           </w:rPr>
-          <w:t>11</w:t>
+          <w:t>12</w:t>
         </w:r>
         <w:r>
           <w:rPr>
@@ -1841,7 +1844,7 @@
           <w:szCs w:val="22"/>
         </w:rPr>
       </w:pPr>
-      <w:hyperlink w:anchor="_Toc377495484" w:history="1">
+      <w:hyperlink w:anchor="_Toc377927002" w:history="1">
         <w:r>
           <w:rPr>
             <w:rStyle w:val="Hyperlink"/>
@@ -1885,7 +1888,7 @@
             <w:noProof/>
             <w:webHidden/>
           </w:rPr>
-          <w:instrText xml:space="preserve"> PAGEREF _Toc377495484 \h </w:instrText>
+          <w:instrText xml:space="preserve"> PAGEREF _Toc377927002 \h </w:instrText>
         </w:r>
         <w:r>
           <w:rPr>
@@ -1905,7 +1908,7 @@
             <w:noProof/>
             <w:webHidden/>
           </w:rPr>
-          <w:t>11</w:t>
+          <w:t>12</w:t>
         </w:r>
         <w:r>
           <w:rPr>
@@ -1931,7 +1934,7 @@
           <w:szCs w:val="22"/>
         </w:rPr>
       </w:pPr>
-      <w:hyperlink w:anchor="_Toc377495485" w:history="1">
+      <w:hyperlink w:anchor="_Toc377927003" w:history="1">
         <w:r>
           <w:rPr>
             <w:rStyle w:val="Hyperlink"/>
@@ -1975,7 +1978,7 @@
             <w:noProof/>
             <w:webHidden/>
           </w:rPr>
-          <w:instrText xml:space="preserve"> PAGEREF _Toc377495485 \h </w:instrText>
+          <w:instrText xml:space="preserve"> PAGEREF _Toc377927003 \h </w:instrText>
         </w:r>
         <w:r>
           <w:rPr>
@@ -1995,7 +1998,7 @@
             <w:noProof/>
             <w:webHidden/>
           </w:rPr>
-          <w:t>11</w:t>
+          <w:t>12</w:t>
         </w:r>
         <w:r>
           <w:rPr>
@@ -2021,7 +2024,7 @@
           <w:szCs w:val="22"/>
         </w:rPr>
       </w:pPr>
-      <w:hyperlink w:anchor="_Toc377495486" w:history="1">
+      <w:hyperlink w:anchor="_Toc377927004" w:history="1">
         <w:r>
           <w:rPr>
             <w:rStyle w:val="Hyperlink"/>
@@ -2065,7 +2068,7 @@
             <w:noProof/>
             <w:webHidden/>
           </w:rPr>
-          <w:instrText xml:space="preserve"> PAGEREF _Toc377495486 \h </w:instrText>
+          <w:instrText xml:space="preserve"> PAGEREF _Toc377927004 \h </w:instrText>
         </w:r>
         <w:r>
           <w:rPr>
@@ -2085,7 +2088,7 @@
             <w:noProof/>
             <w:webHidden/>
           </w:rPr>
-          <w:t>11</w:t>
+          <w:t>12</w:t>
         </w:r>
         <w:r>
           <w:rPr>
@@ -2111,7 +2114,7 @@
           <w:szCs w:val="22"/>
         </w:rPr>
       </w:pPr>
-      <w:hyperlink w:anchor="_Toc377495487" w:history="1">
+      <w:hyperlink w:anchor="_Toc377927005" w:history="1">
         <w:r>
           <w:rPr>
             <w:rStyle w:val="Hyperlink"/>
@@ -2155,7 +2158,7 @@
             <w:noProof/>
             <w:webHidden/>
           </w:rPr>
-          <w:instrText xml:space="preserve"> PAGEREF _Toc377495487 \h </w:instrText>
+          <w:instrText xml:space="preserve"> PAGEREF _Toc377927005 \h </w:instrText>
         </w:r>
         <w:r>
           <w:rPr>
@@ -2175,7 +2178,7 @@
             <w:noProof/>
             <w:webHidden/>
           </w:rPr>
-          <w:t>11</w:t>
+          <w:t>12</w:t>
         </w:r>
         <w:r>
           <w:rPr>
@@ -2201,7 +2204,7 @@
           <w:szCs w:val="22"/>
         </w:rPr>
       </w:pPr>
-      <w:hyperlink w:anchor="_Toc377495488" w:history="1">
+      <w:hyperlink w:anchor="_Toc377927006" w:history="1">
         <w:r>
           <w:rPr>
             <w:rStyle w:val="Hyperlink"/>
@@ -2245,7 +2248,7 @@
             <w:noProof/>
             <w:webHidden/>
           </w:rPr>
-          <w:instrText xml:space="preserve"> PAGEREF _Toc377495488 \h </w:instrText>
+          <w:instrText xml:space="preserve"> PAGEREF _Toc377927006 \h </w:instrText>
         </w:r>
         <w:r>
           <w:rPr>
@@ -2265,7 +2268,7 @@
             <w:noProof/>
             <w:webHidden/>
           </w:rPr>
-          <w:t>12</w:t>
+          <w:t>13</w:t>
         </w:r>
         <w:r>
           <w:rPr>
@@ -2291,7 +2294,7 @@
           <w:szCs w:val="22"/>
         </w:rPr>
       </w:pPr>
-      <w:hyperlink w:anchor="_Toc377495489" w:history="1">
+      <w:hyperlink w:anchor="_Toc377927007" w:history="1">
         <w:r>
           <w:rPr>
             <w:rStyle w:val="Hyperlink"/>
@@ -2335,7 +2338,7 @@
             <w:noProof/>
             <w:webHidden/>
           </w:rPr>
-          <w:instrText xml:space="preserve"> PAGEREF _Toc377495489 \h </w:instrText>
+          <w:instrText xml:space="preserve"> PAGEREF _Toc377927007 \h </w:instrText>
         </w:r>
         <w:r>
           <w:rPr>
@@ -2355,7 +2358,7 @@
             <w:noProof/>
             <w:webHidden/>
           </w:rPr>
-          <w:t>13</w:t>
+          <w:t>14</w:t>
         </w:r>
         <w:r>
           <w:rPr>
@@ -2381,7 +2384,7 @@
           <w:szCs w:val="22"/>
         </w:rPr>
       </w:pPr>
-      <w:hyperlink w:anchor="_Toc377495490" w:history="1">
+      <w:hyperlink w:anchor="_Toc377927008" w:history="1">
         <w:r>
           <w:rPr>
             <w:rStyle w:val="Hyperlink"/>
@@ -2404,7 +2407,7 @@
             <w:rStyle w:val="Hyperlink"/>
             <w:noProof/>
           </w:rPr>
-          <w:t>Wereld</w:t>
+          <w:t>Wereldmodel</w:t>
         </w:r>
         <w:r>
           <w:rPr>
@@ -2425,7 +2428,7 @@
             <w:noProof/>
             <w:webHidden/>
           </w:rPr>
-          <w:instrText xml:space="preserve"> PAGEREF _Toc377495490 \h </w:instrText>
+          <w:instrText xml:space="preserve"> PAGEREF _Toc377927008 \h </w:instrText>
         </w:r>
         <w:r>
           <w:rPr>
@@ -2445,7 +2448,7 @@
             <w:noProof/>
             <w:webHidden/>
           </w:rPr>
-          <w:t>15</w:t>
+          <w:t>16</w:t>
         </w:r>
         <w:r>
           <w:rPr>
@@ -2471,7 +2474,7 @@
           <w:szCs w:val="22"/>
         </w:rPr>
       </w:pPr>
-      <w:hyperlink w:anchor="_Toc377495491" w:history="1">
+      <w:hyperlink w:anchor="_Toc377927009" w:history="1">
         <w:r>
           <w:rPr>
             <w:rStyle w:val="Hyperlink"/>
@@ -2515,7 +2518,7 @@
             <w:noProof/>
             <w:webHidden/>
           </w:rPr>
-          <w:instrText xml:space="preserve"> PAGEREF _Toc377495491 \h </w:instrText>
+          <w:instrText xml:space="preserve"> PAGEREF _Toc377927009 \h </w:instrText>
         </w:r>
         <w:r>
           <w:rPr>
@@ -2535,7 +2538,7 @@
             <w:noProof/>
             <w:webHidden/>
           </w:rPr>
-          <w:t>17</w:t>
+          <w:t>18</w:t>
         </w:r>
         <w:r>
           <w:rPr>
@@ -2561,7 +2564,7 @@
           <w:szCs w:val="22"/>
         </w:rPr>
       </w:pPr>
-      <w:hyperlink w:anchor="_Toc377495492" w:history="1">
+      <w:hyperlink w:anchor="_Toc377927010" w:history="1">
         <w:r>
           <w:rPr>
             <w:rStyle w:val="Hyperlink"/>
@@ -2605,7 +2608,7 @@
             <w:noProof/>
             <w:webHidden/>
           </w:rPr>
-          <w:instrText xml:space="preserve"> PAGEREF _Toc377495492 \h </w:instrText>
+          <w:instrText xml:space="preserve"> PAGEREF _Toc377927010 \h </w:instrText>
         </w:r>
         <w:r>
           <w:rPr>
@@ -2625,7 +2628,187 @@
             <w:noProof/>
             <w:webHidden/>
           </w:rPr>
-          <w:t>19</w:t>
+          <w:t>20</w:t>
+        </w:r>
+        <w:r>
+          <w:rPr>
+            <w:noProof/>
+            <w:webHidden/>
+          </w:rPr>
+          <w:fldChar w:fldCharType="end"/>
+        </w:r>
+      </w:hyperlink>
+    </w:p>
+    <w:p>
+      <w:pPr>
+        <w:pStyle w:val="Inhopg2"/>
+        <w:tabs>
+          <w:tab w:val="left" w:pos="880"/>
+          <w:tab w:val="right" w:leader="dot" w:pos="9016"/>
+        </w:tabs>
+        <w:rPr>
+          <w:rFonts w:asciiTheme="minorHAnsi" w:eastAsiaTheme="minorEastAsia" w:hAnsiTheme="minorHAnsi" w:cstheme="minorBidi"/>
+          <w:noProof/>
+          <w:color w:val="auto"/>
+          <w:sz w:val="22"/>
+          <w:szCs w:val="22"/>
+        </w:rPr>
+      </w:pPr>
+      <w:hyperlink w:anchor="_Toc377927011" w:history="1">
+        <w:r>
+          <w:rPr>
+            <w:rStyle w:val="Hyperlink"/>
+            <w:noProof/>
+          </w:rPr>
+          <w:t>5.13</w:t>
+        </w:r>
+        <w:r>
+          <w:rPr>
+            <w:rFonts w:asciiTheme="minorHAnsi" w:eastAsiaTheme="minorEastAsia" w:hAnsiTheme="minorHAnsi" w:cstheme="minorBidi"/>
+            <w:noProof/>
+            <w:color w:val="auto"/>
+            <w:sz w:val="22"/>
+            <w:szCs w:val="22"/>
+          </w:rPr>
+          <w:tab/>
+        </w:r>
+        <w:r>
+          <w:rPr>
+            <w:rStyle w:val="Hyperlink"/>
+            <w:noProof/>
+          </w:rPr>
+          <w:t>Wereldview</w:t>
+        </w:r>
+        <w:r>
+          <w:rPr>
+            <w:noProof/>
+            <w:webHidden/>
+          </w:rPr>
+          <w:tab/>
+        </w:r>
+        <w:r>
+          <w:rPr>
+            <w:noProof/>
+            <w:webHidden/>
+          </w:rPr>
+          <w:fldChar w:fldCharType="begin"/>
+        </w:r>
+        <w:r>
+          <w:rPr>
+            <w:noProof/>
+            <w:webHidden/>
+          </w:rPr>
+          <w:instrText xml:space="preserve"> PAGEREF _Toc377927011 \h </w:instrText>
+        </w:r>
+        <w:r>
+          <w:rPr>
+            <w:noProof/>
+            <w:webHidden/>
+          </w:rPr>
+        </w:r>
+        <w:r>
+          <w:rPr>
+            <w:noProof/>
+            <w:webHidden/>
+          </w:rPr>
+          <w:fldChar w:fldCharType="separate"/>
+        </w:r>
+        <w:r>
+          <w:rPr>
+            <w:noProof/>
+            <w:webHidden/>
+          </w:rPr>
+          <w:t>21</w:t>
+        </w:r>
+        <w:r>
+          <w:rPr>
+            <w:noProof/>
+            <w:webHidden/>
+          </w:rPr>
+          <w:fldChar w:fldCharType="end"/>
+        </w:r>
+      </w:hyperlink>
+    </w:p>
+    <w:p>
+      <w:pPr>
+        <w:pStyle w:val="Inhopg2"/>
+        <w:tabs>
+          <w:tab w:val="left" w:pos="880"/>
+          <w:tab w:val="right" w:leader="dot" w:pos="9016"/>
+        </w:tabs>
+        <w:rPr>
+          <w:rFonts w:asciiTheme="minorHAnsi" w:eastAsiaTheme="minorEastAsia" w:hAnsiTheme="minorHAnsi" w:cstheme="minorBidi"/>
+          <w:noProof/>
+          <w:color w:val="auto"/>
+          <w:sz w:val="22"/>
+          <w:szCs w:val="22"/>
+        </w:rPr>
+      </w:pPr>
+      <w:hyperlink w:anchor="_Toc377927012" w:history="1">
+        <w:r>
+          <w:rPr>
+            <w:rStyle w:val="Hyperlink"/>
+            <w:noProof/>
+          </w:rPr>
+          <w:t>5.14</w:t>
+        </w:r>
+        <w:r>
+          <w:rPr>
+            <w:rFonts w:asciiTheme="minorHAnsi" w:eastAsiaTheme="minorEastAsia" w:hAnsiTheme="minorHAnsi" w:cstheme="minorBidi"/>
+            <w:noProof/>
+            <w:color w:val="auto"/>
+            <w:sz w:val="22"/>
+            <w:szCs w:val="22"/>
+          </w:rPr>
+          <w:tab/>
+        </w:r>
+        <w:r>
+          <w:rPr>
+            <w:rStyle w:val="Hyperlink"/>
+            <w:noProof/>
+          </w:rPr>
+          <w:t>Positie</w:t>
+        </w:r>
+        <w:r>
+          <w:rPr>
+            <w:noProof/>
+            <w:webHidden/>
+          </w:rPr>
+          <w:tab/>
+        </w:r>
+        <w:r>
+          <w:rPr>
+            <w:noProof/>
+            <w:webHidden/>
+          </w:rPr>
+          <w:fldChar w:fldCharType="begin"/>
+        </w:r>
+        <w:r>
+          <w:rPr>
+            <w:noProof/>
+            <w:webHidden/>
+          </w:rPr>
+          <w:instrText xml:space="preserve"> PAGEREF _Toc377927012 \h </w:instrText>
+        </w:r>
+        <w:r>
+          <w:rPr>
+            <w:noProof/>
+            <w:webHidden/>
+          </w:rPr>
+        </w:r>
+        <w:r>
+          <w:rPr>
+            <w:noProof/>
+            <w:webHidden/>
+          </w:rPr>
+          <w:fldChar w:fldCharType="separate"/>
+        </w:r>
+        <w:r>
+          <w:rPr>
+            <w:noProof/>
+            <w:webHidden/>
+          </w:rPr>
+          <w:t>23</w:t>
         </w:r>
         <w:r>
           <w:rPr>
@@ -2647,7 +2830,7 @@
           <w:szCs w:val="22"/>
         </w:rPr>
       </w:pPr>
-      <w:hyperlink w:anchor="_Toc377495493" w:history="1">
+      <w:hyperlink w:anchor="_Toc377927013" w:history="1">
         <w:r>
           <w:rPr>
             <w:rStyle w:val="Hyperlink"/>
@@ -2686,7 +2869,7 @@
           <w:rPr>
             <w:webHidden/>
           </w:rPr>
-          <w:instrText xml:space="preserve"> PAGEREF _Toc377495493 \h </w:instrText>
+          <w:instrText xml:space="preserve"> PAGEREF _Toc377927013 \h </w:instrText>
         </w:r>
         <w:r>
           <w:rPr>
@@ -2703,7 +2886,7 @@
           <w:rPr>
             <w:webHidden/>
           </w:rPr>
-          <w:t>20</w:t>
+          <w:t>25</w:t>
         </w:r>
         <w:r>
           <w:rPr>
@@ -2724,7 +2907,7 @@
           <w:szCs w:val="22"/>
         </w:rPr>
       </w:pPr>
-      <w:hyperlink w:anchor="_Toc377495494" w:history="1">
+      <w:hyperlink w:anchor="_Toc377927014" w:history="1">
         <w:r>
           <w:rPr>
             <w:rStyle w:val="Hyperlink"/>
@@ -2763,7 +2946,7 @@
           <w:rPr>
             <w:webHidden/>
           </w:rPr>
-          <w:instrText xml:space="preserve"> PAGEREF _Toc377495494 \h </w:instrText>
+          <w:instrText xml:space="preserve"> PAGEREF _Toc377927014 \h </w:instrText>
         </w:r>
         <w:r>
           <w:rPr>
@@ -2780,10 +2963,344 @@
           <w:rPr>
             <w:webHidden/>
           </w:rPr>
-          <w:t>21</w:t>
-        </w:r>
-        <w:r>
-          <w:rPr>
+          <w:t>26</w:t>
+        </w:r>
+        <w:r>
+          <w:rPr>
+            <w:webHidden/>
+          </w:rPr>
+          <w:fldChar w:fldCharType="end"/>
+        </w:r>
+      </w:hyperlink>
+    </w:p>
+    <w:p>
+      <w:pPr>
+        <w:pStyle w:val="Inhopg1"/>
+        <w:rPr>
+          <w:rFonts w:asciiTheme="minorHAnsi" w:eastAsiaTheme="minorEastAsia" w:hAnsiTheme="minorHAnsi" w:cstheme="minorBidi"/>
+          <w:b w:val="0"/>
+          <w:color w:val="auto"/>
+          <w:sz w:val="22"/>
+          <w:szCs w:val="22"/>
+        </w:rPr>
+      </w:pPr>
+      <w:hyperlink w:anchor="_Toc377927015" w:history="1">
+        <w:r>
+          <w:rPr>
+            <w:rStyle w:val="Hyperlink"/>
+          </w:rPr>
+          <w:t>8</w:t>
+        </w:r>
+        <w:r>
+          <w:rPr>
+            <w:rFonts w:asciiTheme="minorHAnsi" w:eastAsiaTheme="minorEastAsia" w:hAnsiTheme="minorHAnsi" w:cstheme="minorBidi"/>
+            <w:b w:val="0"/>
+            <w:color w:val="auto"/>
+            <w:sz w:val="22"/>
+            <w:szCs w:val="22"/>
+          </w:rPr>
+          <w:tab/>
+        </w:r>
+        <w:r>
+          <w:rPr>
+            <w:rStyle w:val="Hyperlink"/>
+          </w:rPr>
+          <w:t>Requirements traceability matrix</w:t>
+        </w:r>
+        <w:r>
+          <w:rPr>
+            <w:webHidden/>
+          </w:rPr>
+          <w:tab/>
+        </w:r>
+        <w:r>
+          <w:rPr>
+            <w:webHidden/>
+          </w:rPr>
+          <w:fldChar w:fldCharType="begin"/>
+        </w:r>
+        <w:r>
+          <w:rPr>
+            <w:webHidden/>
+          </w:rPr>
+          <w:instrText xml:space="preserve"> PAGEREF _Toc377927015 \h </w:instrText>
+        </w:r>
+        <w:r>
+          <w:rPr>
+            <w:webHidden/>
+          </w:rPr>
+        </w:r>
+        <w:r>
+          <w:rPr>
+            <w:webHidden/>
+          </w:rPr>
+          <w:fldChar w:fldCharType="separate"/>
+        </w:r>
+        <w:r>
+          <w:rPr>
+            <w:webHidden/>
+          </w:rPr>
+          <w:t>27</w:t>
+        </w:r>
+        <w:r>
+          <w:rPr>
+            <w:webHidden/>
+          </w:rPr>
+          <w:fldChar w:fldCharType="end"/>
+        </w:r>
+      </w:hyperlink>
+    </w:p>
+    <w:p>
+      <w:pPr>
+        <w:pStyle w:val="Inhopg1"/>
+        <w:rPr>
+          <w:rFonts w:asciiTheme="minorHAnsi" w:eastAsiaTheme="minorEastAsia" w:hAnsiTheme="minorHAnsi" w:cstheme="minorBidi"/>
+          <w:b w:val="0"/>
+          <w:color w:val="auto"/>
+          <w:sz w:val="22"/>
+          <w:szCs w:val="22"/>
+        </w:rPr>
+      </w:pPr>
+      <w:hyperlink w:anchor="_Toc377927016" w:history="1">
+        <w:r>
+          <w:rPr>
+            <w:rStyle w:val="Hyperlink"/>
+          </w:rPr>
+          <w:t>9</w:t>
+        </w:r>
+        <w:r>
+          <w:rPr>
+            <w:rFonts w:asciiTheme="minorHAnsi" w:eastAsiaTheme="minorEastAsia" w:hAnsiTheme="minorHAnsi" w:cstheme="minorBidi"/>
+            <w:b w:val="0"/>
+            <w:color w:val="auto"/>
+            <w:sz w:val="22"/>
+            <w:szCs w:val="22"/>
+          </w:rPr>
+          <w:tab/>
+        </w:r>
+        <w:r>
+          <w:rPr>
+            <w:rStyle w:val="Hyperlink"/>
+          </w:rPr>
+          <w:t>Bevindingen</w:t>
+        </w:r>
+        <w:r>
+          <w:rPr>
+            <w:webHidden/>
+          </w:rPr>
+          <w:tab/>
+        </w:r>
+        <w:r>
+          <w:rPr>
+            <w:webHidden/>
+          </w:rPr>
+          <w:fldChar w:fldCharType="begin"/>
+        </w:r>
+        <w:r>
+          <w:rPr>
+            <w:webHidden/>
+          </w:rPr>
+          <w:instrText xml:space="preserve"> PAGEREF _Toc377927016 \h </w:instrText>
+        </w:r>
+        <w:r>
+          <w:rPr>
+            <w:webHidden/>
+          </w:rPr>
+        </w:r>
+        <w:r>
+          <w:rPr>
+            <w:webHidden/>
+          </w:rPr>
+          <w:fldChar w:fldCharType="separate"/>
+        </w:r>
+        <w:r>
+          <w:rPr>
+            <w:webHidden/>
+          </w:rPr>
+          <w:t>28</w:t>
+        </w:r>
+        <w:r>
+          <w:rPr>
+            <w:webHidden/>
+          </w:rPr>
+          <w:fldChar w:fldCharType="end"/>
+        </w:r>
+      </w:hyperlink>
+    </w:p>
+    <w:p>
+      <w:pPr>
+        <w:pStyle w:val="Inhopg2"/>
+        <w:tabs>
+          <w:tab w:val="left" w:pos="567"/>
+          <w:tab w:val="right" w:leader="dot" w:pos="9016"/>
+        </w:tabs>
+        <w:rPr>
+          <w:rFonts w:asciiTheme="minorHAnsi" w:eastAsiaTheme="minorEastAsia" w:hAnsiTheme="minorHAnsi" w:cstheme="minorBidi"/>
+          <w:noProof/>
+          <w:color w:val="auto"/>
+          <w:sz w:val="22"/>
+          <w:szCs w:val="22"/>
+        </w:rPr>
+      </w:pPr>
+      <w:hyperlink w:anchor="_Toc377927017" w:history="1">
+        <w:r>
+          <w:rPr>
+            <w:rStyle w:val="Hyperlink"/>
+            <w:noProof/>
+          </w:rPr>
+          <w:t>9.1</w:t>
+        </w:r>
+        <w:r>
+          <w:rPr>
+            <w:rFonts w:asciiTheme="minorHAnsi" w:eastAsiaTheme="minorEastAsia" w:hAnsiTheme="minorHAnsi" w:cstheme="minorBidi"/>
+            <w:noProof/>
+            <w:color w:val="auto"/>
+            <w:sz w:val="22"/>
+            <w:szCs w:val="22"/>
+          </w:rPr>
+          <w:tab/>
+        </w:r>
+        <w:r>
+          <w:rPr>
+            <w:rStyle w:val="Hyperlink"/>
+            <w:noProof/>
+          </w:rPr>
+          <w:t>Bart</w:t>
+        </w:r>
+        <w:r>
+          <w:rPr>
+            <w:noProof/>
+            <w:webHidden/>
+          </w:rPr>
+          <w:tab/>
+        </w:r>
+        <w:r>
+          <w:rPr>
+            <w:noProof/>
+            <w:webHidden/>
+          </w:rPr>
+          <w:fldChar w:fldCharType="begin"/>
+        </w:r>
+        <w:r>
+          <w:rPr>
+            <w:noProof/>
+            <w:webHidden/>
+          </w:rPr>
+          <w:instrText xml:space="preserve"> PAGEREF _Toc377927017 \h </w:instrText>
+        </w:r>
+        <w:r>
+          <w:rPr>
+            <w:noProof/>
+            <w:webHidden/>
+          </w:rPr>
+        </w:r>
+        <w:r>
+          <w:rPr>
+            <w:noProof/>
+            <w:webHidden/>
+          </w:rPr>
+          <w:fldChar w:fldCharType="separate"/>
+        </w:r>
+        <w:r>
+          <w:rPr>
+            <w:noProof/>
+            <w:webHidden/>
+          </w:rPr>
+          <w:t>28</w:t>
+        </w:r>
+        <w:r>
+          <w:rPr>
+            <w:noProof/>
+            <w:webHidden/>
+          </w:rPr>
+          <w:fldChar w:fldCharType="end"/>
+        </w:r>
+      </w:hyperlink>
+    </w:p>
+    <w:p>
+      <w:pPr>
+        <w:pStyle w:val="Inhopg2"/>
+        <w:tabs>
+          <w:tab w:val="left" w:pos="567"/>
+          <w:tab w:val="right" w:leader="dot" w:pos="9016"/>
+        </w:tabs>
+        <w:rPr>
+          <w:rFonts w:asciiTheme="minorHAnsi" w:eastAsiaTheme="minorEastAsia" w:hAnsiTheme="minorHAnsi" w:cstheme="minorBidi"/>
+          <w:noProof/>
+          <w:color w:val="auto"/>
+          <w:sz w:val="22"/>
+          <w:szCs w:val="22"/>
+        </w:rPr>
+      </w:pPr>
+      <w:hyperlink w:anchor="_Toc377927018" w:history="1">
+        <w:r>
+          <w:rPr>
+            <w:rStyle w:val="Hyperlink"/>
+            <w:noProof/>
+          </w:rPr>
+          <w:t>9.2</w:t>
+        </w:r>
+        <w:r>
+          <w:rPr>
+            <w:rFonts w:asciiTheme="minorHAnsi" w:eastAsiaTheme="minorEastAsia" w:hAnsiTheme="minorHAnsi" w:cstheme="minorBidi"/>
+            <w:noProof/>
+            <w:color w:val="auto"/>
+            <w:sz w:val="22"/>
+            <w:szCs w:val="22"/>
+          </w:rPr>
+          <w:tab/>
+        </w:r>
+        <w:r>
+          <w:rPr>
+            <w:rStyle w:val="Hyperlink"/>
+            <w:noProof/>
+          </w:rPr>
+          <w:t>Patrick</w:t>
+        </w:r>
+        <w:r>
+          <w:rPr>
+            <w:noProof/>
+            <w:webHidden/>
+          </w:rPr>
+          <w:tab/>
+        </w:r>
+        <w:r>
+          <w:rPr>
+            <w:noProof/>
+            <w:webHidden/>
+          </w:rPr>
+          <w:fldChar w:fldCharType="begin"/>
+        </w:r>
+        <w:r>
+          <w:rPr>
+            <w:noProof/>
+            <w:webHidden/>
+          </w:rPr>
+          <w:instrText xml:space="preserve"> PAGEREF _Toc377927018 \h </w:instrText>
+        </w:r>
+        <w:r>
+          <w:rPr>
+            <w:noProof/>
+            <w:webHidden/>
+          </w:rPr>
+        </w:r>
+        <w:r>
+          <w:rPr>
+            <w:noProof/>
+            <w:webHidden/>
+          </w:rPr>
+          <w:fldChar w:fldCharType="separate"/>
+        </w:r>
+        <w:r>
+          <w:rPr>
+            <w:noProof/>
+            <w:webHidden/>
+          </w:rPr>
+          <w:t>28</w:t>
+        </w:r>
+        <w:r>
+          <w:rPr>
+            <w:noProof/>
             <w:webHidden/>
           </w:rPr>
           <w:fldChar w:fldCharType="end"/>
@@ -2806,28 +3323,28 @@
       <w:pPr>
         <w:pStyle w:val="Kop1"/>
         <w:rPr>
-          <w:del w:id="5" w:author="Bart Janisse" w:date="2013-11-13T21:30:00Z"/>
+          <w:del w:id="6" w:author="Bart Janisse" w:date="2013-11-13T21:30:00Z"/>
         </w:rPr>
       </w:pPr>
-      <w:bookmarkStart w:id="6" w:name="_Toc372138687"/>
-      <w:bookmarkStart w:id="7" w:name="_Toc374467855"/>
-      <w:del w:id="8" w:author="Bart Janisse" w:date="2013-11-13T21:30:00Z">
+      <w:bookmarkStart w:id="7" w:name="_Toc372138687"/>
+      <w:bookmarkStart w:id="8" w:name="_Toc374467855"/>
+      <w:del w:id="9" w:author="Bart Janisse" w:date="2013-11-13T21:30:00Z">
         <w:r>
           <w:lastRenderedPageBreak/>
           <w:delText>Inleiding</w:delText>
         </w:r>
-        <w:bookmarkStart w:id="9" w:name="_Toc373660458"/>
-        <w:bookmarkStart w:id="10" w:name="_Toc373660664"/>
-        <w:bookmarkStart w:id="11" w:name="_Toc373660822"/>
-        <w:bookmarkStart w:id="12" w:name="_Toc373660854"/>
-        <w:bookmarkStart w:id="13" w:name="_Toc373663688"/>
-        <w:bookmarkStart w:id="14" w:name="_Toc373697569"/>
-        <w:bookmarkStart w:id="15" w:name="_Toc374467937"/>
-        <w:bookmarkStart w:id="16" w:name="_Toc377494885"/>
-        <w:bookmarkStart w:id="17" w:name="_Toc377495470"/>
-        <w:bookmarkEnd w:id="6"/>
+        <w:bookmarkStart w:id="10" w:name="_Toc373660458"/>
+        <w:bookmarkStart w:id="11" w:name="_Toc373660664"/>
+        <w:bookmarkStart w:id="12" w:name="_Toc373660822"/>
+        <w:bookmarkStart w:id="13" w:name="_Toc373660854"/>
+        <w:bookmarkStart w:id="14" w:name="_Toc373663688"/>
+        <w:bookmarkStart w:id="15" w:name="_Toc373697569"/>
+        <w:bookmarkStart w:id="16" w:name="_Toc374467937"/>
+        <w:bookmarkStart w:id="17" w:name="_Toc377494885"/>
+        <w:bookmarkStart w:id="18" w:name="_Toc377495470"/>
+        <w:bookmarkStart w:id="19" w:name="_Toc377926988"/>
         <w:bookmarkEnd w:id="7"/>
-        <w:bookmarkEnd w:id="9"/>
+        <w:bookmarkEnd w:id="8"/>
         <w:bookmarkEnd w:id="10"/>
         <w:bookmarkEnd w:id="11"/>
         <w:bookmarkEnd w:id="12"/>
@@ -2836,27 +3353,29 @@
         <w:bookmarkEnd w:id="15"/>
         <w:bookmarkEnd w:id="16"/>
         <w:bookmarkEnd w:id="17"/>
+        <w:bookmarkEnd w:id="18"/>
+        <w:bookmarkEnd w:id="19"/>
       </w:del>
     </w:p>
     <w:p>
       <w:pPr>
         <w:pStyle w:val="Kop1"/>
         <w:rPr>
-          <w:ins w:id="18" w:author="Bart Janisse" w:date="2013-11-13T21:27:00Z"/>
+          <w:ins w:id="20" w:author="Bart Janisse" w:date="2013-11-13T21:27:00Z"/>
         </w:rPr>
-        <w:pPrChange w:id="19" w:author="Bart Janisse" w:date="2013-11-13T21:27:00Z">
+        <w:pPrChange w:id="21" w:author="Bart Janisse" w:date="2013-11-13T21:27:00Z">
           <w:pPr/>
         </w:pPrChange>
       </w:pPr>
-      <w:bookmarkStart w:id="20" w:name="_Toc373660459"/>
-      <w:bookmarkStart w:id="21" w:name="_Toc377495471"/>
-      <w:bookmarkStart w:id="22" w:name="_Ref317539977"/>
-      <w:ins w:id="23" w:author="Bart Janisse" w:date="2013-11-13T21:27:00Z">
+      <w:bookmarkStart w:id="22" w:name="_Toc373660459"/>
+      <w:bookmarkStart w:id="23" w:name="_Ref317539977"/>
+      <w:bookmarkStart w:id="24" w:name="_Toc377926989"/>
+      <w:ins w:id="25" w:author="Bart Janisse" w:date="2013-11-13T21:27:00Z">
         <w:r>
           <w:t>Wijzigingshistorie</w:t>
         </w:r>
-        <w:bookmarkEnd w:id="20"/>
-        <w:bookmarkEnd w:id="21"/>
+        <w:bookmarkEnd w:id="22"/>
+        <w:bookmarkEnd w:id="24"/>
       </w:ins>
     </w:p>
     <w:tbl>
@@ -2864,7 +3383,7 @@
         <w:tblStyle w:val="Tabelraster"/>
         <w:tblW w:w="0" w:type="auto"/>
         <w:tblLook w:val="04A0" w:firstRow="1" w:lastRow="0" w:firstColumn="1" w:lastColumn="0" w:noHBand="0" w:noVBand="1"/>
-        <w:tblPrChange w:id="24" w:author="Bart Janisse" w:date="2013-11-13T21:36:00Z">
+        <w:tblPrChange w:id="26" w:author="Bart Janisse" w:date="2013-11-13T21:36:00Z">
           <w:tblPr>
             <w:tblStyle w:val="Tabelraster"/>
             <w:tblW w:w="0" w:type="auto"/>
@@ -2877,7 +3396,7 @@
         <w:gridCol w:w="1675"/>
         <w:gridCol w:w="4127"/>
         <w:gridCol w:w="2257"/>
-        <w:tblGridChange w:id="25">
+        <w:tblGridChange w:id="27">
           <w:tblGrid>
             <w:gridCol w:w="113"/>
             <w:gridCol w:w="846"/>
@@ -2895,14 +3414,14 @@
       </w:tblGrid>
       <w:tr>
         <w:trPr>
-          <w:ins w:id="26" w:author="Bart Janisse" w:date="2013-11-13T21:27:00Z"/>
+          <w:ins w:id="28" w:author="Bart Janisse" w:date="2013-11-13T21:27:00Z"/>
         </w:trPr>
         <w:tc>
           <w:tcPr>
             <w:tcW w:w="959" w:type="dxa"/>
             <w:shd w:val="clear" w:color="auto" w:fill="BFBFBF" w:themeFill="background1" w:themeFillShade="BF"/>
             <w:vAlign w:val="bottom"/>
-            <w:tcPrChange w:id="27" w:author="Bart Janisse" w:date="2013-11-13T21:36:00Z">
+            <w:tcPrChange w:id="29" w:author="Bart Janisse" w:date="2013-11-13T21:36:00Z">
               <w:tcPr>
                 <w:tcW w:w="959" w:type="dxa"/>
                 <w:gridSpan w:val="2"/>
@@ -2914,10 +3433,10 @@
           <w:p>
             <w:pPr>
               <w:rPr>
-                <w:ins w:id="28" w:author="Bart Janisse" w:date="2013-11-13T21:27:00Z"/>
+                <w:ins w:id="30" w:author="Bart Janisse" w:date="2013-11-13T21:27:00Z"/>
               </w:rPr>
             </w:pPr>
-            <w:ins w:id="29" w:author="Bart Janisse" w:date="2013-11-13T21:28:00Z">
+            <w:ins w:id="31" w:author="Bart Janisse" w:date="2013-11-13T21:28:00Z">
               <w:r>
                 <w:t>Versie</w:t>
               </w:r>
@@ -2929,7 +3448,7 @@
             <w:tcW w:w="1701" w:type="dxa"/>
             <w:shd w:val="clear" w:color="auto" w:fill="BFBFBF" w:themeFill="background1" w:themeFillShade="BF"/>
             <w:vAlign w:val="bottom"/>
-            <w:tcPrChange w:id="30" w:author="Bart Janisse" w:date="2013-11-13T21:36:00Z">
+            <w:tcPrChange w:id="32" w:author="Bart Janisse" w:date="2013-11-13T21:36:00Z">
               <w:tcPr>
                 <w:tcW w:w="1417" w:type="dxa"/>
                 <w:gridSpan w:val="3"/>
@@ -2941,10 +3460,10 @@
           <w:p>
             <w:pPr>
               <w:rPr>
-                <w:ins w:id="31" w:author="Bart Janisse" w:date="2013-11-13T21:27:00Z"/>
+                <w:ins w:id="33" w:author="Bart Janisse" w:date="2013-11-13T21:27:00Z"/>
               </w:rPr>
             </w:pPr>
-            <w:ins w:id="32" w:author="Bart Janisse" w:date="2013-11-13T21:28:00Z">
+            <w:ins w:id="34" w:author="Bart Janisse" w:date="2013-11-13T21:28:00Z">
               <w:r>
                 <w:t>datum</w:t>
               </w:r>
@@ -2956,7 +3475,7 @@
             <w:tcW w:w="4214" w:type="dxa"/>
             <w:shd w:val="clear" w:color="auto" w:fill="BFBFBF" w:themeFill="background1" w:themeFillShade="BF"/>
             <w:vAlign w:val="bottom"/>
-            <w:tcPrChange w:id="33" w:author="Bart Janisse" w:date="2013-11-13T21:36:00Z">
+            <w:tcPrChange w:id="35" w:author="Bart Janisse" w:date="2013-11-13T21:36:00Z">
               <w:tcPr>
                 <w:tcW w:w="4498" w:type="dxa"/>
                 <w:gridSpan w:val="4"/>
@@ -2968,10 +3487,10 @@
           <w:p>
             <w:pPr>
               <w:rPr>
-                <w:ins w:id="34" w:author="Bart Janisse" w:date="2013-11-13T21:27:00Z"/>
+                <w:ins w:id="36" w:author="Bart Janisse" w:date="2013-11-13T21:27:00Z"/>
               </w:rPr>
             </w:pPr>
-            <w:ins w:id="35" w:author="Bart Janisse" w:date="2013-11-13T21:28:00Z">
+            <w:ins w:id="37" w:author="Bart Janisse" w:date="2013-11-13T21:28:00Z">
               <w:r>
                 <w:t>Wijziging</w:t>
               </w:r>
@@ -2983,7 +3502,7 @@
             <w:tcW w:w="2292" w:type="dxa"/>
             <w:shd w:val="clear" w:color="auto" w:fill="BFBFBF" w:themeFill="background1" w:themeFillShade="BF"/>
             <w:vAlign w:val="bottom"/>
-            <w:tcPrChange w:id="36" w:author="Bart Janisse" w:date="2013-11-13T21:36:00Z">
+            <w:tcPrChange w:id="38" w:author="Bart Janisse" w:date="2013-11-13T21:36:00Z">
               <w:tcPr>
                 <w:tcW w:w="2292" w:type="dxa"/>
                 <w:gridSpan w:val="2"/>
@@ -2995,10 +3514,10 @@
           <w:p>
             <w:pPr>
               <w:rPr>
-                <w:ins w:id="37" w:author="Bart Janisse" w:date="2013-11-13T21:27:00Z"/>
+                <w:ins w:id="39" w:author="Bart Janisse" w:date="2013-11-13T21:27:00Z"/>
               </w:rPr>
             </w:pPr>
-            <w:ins w:id="38" w:author="Bart Janisse" w:date="2013-11-13T21:28:00Z">
+            <w:ins w:id="40" w:author="Bart Janisse" w:date="2013-11-13T21:28:00Z">
               <w:r>
                 <w:t>Auteur(s)</w:t>
               </w:r>
@@ -3008,13 +3527,13 @@
       </w:tr>
       <w:tr>
         <w:trPr>
-          <w:ins w:id="39" w:author="Bart Janisse" w:date="2013-11-13T21:27:00Z"/>
+          <w:ins w:id="41" w:author="Bart Janisse" w:date="2013-11-13T21:27:00Z"/>
         </w:trPr>
         <w:tc>
           <w:tcPr>
             <w:tcW w:w="959" w:type="dxa"/>
             <w:vAlign w:val="bottom"/>
-            <w:tcPrChange w:id="40" w:author="Bart Janisse" w:date="2013-11-13T21:36:00Z">
+            <w:tcPrChange w:id="42" w:author="Bart Janisse" w:date="2013-11-13T21:36:00Z">
               <w:tcPr>
                 <w:tcW w:w="2291" w:type="dxa"/>
                 <w:gridSpan w:val="4"/>
@@ -3024,10 +3543,10 @@
           <w:p>
             <w:pPr>
               <w:rPr>
-                <w:ins w:id="41" w:author="Bart Janisse" w:date="2013-11-13T21:27:00Z"/>
+                <w:ins w:id="43" w:author="Bart Janisse" w:date="2013-11-13T21:27:00Z"/>
               </w:rPr>
             </w:pPr>
-            <w:ins w:id="42" w:author="Bart Janisse" w:date="2013-11-13T21:29:00Z">
+            <w:ins w:id="44" w:author="Bart Janisse" w:date="2013-11-13T21:29:00Z">
               <w:r>
                 <w:t>0.1</w:t>
               </w:r>
@@ -3038,7 +3557,7 @@
           <w:tcPr>
             <w:tcW w:w="1701" w:type="dxa"/>
             <w:vAlign w:val="bottom"/>
-            <w:tcPrChange w:id="43" w:author="Bart Janisse" w:date="2013-11-13T21:36:00Z">
+            <w:tcPrChange w:id="45" w:author="Bart Janisse" w:date="2013-11-13T21:36:00Z">
               <w:tcPr>
                 <w:tcW w:w="2291" w:type="dxa"/>
                 <w:gridSpan w:val="3"/>
@@ -3048,10 +3567,10 @@
           <w:p>
             <w:pPr>
               <w:rPr>
-                <w:ins w:id="44" w:author="Bart Janisse" w:date="2013-11-13T21:27:00Z"/>
+                <w:ins w:id="46" w:author="Bart Janisse" w:date="2013-11-13T21:27:00Z"/>
               </w:rPr>
             </w:pPr>
-            <w:ins w:id="45" w:author="Bart Janisse" w:date="2013-11-13T21:29:00Z">
+            <w:ins w:id="47" w:author="Bart Janisse" w:date="2013-11-13T21:29:00Z">
               <w:r>
                 <w:t>1</w:t>
               </w:r>
@@ -3059,7 +3578,7 @@
             <w:r>
               <w:t>5</w:t>
             </w:r>
-            <w:ins w:id="46" w:author="Bart Janisse" w:date="2013-11-13T21:29:00Z">
+            <w:ins w:id="48" w:author="Bart Janisse" w:date="2013-11-13T21:29:00Z">
               <w:r>
                 <w:t>-1</w:t>
               </w:r>
@@ -3067,7 +3586,7 @@
             <w:r>
               <w:t>2</w:t>
             </w:r>
-            <w:ins w:id="47" w:author="Bart Janisse" w:date="2013-11-13T21:29:00Z">
+            <w:ins w:id="49" w:author="Bart Janisse" w:date="2013-11-13T21:29:00Z">
               <w:r>
                 <w:t>-2013</w:t>
               </w:r>
@@ -3078,7 +3597,7 @@
           <w:tcPr>
             <w:tcW w:w="4214" w:type="dxa"/>
             <w:vAlign w:val="bottom"/>
-            <w:tcPrChange w:id="48" w:author="Bart Janisse" w:date="2013-11-13T21:36:00Z">
+            <w:tcPrChange w:id="50" w:author="Bart Janisse" w:date="2013-11-13T21:36:00Z">
               <w:tcPr>
                 <w:tcW w:w="2292" w:type="dxa"/>
                 <w:gridSpan w:val="2"/>
@@ -3088,10 +3607,10 @@
           <w:p>
             <w:pPr>
               <w:rPr>
-                <w:ins w:id="49" w:author="Bart Janisse" w:date="2013-11-13T21:27:00Z"/>
+                <w:ins w:id="51" w:author="Bart Janisse" w:date="2013-11-13T21:27:00Z"/>
               </w:rPr>
             </w:pPr>
-            <w:ins w:id="50" w:author="Bart Janisse" w:date="2013-11-13T21:30:00Z">
+            <w:ins w:id="52" w:author="Bart Janisse" w:date="2013-11-13T21:30:00Z">
               <w:r>
                 <w:t>Concept</w:t>
               </w:r>
@@ -3102,7 +3621,7 @@
           <w:tcPr>
             <w:tcW w:w="2292" w:type="dxa"/>
             <w:vAlign w:val="bottom"/>
-            <w:tcPrChange w:id="51" w:author="Bart Janisse" w:date="2013-11-13T21:36:00Z">
+            <w:tcPrChange w:id="53" w:author="Bart Janisse" w:date="2013-11-13T21:36:00Z">
               <w:tcPr>
                 <w:tcW w:w="2292" w:type="dxa"/>
                 <w:gridSpan w:val="2"/>
@@ -3112,7 +3631,7 @@
           <w:p>
             <w:pPr>
               <w:rPr>
-                <w:ins w:id="52" w:author="Bart Janisse" w:date="2013-11-13T21:27:00Z"/>
+                <w:ins w:id="54" w:author="Bart Janisse" w:date="2013-11-13T21:27:00Z"/>
               </w:rPr>
             </w:pPr>
             <w:r>
@@ -3126,13 +3645,13 @@
       </w:tr>
       <w:tr>
         <w:trPr>
-          <w:ins w:id="53" w:author="Bart Janisse" w:date="2013-11-13T21:27:00Z"/>
+          <w:ins w:id="55" w:author="Bart Janisse" w:date="2013-11-13T21:27:00Z"/>
         </w:trPr>
         <w:tc>
           <w:tcPr>
             <w:tcW w:w="959" w:type="dxa"/>
             <w:vAlign w:val="bottom"/>
-            <w:tcPrChange w:id="54" w:author="Bart Janisse" w:date="2013-11-13T21:36:00Z">
+            <w:tcPrChange w:id="56" w:author="Bart Janisse" w:date="2013-11-13T21:36:00Z">
               <w:tcPr>
                 <w:tcW w:w="2291" w:type="dxa"/>
                 <w:gridSpan w:val="4"/>
@@ -3142,7 +3661,7 @@
           <w:p>
             <w:pPr>
               <w:rPr>
-                <w:ins w:id="55" w:author="Bart Janisse" w:date="2013-11-13T21:27:00Z"/>
+                <w:ins w:id="57" w:author="Bart Janisse" w:date="2013-11-13T21:27:00Z"/>
               </w:rPr>
             </w:pPr>
             <w:r>
@@ -3154,7 +3673,7 @@
           <w:tcPr>
             <w:tcW w:w="1701" w:type="dxa"/>
             <w:vAlign w:val="bottom"/>
-            <w:tcPrChange w:id="56" w:author="Bart Janisse" w:date="2013-11-13T21:36:00Z">
+            <w:tcPrChange w:id="58" w:author="Bart Janisse" w:date="2013-11-13T21:36:00Z">
               <w:tcPr>
                 <w:tcW w:w="2291" w:type="dxa"/>
                 <w:gridSpan w:val="3"/>
@@ -3164,7 +3683,7 @@
           <w:p>
             <w:pPr>
               <w:rPr>
-                <w:ins w:id="57" w:author="Bart Janisse" w:date="2013-11-13T21:27:00Z"/>
+                <w:ins w:id="59" w:author="Bart Janisse" w:date="2013-11-13T21:27:00Z"/>
               </w:rPr>
             </w:pPr>
             <w:r>
@@ -3175,28 +3694,6 @@
         <w:tc>
           <w:tcPr>
             <w:tcW w:w="4214" w:type="dxa"/>
-            <w:vAlign w:val="bottom"/>
-            <w:tcPrChange w:id="58" w:author="Bart Janisse" w:date="2013-11-13T21:36:00Z">
-              <w:tcPr>
-                <w:tcW w:w="2292" w:type="dxa"/>
-                <w:gridSpan w:val="2"/>
-              </w:tcPr>
-            </w:tcPrChange>
-          </w:tcPr>
-          <w:p>
-            <w:pPr>
-              <w:rPr>
-                <w:ins w:id="59" w:author="Bart Janisse" w:date="2013-11-13T21:27:00Z"/>
-              </w:rPr>
-            </w:pPr>
-            <w:r>
-              <w:t>Klasse Obstakel toegevoegd</w:t>
-            </w:r>
-          </w:p>
-        </w:tc>
-        <w:tc>
-          <w:tcPr>
-            <w:tcW w:w="2292" w:type="dxa"/>
             <w:vAlign w:val="bottom"/>
             <w:tcPrChange w:id="60" w:author="Bart Janisse" w:date="2013-11-13T21:36:00Z">
               <w:tcPr>
@@ -3209,6 +3706,28 @@
             <w:pPr>
               <w:rPr>
                 <w:ins w:id="61" w:author="Bart Janisse" w:date="2013-11-13T21:27:00Z"/>
+              </w:rPr>
+            </w:pPr>
+            <w:r>
+              <w:t>Klasse Obstakel toegevoegd</w:t>
+            </w:r>
+          </w:p>
+        </w:tc>
+        <w:tc>
+          <w:tcPr>
+            <w:tcW w:w="2292" w:type="dxa"/>
+            <w:vAlign w:val="bottom"/>
+            <w:tcPrChange w:id="62" w:author="Bart Janisse" w:date="2013-11-13T21:36:00Z">
+              <w:tcPr>
+                <w:tcW w:w="2292" w:type="dxa"/>
+                <w:gridSpan w:val="2"/>
+              </w:tcPr>
+            </w:tcPrChange>
+          </w:tcPr>
+          <w:p>
+            <w:pPr>
+              <w:rPr>
+                <w:ins w:id="63" w:author="Bart Janisse" w:date="2013-11-13T21:27:00Z"/>
               </w:rPr>
             </w:pPr>
             <w:r>
@@ -3349,28 +3868,14 @@
     <w:p>
       <w:pPr>
         <w:rPr>
-          <w:ins w:id="62" w:author="Bart Janisse" w:date="2013-11-13T21:27:00Z"/>
+          <w:ins w:id="64" w:author="Bart Janisse" w:date="2013-11-13T21:27:00Z"/>
         </w:rPr>
       </w:pPr>
     </w:p>
     <w:p>
       <w:pPr>
         <w:rPr>
-          <w:ins w:id="63" w:author="Bart Janisse" w:date="2013-11-13T21:27:00Z"/>
-        </w:rPr>
-      </w:pPr>
-    </w:p>
-    <w:p>
-      <w:pPr>
-        <w:rPr>
-          <w:ins w:id="64" w:author="Bart Janisse" w:date="2013-11-13T21:30:00Z"/>
-        </w:rPr>
-      </w:pPr>
-    </w:p>
-    <w:p>
-      <w:pPr>
-        <w:rPr>
-          <w:ins w:id="65" w:author="Bart Janisse" w:date="2013-11-13T21:30:00Z"/>
+          <w:ins w:id="65" w:author="Bart Janisse" w:date="2013-11-13T21:27:00Z"/>
         </w:rPr>
       </w:pPr>
     </w:p>
@@ -3380,7 +3885,21 @@
           <w:ins w:id="66" w:author="Bart Janisse" w:date="2013-11-13T21:30:00Z"/>
         </w:rPr>
       </w:pPr>
-      <w:ins w:id="67" w:author="Bart Janisse" w:date="2013-11-13T21:30:00Z">
+    </w:p>
+    <w:p>
+      <w:pPr>
+        <w:rPr>
+          <w:ins w:id="67" w:author="Bart Janisse" w:date="2013-11-13T21:30:00Z"/>
+        </w:rPr>
+      </w:pPr>
+    </w:p>
+    <w:p>
+      <w:pPr>
+        <w:rPr>
+          <w:ins w:id="68" w:author="Bart Janisse" w:date="2013-11-13T21:30:00Z"/>
+        </w:rPr>
+      </w:pPr>
+      <w:ins w:id="69" w:author="Bart Janisse" w:date="2013-11-13T21:30:00Z">
         <w:r>
           <w:br w:type="page"/>
         </w:r>
@@ -3390,44 +3909,44 @@
       <w:pPr>
         <w:pStyle w:val="Kop1"/>
         <w:rPr>
-          <w:ins w:id="68" w:author="Bart Janisse" w:date="2013-11-13T21:31:00Z"/>
+          <w:ins w:id="70" w:author="Bart Janisse" w:date="2013-11-13T21:31:00Z"/>
         </w:rPr>
       </w:pPr>
-      <w:bookmarkStart w:id="69" w:name="_Toc373660460"/>
-      <w:bookmarkStart w:id="70" w:name="_Toc377495472"/>
-      <w:ins w:id="71" w:author="Bart Janisse" w:date="2013-11-13T21:31:00Z">
+      <w:bookmarkStart w:id="71" w:name="_Toc373660460"/>
+      <w:bookmarkStart w:id="72" w:name="_Toc377926990"/>
+      <w:ins w:id="73" w:author="Bart Janisse" w:date="2013-11-13T21:31:00Z">
         <w:r>
           <w:lastRenderedPageBreak/>
           <w:t>Inleiding</w:t>
         </w:r>
-        <w:bookmarkEnd w:id="69"/>
-        <w:bookmarkEnd w:id="70"/>
+        <w:bookmarkEnd w:id="71"/>
+        <w:bookmarkEnd w:id="72"/>
       </w:ins>
     </w:p>
     <w:p>
       <w:pPr>
         <w:pStyle w:val="Kop2"/>
         <w:rPr>
-          <w:ins w:id="72" w:author="Bart Janisse" w:date="2013-11-13T21:31:00Z"/>
+          <w:ins w:id="74" w:author="Bart Janisse" w:date="2013-11-13T21:31:00Z"/>
         </w:rPr>
       </w:pPr>
-      <w:bookmarkStart w:id="73" w:name="_Toc373660461"/>
-      <w:bookmarkStart w:id="74" w:name="_Toc377495473"/>
-      <w:ins w:id="75" w:author="Bart Janisse" w:date="2013-11-13T21:31:00Z">
+      <w:bookmarkStart w:id="75" w:name="_Toc373660461"/>
+      <w:bookmarkStart w:id="76" w:name="_Toc377926991"/>
+      <w:ins w:id="77" w:author="Bart Janisse" w:date="2013-11-13T21:31:00Z">
         <w:r>
           <w:t>doel</w:t>
         </w:r>
-        <w:bookmarkEnd w:id="73"/>
-        <w:bookmarkEnd w:id="74"/>
+        <w:bookmarkEnd w:id="75"/>
+        <w:bookmarkEnd w:id="76"/>
       </w:ins>
     </w:p>
     <w:p>
       <w:pPr>
         <w:rPr>
-          <w:ins w:id="76" w:author="Bart Janisse" w:date="2013-11-13T21:31:00Z"/>
+          <w:ins w:id="78" w:author="Bart Janisse" w:date="2013-11-13T21:31:00Z"/>
         </w:rPr>
       </w:pPr>
-      <w:ins w:id="77" w:author="Bart Janisse" w:date="2013-11-13T21:31:00Z">
+      <w:ins w:id="79" w:author="Bart Janisse" w:date="2013-11-13T21:31:00Z">
         <w:r>
           <w:t xml:space="preserve">Dit document </w:t>
         </w:r>
@@ -3440,28 +3959,28 @@
       <w:pPr>
         <w:pStyle w:val="Kop2"/>
         <w:rPr>
-          <w:ins w:id="78" w:author="Bart Janisse" w:date="2013-11-13T21:18:00Z"/>
+          <w:ins w:id="80" w:author="Bart Janisse" w:date="2013-11-13T21:18:00Z"/>
         </w:rPr>
-        <w:pPrChange w:id="79" w:author="Bart Janisse" w:date="2013-11-13T21:35:00Z">
+        <w:pPrChange w:id="81" w:author="Bart Janisse" w:date="2013-11-13T21:35:00Z">
           <w:pPr/>
         </w:pPrChange>
       </w:pPr>
-      <w:bookmarkStart w:id="80" w:name="_Toc373660462"/>
-      <w:bookmarkStart w:id="81" w:name="_Toc377495474"/>
-      <w:ins w:id="82" w:author="Bart Janisse" w:date="2013-11-13T21:35:00Z">
+      <w:bookmarkStart w:id="82" w:name="_Toc373660462"/>
+      <w:bookmarkStart w:id="83" w:name="_Toc377926992"/>
+      <w:ins w:id="84" w:author="Bart Janisse" w:date="2013-11-13T21:35:00Z">
         <w:r>
           <w:t>Definities en afkortingen</w:t>
         </w:r>
       </w:ins>
-      <w:bookmarkEnd w:id="80"/>
-      <w:bookmarkEnd w:id="81"/>
+      <w:bookmarkEnd w:id="82"/>
+      <w:bookmarkEnd w:id="83"/>
     </w:p>
     <w:tbl>
       <w:tblPr>
         <w:tblStyle w:val="Tabelraster"/>
         <w:tblW w:w="0" w:type="auto"/>
         <w:tblLook w:val="04A0" w:firstRow="1" w:lastRow="0" w:firstColumn="1" w:lastColumn="0" w:noHBand="0" w:noVBand="1"/>
-        <w:tblPrChange w:id="83" w:author="Bart Janisse" w:date="2013-11-13T21:38:00Z">
+        <w:tblPrChange w:id="85" w:author="Bart Janisse" w:date="2013-11-13T21:38:00Z">
           <w:tblPr>
             <w:tblStyle w:val="Tabelraster"/>
             <w:tblW w:w="0" w:type="auto"/>
@@ -3472,7 +3991,7 @@
       <w:tblGrid>
         <w:gridCol w:w="1164"/>
         <w:gridCol w:w="4106"/>
-        <w:tblGridChange w:id="84">
+        <w:tblGridChange w:id="86">
           <w:tblGrid>
             <w:gridCol w:w="4583"/>
             <w:gridCol w:w="4583"/>
@@ -3481,13 +4000,13 @@
       </w:tblGrid>
       <w:tr>
         <w:trPr>
-          <w:ins w:id="85" w:author="Bart Janisse" w:date="2013-11-13T21:35:00Z"/>
+          <w:ins w:id="87" w:author="Bart Janisse" w:date="2013-11-13T21:35:00Z"/>
         </w:trPr>
         <w:tc>
           <w:tcPr>
             <w:tcW w:w="1105" w:type="dxa"/>
             <w:shd w:val="clear" w:color="auto" w:fill="BFBFBF" w:themeFill="background1" w:themeFillShade="BF"/>
-            <w:tcPrChange w:id="86" w:author="Bart Janisse" w:date="2013-11-13T21:38:00Z">
+            <w:tcPrChange w:id="88" w:author="Bart Janisse" w:date="2013-11-13T21:38:00Z">
               <w:tcPr>
                 <w:tcW w:w="4583" w:type="dxa"/>
               </w:tcPr>
@@ -3496,10 +4015,10 @@
           <w:p>
             <w:pPr>
               <w:rPr>
-                <w:ins w:id="87" w:author="Bart Janisse" w:date="2013-11-13T21:35:00Z"/>
+                <w:ins w:id="89" w:author="Bart Janisse" w:date="2013-11-13T21:35:00Z"/>
               </w:rPr>
             </w:pPr>
-            <w:ins w:id="88" w:author="Bart Janisse" w:date="2013-11-13T21:36:00Z">
+            <w:ins w:id="90" w:author="Bart Janisse" w:date="2013-11-13T21:36:00Z">
               <w:r>
                 <w:t>Afkorting</w:t>
               </w:r>
@@ -3510,7 +4029,7 @@
           <w:tcPr>
             <w:tcW w:w="4106" w:type="dxa"/>
             <w:shd w:val="clear" w:color="auto" w:fill="BFBFBF" w:themeFill="background1" w:themeFillShade="BF"/>
-            <w:tcPrChange w:id="89" w:author="Bart Janisse" w:date="2013-11-13T21:38:00Z">
+            <w:tcPrChange w:id="91" w:author="Bart Janisse" w:date="2013-11-13T21:38:00Z">
               <w:tcPr>
                 <w:tcW w:w="4583" w:type="dxa"/>
               </w:tcPr>
@@ -3519,10 +4038,10 @@
           <w:p>
             <w:pPr>
               <w:rPr>
-                <w:ins w:id="90" w:author="Bart Janisse" w:date="2013-11-13T21:35:00Z"/>
+                <w:ins w:id="92" w:author="Bart Janisse" w:date="2013-11-13T21:35:00Z"/>
               </w:rPr>
             </w:pPr>
-            <w:ins w:id="91" w:author="Bart Janisse" w:date="2013-11-13T21:36:00Z">
+            <w:ins w:id="93" w:author="Bart Janisse" w:date="2013-11-13T21:36:00Z">
               <w:r>
                 <w:t>Betekenis</w:t>
               </w:r>
@@ -3532,28 +4051,11 @@
       </w:tr>
       <w:tr>
         <w:trPr>
-          <w:ins w:id="92" w:author="Bart Janisse" w:date="2013-11-13T21:35:00Z"/>
+          <w:ins w:id="94" w:author="Bart Janisse" w:date="2013-11-13T21:35:00Z"/>
         </w:trPr>
         <w:tc>
           <w:tcPr>
             <w:tcW w:w="1105" w:type="dxa"/>
-            <w:tcPrChange w:id="93" w:author="Bart Janisse" w:date="2013-11-13T21:38:00Z">
-              <w:tcPr>
-                <w:tcW w:w="4583" w:type="dxa"/>
-              </w:tcPr>
-            </w:tcPrChange>
-          </w:tcPr>
-          <w:p>
-            <w:pPr>
-              <w:rPr>
-                <w:ins w:id="94" w:author="Bart Janisse" w:date="2013-11-13T21:35:00Z"/>
-              </w:rPr>
-            </w:pPr>
-          </w:p>
-        </w:tc>
-        <w:tc>
-          <w:tcPr>
-            <w:tcW w:w="4106" w:type="dxa"/>
             <w:tcPrChange w:id="95" w:author="Bart Janisse" w:date="2013-11-13T21:38:00Z">
               <w:tcPr>
                 <w:tcW w:w="4583" w:type="dxa"/>
@@ -3568,15 +4070,10 @@
             </w:pPr>
           </w:p>
         </w:tc>
-      </w:tr>
-      <w:tr>
-        <w:trPr>
-          <w:ins w:id="97" w:author="Bart Janisse" w:date="2013-11-13T21:35:00Z"/>
-        </w:trPr>
         <w:tc>
           <w:tcPr>
-            <w:tcW w:w="1105" w:type="dxa"/>
-            <w:tcPrChange w:id="98" w:author="Bart Janisse" w:date="2013-11-13T21:38:00Z">
+            <w:tcW w:w="4106" w:type="dxa"/>
+            <w:tcPrChange w:id="97" w:author="Bart Janisse" w:date="2013-11-13T21:38:00Z">
               <w:tcPr>
                 <w:tcW w:w="4583" w:type="dxa"/>
               </w:tcPr>
@@ -3585,14 +4082,19 @@
           <w:p>
             <w:pPr>
               <w:rPr>
-                <w:ins w:id="99" w:author="Bart Janisse" w:date="2013-11-13T21:35:00Z"/>
+                <w:ins w:id="98" w:author="Bart Janisse" w:date="2013-11-13T21:35:00Z"/>
               </w:rPr>
             </w:pPr>
           </w:p>
         </w:tc>
+      </w:tr>
+      <w:tr>
+        <w:trPr>
+          <w:ins w:id="99" w:author="Bart Janisse" w:date="2013-11-13T21:35:00Z"/>
+        </w:trPr>
         <w:tc>
           <w:tcPr>
-            <w:tcW w:w="4106" w:type="dxa"/>
+            <w:tcW w:w="1105" w:type="dxa"/>
             <w:tcPrChange w:id="100" w:author="Bart Janisse" w:date="2013-11-13T21:38:00Z">
               <w:tcPr>
                 <w:tcW w:w="4583" w:type="dxa"/>
@@ -3607,15 +4109,10 @@
             </w:pPr>
           </w:p>
         </w:tc>
-      </w:tr>
-      <w:tr>
-        <w:trPr>
-          <w:ins w:id="102" w:author="Bart Janisse" w:date="2013-11-13T21:35:00Z"/>
-        </w:trPr>
         <w:tc>
           <w:tcPr>
-            <w:tcW w:w="1105" w:type="dxa"/>
-            <w:tcPrChange w:id="103" w:author="Bart Janisse" w:date="2013-11-13T21:38:00Z">
+            <w:tcW w:w="4106" w:type="dxa"/>
+            <w:tcPrChange w:id="102" w:author="Bart Janisse" w:date="2013-11-13T21:38:00Z">
               <w:tcPr>
                 <w:tcW w:w="4583" w:type="dxa"/>
               </w:tcPr>
@@ -3624,14 +4121,19 @@
           <w:p>
             <w:pPr>
               <w:rPr>
-                <w:ins w:id="104" w:author="Bart Janisse" w:date="2013-11-13T21:35:00Z"/>
+                <w:ins w:id="103" w:author="Bart Janisse" w:date="2013-11-13T21:35:00Z"/>
               </w:rPr>
             </w:pPr>
           </w:p>
         </w:tc>
+      </w:tr>
+      <w:tr>
+        <w:trPr>
+          <w:ins w:id="104" w:author="Bart Janisse" w:date="2013-11-13T21:35:00Z"/>
+        </w:trPr>
         <w:tc>
           <w:tcPr>
-            <w:tcW w:w="4106" w:type="dxa"/>
+            <w:tcW w:w="1105" w:type="dxa"/>
             <w:tcPrChange w:id="105" w:author="Bart Janisse" w:date="2013-11-13T21:38:00Z">
               <w:tcPr>
                 <w:tcW w:w="4583" w:type="dxa"/>
@@ -3646,15 +4148,10 @@
             </w:pPr>
           </w:p>
         </w:tc>
-      </w:tr>
-      <w:tr>
-        <w:trPr>
-          <w:ins w:id="107" w:author="Bart Janisse" w:date="2013-11-13T21:35:00Z"/>
-        </w:trPr>
         <w:tc>
           <w:tcPr>
-            <w:tcW w:w="1105" w:type="dxa"/>
-            <w:tcPrChange w:id="108" w:author="Bart Janisse" w:date="2013-11-13T21:38:00Z">
+            <w:tcW w:w="4106" w:type="dxa"/>
+            <w:tcPrChange w:id="107" w:author="Bart Janisse" w:date="2013-11-13T21:38:00Z">
               <w:tcPr>
                 <w:tcW w:w="4583" w:type="dxa"/>
               </w:tcPr>
@@ -3663,14 +4160,19 @@
           <w:p>
             <w:pPr>
               <w:rPr>
-                <w:ins w:id="109" w:author="Bart Janisse" w:date="2013-11-13T21:35:00Z"/>
+                <w:ins w:id="108" w:author="Bart Janisse" w:date="2013-11-13T21:35:00Z"/>
               </w:rPr>
             </w:pPr>
           </w:p>
         </w:tc>
+      </w:tr>
+      <w:tr>
+        <w:trPr>
+          <w:ins w:id="109" w:author="Bart Janisse" w:date="2013-11-13T21:35:00Z"/>
+        </w:trPr>
         <w:tc>
           <w:tcPr>
-            <w:tcW w:w="4106" w:type="dxa"/>
+            <w:tcW w:w="1105" w:type="dxa"/>
             <w:tcPrChange w:id="110" w:author="Bart Janisse" w:date="2013-11-13T21:38:00Z">
               <w:tcPr>
                 <w:tcW w:w="4583" w:type="dxa"/>
@@ -3685,6 +4187,23 @@
             </w:pPr>
           </w:p>
         </w:tc>
+        <w:tc>
+          <w:tcPr>
+            <w:tcW w:w="4106" w:type="dxa"/>
+            <w:tcPrChange w:id="112" w:author="Bart Janisse" w:date="2013-11-13T21:38:00Z">
+              <w:tcPr>
+                <w:tcW w:w="4583" w:type="dxa"/>
+              </w:tcPr>
+            </w:tcPrChange>
+          </w:tcPr>
+          <w:p>
+            <w:pPr>
+              <w:rPr>
+                <w:ins w:id="113" w:author="Bart Janisse" w:date="2013-11-13T21:35:00Z"/>
+              </w:rPr>
+            </w:pPr>
+          </w:p>
+        </w:tc>
       </w:tr>
     </w:tbl>
     <w:p/>
@@ -3704,12 +4223,12 @@
       <w:pPr>
         <w:pStyle w:val="Kop1"/>
       </w:pPr>
-      <w:bookmarkStart w:id="112" w:name="_Toc377495475"/>
+      <w:bookmarkStart w:id="114" w:name="_Toc377926993"/>
       <w:r>
         <w:lastRenderedPageBreak/>
         <w:t>Algemene architectuur</w:t>
       </w:r>
-      <w:bookmarkEnd w:id="112"/>
+      <w:bookmarkEnd w:id="114"/>
     </w:p>
     <w:p>
       <w:r>
@@ -3803,7 +4322,7 @@
       <w:pPr>
         <w:pStyle w:val="Kop1"/>
       </w:pPr>
-      <w:bookmarkStart w:id="113" w:name="_Toc377495476"/>
+      <w:bookmarkStart w:id="115" w:name="_Toc377926994"/>
       <w:r>
         <w:t>Gedetailleerde arch</w:t>
       </w:r>
@@ -3813,17 +4332,17 @@
       <w:r>
         <w:t>tectuur</w:t>
       </w:r>
-      <w:bookmarkEnd w:id="113"/>
+      <w:bookmarkEnd w:id="115"/>
     </w:p>
     <w:p>
       <w:pPr>
         <w:pStyle w:val="Kop2"/>
       </w:pPr>
-      <w:bookmarkStart w:id="114" w:name="_Toc377495477"/>
+      <w:bookmarkStart w:id="116" w:name="_Toc377926995"/>
       <w:r>
         <w:t>Klasse diagram model</w:t>
       </w:r>
-      <w:bookmarkEnd w:id="114"/>
+      <w:bookmarkEnd w:id="116"/>
     </w:p>
     <w:p/>
     <w:p>
@@ -3894,12 +4413,12 @@
       <w:pPr>
         <w:pStyle w:val="Kop2"/>
       </w:pPr>
-      <w:bookmarkStart w:id="115" w:name="_Toc377495478"/>
+      <w:bookmarkStart w:id="117" w:name="_Toc377926996"/>
       <w:r>
         <w:lastRenderedPageBreak/>
         <w:t>Klasse diagram Model, View, Controller</w:t>
       </w:r>
-      <w:bookmarkEnd w:id="115"/>
+      <w:bookmarkEnd w:id="117"/>
     </w:p>
     <w:p>
       <w:r>
@@ -3966,7 +4485,7 @@
       <w:pPr>
         <w:pStyle w:val="Kop2"/>
       </w:pPr>
-      <w:bookmarkStart w:id="116" w:name="_Toc377495479"/>
+      <w:bookmarkStart w:id="118" w:name="_Toc377926997"/>
       <w:r>
         <w:lastRenderedPageBreak/>
         <w:t>Sequence diagram s</w:t>
@@ -3974,7 +4493,7 @@
       <w:r>
         <w:t>imulatiestap</w:t>
       </w:r>
-      <w:bookmarkEnd w:id="116"/>
+      <w:bookmarkEnd w:id="118"/>
     </w:p>
     <w:p/>
     <w:p>
@@ -4068,22 +4587,22 @@
       <w:pPr>
         <w:pStyle w:val="Kop1"/>
       </w:pPr>
-      <w:bookmarkStart w:id="117" w:name="_Toc377495480"/>
+      <w:bookmarkStart w:id="119" w:name="_Toc377926998"/>
       <w:r>
         <w:lastRenderedPageBreak/>
         <w:t>Klassen</w:t>
       </w:r>
-      <w:bookmarkEnd w:id="117"/>
+      <w:bookmarkEnd w:id="119"/>
     </w:p>
     <w:p>
       <w:pPr>
         <w:pStyle w:val="Kop2"/>
       </w:pPr>
-      <w:bookmarkStart w:id="118" w:name="_Toc377495481"/>
+      <w:bookmarkStart w:id="120" w:name="_Toc377926999"/>
       <w:r>
         <w:t>Beest</w:t>
       </w:r>
-      <w:bookmarkEnd w:id="118"/>
+      <w:bookmarkEnd w:id="120"/>
     </w:p>
     <w:p>
       <w:r>
@@ -4991,12 +5510,12 @@
       <w:pPr>
         <w:pStyle w:val="Kop2"/>
       </w:pPr>
-      <w:bookmarkStart w:id="119" w:name="_Toc377495482"/>
+      <w:bookmarkStart w:id="121" w:name="_Toc377927000"/>
       <w:r>
         <w:lastRenderedPageBreak/>
         <w:t>BeestType</w:t>
       </w:r>
-      <w:bookmarkEnd w:id="119"/>
+      <w:bookmarkEnd w:id="121"/>
     </w:p>
     <w:p>
       <w:r>
@@ -5222,12 +5741,12 @@
       <w:pPr>
         <w:pStyle w:val="Kop2"/>
       </w:pPr>
-      <w:bookmarkStart w:id="120" w:name="_Toc377495483"/>
+      <w:bookmarkStart w:id="122" w:name="_Toc377927001"/>
       <w:r>
         <w:lastRenderedPageBreak/>
         <w:t>Gedrag</w:t>
       </w:r>
-      <w:bookmarkEnd w:id="120"/>
+      <w:bookmarkEnd w:id="122"/>
     </w:p>
     <w:p>
       <w:r>
@@ -5286,47 +5805,62 @@
       <w:pPr>
         <w:pStyle w:val="Kop2"/>
       </w:pPr>
-      <w:bookmarkStart w:id="121" w:name="_Toc377495484"/>
+      <w:bookmarkStart w:id="123" w:name="_Toc377927002"/>
       <w:r>
         <w:t>OminovoorGedrag</w:t>
       </w:r>
-      <w:bookmarkEnd w:id="121"/>
-    </w:p>
-    <w:p/>
+      <w:bookmarkEnd w:id="123"/>
+    </w:p>
+    <w:p>
+      <w:r>
+        <w:t>Nog te beschrijven!</w:t>
+      </w:r>
+    </w:p>
     <w:p>
       <w:pPr>
         <w:pStyle w:val="Kop2"/>
       </w:pPr>
-      <w:bookmarkStart w:id="122" w:name="_Toc377495485"/>
+      <w:bookmarkStart w:id="124" w:name="_Toc377927003"/>
       <w:r>
         <w:t>HerbivoorGedrag</w:t>
       </w:r>
-      <w:bookmarkEnd w:id="122"/>
-    </w:p>
-    <w:p/>
+      <w:bookmarkEnd w:id="124"/>
+    </w:p>
+    <w:p>
+      <w:r>
+        <w:t>Nog te beschrijven!</w:t>
+      </w:r>
+    </w:p>
     <w:p>
       <w:pPr>
         <w:pStyle w:val="Kop2"/>
       </w:pPr>
-      <w:bookmarkStart w:id="123" w:name="_Toc377495486"/>
+      <w:bookmarkStart w:id="125" w:name="_Toc377927004"/>
       <w:r>
         <w:t>CarnivoorGedrag</w:t>
       </w:r>
-      <w:bookmarkEnd w:id="123"/>
-    </w:p>
-    <w:p/>
-    <w:p/>
+      <w:bookmarkEnd w:id="125"/>
+    </w:p>
+    <w:p>
+      <w:r>
+        <w:t>Nog te beschrijven!</w:t>
+      </w:r>
+    </w:p>
     <w:p>
       <w:pPr>
         <w:pStyle w:val="Kop2"/>
       </w:pPr>
-      <w:bookmarkStart w:id="124" w:name="_Toc377495487"/>
+      <w:bookmarkStart w:id="126" w:name="_Toc377927005"/>
       <w:r>
         <w:t>NonivoorGedrag</w:t>
       </w:r>
-      <w:bookmarkEnd w:id="124"/>
-    </w:p>
-    <w:p/>
+      <w:bookmarkEnd w:id="126"/>
+    </w:p>
+    <w:p>
+      <w:r>
+        <w:t>Nog te beschrijven!</w:t>
+      </w:r>
+    </w:p>
     <w:p/>
     <w:p>
       <w:pPr>
@@ -5347,13 +5881,13 @@
       <w:pPr>
         <w:pStyle w:val="Kop2"/>
       </w:pPr>
-      <w:bookmarkStart w:id="125" w:name="_Toc377495488"/>
-      <w:bookmarkEnd w:id="22"/>
+      <w:bookmarkStart w:id="127" w:name="_Toc377927006"/>
+      <w:bookmarkEnd w:id="23"/>
       <w:r>
         <w:lastRenderedPageBreak/>
         <w:t>Obstakel</w:t>
       </w:r>
-      <w:bookmarkEnd w:id="125"/>
+      <w:bookmarkEnd w:id="127"/>
     </w:p>
     <w:p>
       <w:r>
@@ -5802,12 +6336,12 @@
       <w:pPr>
         <w:pStyle w:val="Kop2"/>
       </w:pPr>
-      <w:bookmarkStart w:id="126" w:name="_Toc377495489"/>
+      <w:bookmarkStart w:id="128" w:name="_Toc377927007"/>
       <w:r>
         <w:lastRenderedPageBreak/>
         <w:t>Plant</w:t>
       </w:r>
-      <w:bookmarkEnd w:id="126"/>
+      <w:bookmarkEnd w:id="128"/>
     </w:p>
     <w:p>
       <w:r>
@@ -6283,12 +6817,15 @@
       <w:pPr>
         <w:pStyle w:val="Kop2"/>
       </w:pPr>
-      <w:bookmarkStart w:id="127" w:name="_Toc377495490"/>
+      <w:bookmarkStart w:id="129" w:name="_Toc377927008"/>
       <w:r>
         <w:lastRenderedPageBreak/>
         <w:t>Wereld</w:t>
       </w:r>
-      <w:bookmarkEnd w:id="127"/>
+      <w:r>
+        <w:t>model</w:t>
+      </w:r>
+      <w:bookmarkEnd w:id="129"/>
     </w:p>
     <w:p>
       <w:r>
@@ -6896,12 +7433,12 @@
       <w:pPr>
         <w:pStyle w:val="Kop2"/>
       </w:pPr>
-      <w:bookmarkStart w:id="128" w:name="_Toc377495491"/>
+      <w:bookmarkStart w:id="130" w:name="_Toc377927009"/>
       <w:r>
         <w:lastRenderedPageBreak/>
         <w:t>Leefgebied</w:t>
       </w:r>
-      <w:bookmarkEnd w:id="128"/>
+      <w:bookmarkEnd w:id="130"/>
     </w:p>
     <w:p>
       <w:r>
@@ -7884,12 +8421,12 @@
       <w:pPr>
         <w:pStyle w:val="Kop2"/>
       </w:pPr>
-      <w:bookmarkStart w:id="129" w:name="_Toc377495492"/>
+      <w:bookmarkStart w:id="131" w:name="_Toc377927010"/>
       <w:r>
         <w:lastRenderedPageBreak/>
         <w:t>Water</w:t>
       </w:r>
-      <w:bookmarkEnd w:id="129"/>
+      <w:bookmarkEnd w:id="131"/>
     </w:p>
     <w:p>
       <w:r>
@@ -8193,11 +8730,12 @@
       <w:pPr>
         <w:pStyle w:val="Kop2"/>
       </w:pPr>
-      <w:bookmarkStart w:id="130" w:name="_Toc377495493"/>
+      <w:bookmarkStart w:id="132" w:name="_Toc377927011"/>
       <w:r>
         <w:lastRenderedPageBreak/>
         <w:t>Wereldview</w:t>
       </w:r>
+      <w:bookmarkEnd w:id="132"/>
     </w:p>
     <w:p>
       <w:pPr>
@@ -8404,7 +8942,16 @@
         <w:pStyle w:val="Code"/>
       </w:pPr>
       <w:r>
-        <w:t xml:space="preserve">public WereldView() </w:t>
+        <w:t xml:space="preserve">public </w:t>
+      </w:r>
+      <w:r>
+        <w:rPr>
+          <w:b/>
+        </w:rPr>
+        <w:t>WereldView</w:t>
+      </w:r>
+      <w:r>
+        <w:t xml:space="preserve">() </w:t>
       </w:r>
     </w:p>
     <w:p>
@@ -8433,8 +8980,6 @@
       </w:r>
       <w:r>
         <w:tab/>
-      </w:r>
-      <w:r>
         <w:t>this.setBackground(Color.blue);</w:t>
       </w:r>
     </w:p>
@@ -8474,7 +9019,16 @@
         <w:pStyle w:val="Code"/>
       </w:pPr>
       <w:r>
-        <w:t xml:space="preserve">public void update(Observable o, Object arg) </w:t>
+        <w:t xml:space="preserve">public void </w:t>
+      </w:r>
+      <w:r>
+        <w:rPr>
+          <w:b/>
+        </w:rPr>
+        <w:t>update</w:t>
+      </w:r>
+      <w:r>
+        <w:t xml:space="preserve">(Observable o, Object arg) </w:t>
       </w:r>
     </w:p>
     <w:p>
@@ -8592,10 +9146,7 @@
         <w:ind w:firstLine="708"/>
       </w:pPr>
       <w:r>
-        <w:t>g</w:t>
-      </w:r>
-      <w:r>
-        <w:t>.setColor(Color.GREEN);</w:t>
+        <w:t>g.setColor(Color.GREEN);</w:t>
       </w:r>
     </w:p>
     <w:p>
@@ -8618,16 +9169,7 @@
     <w:p/>
     <w:p>
       <w:r>
-        <w:t>De methode teken</w:t>
-      </w:r>
-      <w:r>
-        <w:t>Obstakel</w:t>
-      </w:r>
-      <w:r>
-        <w:t xml:space="preserve"> is verantwoordelijk voor het grafisch tekenen van </w:t>
-      </w:r>
-      <w:r>
-        <w:t>obstakels</w:t>
+        <w:t>De methode tekenObstakel is verantwoordelijk voor het grafisch tekenen van obstakels</w:t>
       </w:r>
     </w:p>
     <w:p/>
@@ -8753,8 +9295,6 @@
       </w:r>
       <w:r>
         <w:tab/>
-      </w:r>
-      <w:r>
         <w:t>{</w:t>
       </w:r>
     </w:p>
@@ -8767,8 +9307,6 @@
       </w:r>
       <w:r>
         <w:tab/>
-      </w:r>
-      <w:r>
         <w:t>int i = 0;</w:t>
       </w:r>
     </w:p>
@@ -8781,8 +9319,6 @@
       </w:r>
       <w:r>
         <w:tab/>
-      </w:r>
-      <w:r>
         <w:t>for(Leefgebied leefgebied: wereldModel.getLeefgebieden())</w:t>
       </w:r>
     </w:p>
@@ -8795,8 +9331,6 @@
       </w:r>
       <w:r>
         <w:tab/>
-      </w:r>
-      <w:r>
         <w:t xml:space="preserve">{  </w:t>
       </w:r>
     </w:p>
@@ -8859,142 +9393,6 @@
         <w:t>}</w:t>
       </w:r>
     </w:p>
-    <w:p/>
-    <w:p/>
-    <w:p>
-      <w:r>
-        <w:br w:type="page"/>
-      </w:r>
-    </w:p>
-    <w:p/>
-    <w:p>
-      <w:pPr>
-        <w:pStyle w:val="Kop1"/>
-      </w:pPr>
-      <w:r>
-        <w:t>Het lezen van de XML file met instellingen</w:t>
-      </w:r>
-      <w:bookmarkEnd w:id="130"/>
-    </w:p>
-    <w:p/>
-    <w:p>
-      <w:r>
-        <w:t>Om de instellingen die gebruikt worden, op te kunnen slaan en te kunnen wijzigen, wordt er tijdens het aan maken van een nieuwe simulatie instellingen geladen vanuit een XML bestand (</w:t>
-      </w:r>
-      <w:r>
-        <w:t>LifeSettings.xm</w:t>
-      </w:r>
-      <w:r>
-        <w:t>l</w:t>
-      </w:r>
-      <w:r>
-        <w:t>)</w:t>
-      </w:r>
-      <w:r>
-        <w:t>.</w:t>
-      </w:r>
-      <w:r>
-        <w:t xml:space="preserve"> Op deze manier worden de laatste instellingen bewaard.</w:t>
-      </w:r>
-    </w:p>
-    <w:p/>
-    <w:p>
-      <w:r>
-        <w:t>Dit wordt gedaan door de methode “</w:t>
-      </w:r>
-      <w:r>
-        <w:t xml:space="preserve">readXMLfile </w:t>
-      </w:r>
-      <w:r>
-        <w:t>()”.</w:t>
-      </w:r>
-    </w:p>
-    <w:p/>
-    <w:p>
-      <w:r>
-        <w:t>Het in lezen van de XML file wordt gedaan met behulp van een DOM XML parser.</w:t>
-      </w:r>
-    </w:p>
-    <w:p>
-      <w:r>
-        <w:t>De gegevens per type worden in een array geladen.</w:t>
-      </w:r>
-    </w:p>
-    <w:p/>
-    <w:p>
-      <w:r>
-        <w:t xml:space="preserve">typeBeest[s]    </w:t>
-      </w:r>
-      <w:r>
-        <w:tab/>
-      </w:r>
-      <w:r>
-        <w:t>= (String)typeBeestNodeList.item(0).getNodeValue().trim();</w:t>
-      </w:r>
-    </w:p>
-    <w:p>
-      <w:r>
-        <w:t xml:space="preserve">aantalPoten[s]  </w:t>
-      </w:r>
-      <w:r>
-        <w:tab/>
-      </w:r>
-      <w:r>
-        <w:t>=  Integer.valueOf(aantalPotenNodeList.item(0).getNodeValue());</w:t>
-      </w:r>
-    </w:p>
-    <w:p>
-      <w:r>
-        <w:t xml:space="preserve">maxGewicht[s]  </w:t>
-      </w:r>
-      <w:r>
-        <w:t>=  Integer.valueOf(maxGewichtNodeList.item(0).getNodeValue());</w:t>
-      </w:r>
-    </w:p>
-    <w:p>
-      <w:r>
-        <w:t>maxEnergie[s]   =</w:t>
-      </w:r>
-      <w:r>
-        <w:t xml:space="preserve"> </w:t>
-      </w:r>
-      <w:r>
-        <w:t xml:space="preserve"> Integer.valueOf(maxEnergieNodeList.item(0).getNodeValue());    </w:t>
-      </w:r>
-    </w:p>
-    <w:p/>
-    <w:p>
-      <w:r>
-        <w:t>Vervolgens worden de gegevens aan de setters van het beest type gekoppeld</w:t>
-      </w:r>
-    </w:p>
-    <w:p/>
-    <w:p>
-      <w:r>
-        <w:t>instellingenCarnivoor.s</w:t>
-      </w:r>
-      <w:r>
-        <w:t>etAantalPoten( aantalPoten[0]);</w:t>
-      </w:r>
-    </w:p>
-    <w:p>
-      <w:r>
-        <w:t>instellingenCarnivoor.setMaxGewicht( maxGewicht[0]);</w:t>
-      </w:r>
-    </w:p>
-    <w:p>
-      <w:r>
-        <w:t>instellingenCarnivoor.setMaxEnergie( maxEnergie[0]);</w:t>
-      </w:r>
-    </w:p>
-    <w:p/>
-    <w:p>
-      <w:r>
-        <w:t>Bovenstaande wordt voor elk type beest herhaald.</w:t>
-      </w:r>
-    </w:p>
-    <w:p/>
-    <w:p/>
     <w:p/>
     <w:p>
       <w:pPr>
@@ -9008,14 +9406,610 @@
     </w:p>
     <w:p>
       <w:pPr>
+        <w:pStyle w:val="Kop2"/>
+      </w:pPr>
+      <w:bookmarkStart w:id="133" w:name="_Toc377927012"/>
+      <w:r>
+        <w:lastRenderedPageBreak/>
+        <w:t>Positie</w:t>
+      </w:r>
+      <w:bookmarkEnd w:id="133"/>
+    </w:p>
+    <w:p>
+      <w:r>
+        <w:t>De positie is een algemene klasse voor het onthouden van</w:t>
+      </w:r>
+      <w:r>
+        <w:t xml:space="preserve"> een X en een Y positie. De positie heeft twee constructors. Bij een constructor kan een gewenste X en Y worden meeegegeven terwijl bij de andere constructor de X en Y random worden bepaald. De klassen wordt onder andere gebruikt door beesten, planten en obstakels</w:t>
+      </w:r>
+    </w:p>
+    <w:p/>
+    <w:p>
+      <w:pPr>
+        <w:pStyle w:val="Kop3"/>
+      </w:pPr>
+      <w:r>
+        <w:rPr>
+          <w:noProof/>
+        </w:rPr>
+        <w:drawing>
+          <wp:anchor distT="0" distB="0" distL="114300" distR="114300" simplePos="0" relativeHeight="251669504" behindDoc="0" locked="0" layoutInCell="1" allowOverlap="1" wp14:anchorId="0F041FDF" wp14:editId="7866343F">
+            <wp:simplePos x="0" y="0"/>
+            <wp:positionH relativeFrom="column">
+              <wp:posOffset>1353185</wp:posOffset>
+            </wp:positionH>
+            <wp:positionV relativeFrom="paragraph">
+              <wp:posOffset>424815</wp:posOffset>
+            </wp:positionV>
+            <wp:extent cx="1528445" cy="1380490"/>
+            <wp:effectExtent l="0" t="0" r="0" b="0"/>
+            <wp:wrapSquare wrapText="bothSides"/>
+            <wp:docPr id="17" name="Afbeelding 17"/>
+            <wp:cNvGraphicFramePr>
+              <a:graphicFrameLocks xmlns:a="http://schemas.openxmlformats.org/drawingml/2006/main" noChangeAspect="1"/>
+            </wp:cNvGraphicFramePr>
+            <a:graphic xmlns:a="http://schemas.openxmlformats.org/drawingml/2006/main">
+              <a:graphicData uri="http://schemas.openxmlformats.org/drawingml/2006/picture">
+                <pic:pic xmlns:pic="http://schemas.openxmlformats.org/drawingml/2006/picture">
+                  <pic:nvPicPr>
+                    <pic:cNvPr id="0" name="Picture 2"/>
+                    <pic:cNvPicPr>
+                      <a:picLocks noChangeAspect="1" noChangeArrowheads="1"/>
+                    </pic:cNvPicPr>
+                  </pic:nvPicPr>
+                  <pic:blipFill>
+                    <a:blip r:embed="rId27">
+                      <a:extLst>
+                        <a:ext uri="{28A0092B-C50C-407E-A947-70E740481C1C}">
+                          <a14:useLocalDpi xmlns:a14="http://schemas.microsoft.com/office/drawing/2010/main" val="0"/>
+                        </a:ext>
+                      </a:extLst>
+                    </a:blip>
+                    <a:srcRect/>
+                    <a:stretch>
+                      <a:fillRect/>
+                    </a:stretch>
+                  </pic:blipFill>
+                  <pic:spPr bwMode="auto">
+                    <a:xfrm>
+                      <a:off x="0" y="0"/>
+                      <a:ext cx="1528445" cy="1380490"/>
+                    </a:xfrm>
+                    <a:prstGeom prst="rect">
+                      <a:avLst/>
+                    </a:prstGeom>
+                    <a:noFill/>
+                    <a:ln>
+                      <a:noFill/>
+                    </a:ln>
+                  </pic:spPr>
+                </pic:pic>
+              </a:graphicData>
+            </a:graphic>
+            <wp14:sizeRelH relativeFrom="page">
+              <wp14:pctWidth>0</wp14:pctWidth>
+            </wp14:sizeRelH>
+            <wp14:sizeRelV relativeFrom="page">
+              <wp14:pctHeight>0</wp14:pctHeight>
+            </wp14:sizeRelV>
+          </wp:anchor>
+        </w:drawing>
+      </w:r>
+      <w:r>
+        <w:t>Diagram</w:t>
+      </w:r>
+    </w:p>
+    <w:p/>
+    <w:p/>
+    <w:p/>
+    <w:p/>
+    <w:p/>
+    <w:p/>
+    <w:p/>
+    <w:p/>
+    <w:p/>
+    <w:p/>
+    <w:p>
+      <w:pPr>
+        <w:pStyle w:val="Kop3"/>
+      </w:pPr>
+      <w:r>
+        <w:t>Functie</w:t>
+      </w:r>
+    </w:p>
+    <w:p>
+      <w:r>
+        <w:t>Het onthouden van een X en Y positie.</w:t>
+      </w:r>
+    </w:p>
+    <w:p/>
+    <w:p>
+      <w:pPr>
+        <w:pStyle w:val="Kop3"/>
+      </w:pPr>
+      <w:r>
+        <w:t>Constructors(s)</w:t>
+      </w:r>
+    </w:p>
+    <w:p>
+      <w:r>
+        <w:t>De eerste constructor zorgt voor een initiële random X en Y positie. Deze posities worden intern opgeslagen.</w:t>
+      </w:r>
+    </w:p>
+    <w:p/>
+    <w:p>
+      <w:pPr>
+        <w:pStyle w:val="Code"/>
+      </w:pPr>
+      <w:r>
+        <w:t xml:space="preserve">public </w:t>
+      </w:r>
+      <w:r>
+        <w:rPr>
+          <w:b/>
+        </w:rPr>
+        <w:t>Positie</w:t>
+      </w:r>
+      <w:r>
+        <w:t xml:space="preserve">() </w:t>
+      </w:r>
+    </w:p>
+    <w:p>
+      <w:pPr>
+        <w:pStyle w:val="Code"/>
+      </w:pPr>
+      <w:r>
+        <w:t>{</w:t>
+      </w:r>
+    </w:p>
+    <w:p>
+      <w:pPr>
+        <w:pStyle w:val="Code"/>
+        <w:ind w:firstLine="708"/>
+      </w:pPr>
+      <w:r>
+        <w:t>X = ramdom.nextInt(100);</w:t>
+      </w:r>
+    </w:p>
+    <w:p>
+      <w:pPr>
+        <w:pStyle w:val="Code"/>
+      </w:pPr>
+      <w:r>
+        <w:t xml:space="preserve">    </w:t>
+      </w:r>
+      <w:r>
+        <w:tab/>
+        <w:t xml:space="preserve">Y = ramdom.nextInt(200); </w:t>
+      </w:r>
+    </w:p>
+    <w:p>
+      <w:pPr>
+        <w:pStyle w:val="Code"/>
+      </w:pPr>
+      <w:r>
+        <w:t>}</w:t>
+      </w:r>
+    </w:p>
+    <w:p/>
+    <w:p>
+      <w:r>
+        <w:t>Bij de tweede constructor kan een gewenste initiële X en Y positie worden opgegeven. Deze posities worden intern opgeslagen.</w:t>
+      </w:r>
+    </w:p>
+    <w:p/>
+    <w:p>
+      <w:pPr>
+        <w:pStyle w:val="Code"/>
+      </w:pPr>
+      <w:r>
+        <w:t xml:space="preserve">public </w:t>
+      </w:r>
+      <w:r>
+        <w:rPr>
+          <w:b/>
+        </w:rPr>
+        <w:t>Positie</w:t>
+      </w:r>
+      <w:r>
+        <w:t xml:space="preserve">(int x, int y) </w:t>
+      </w:r>
+    </w:p>
+    <w:p>
+      <w:pPr>
+        <w:pStyle w:val="Code"/>
+      </w:pPr>
+      <w:r>
+        <w:t>{</w:t>
+      </w:r>
+    </w:p>
+    <w:p>
+      <w:pPr>
+        <w:pStyle w:val="Code"/>
+        <w:ind w:firstLine="708"/>
+      </w:pPr>
+      <w:r>
+        <w:t>X = x;</w:t>
+      </w:r>
+    </w:p>
+    <w:p>
+      <w:pPr>
+        <w:pStyle w:val="Code"/>
+        <w:ind w:firstLine="708"/>
+      </w:pPr>
+      <w:r>
+        <w:t xml:space="preserve">Y = y; </w:t>
+      </w:r>
+    </w:p>
+    <w:p>
+      <w:pPr>
+        <w:pStyle w:val="Code"/>
+      </w:pPr>
+      <w:r>
+        <w:t>}</w:t>
+      </w:r>
+    </w:p>
+    <w:p/>
+    <w:p>
+      <w:pPr>
+        <w:autoSpaceDE/>
+        <w:autoSpaceDN/>
+        <w:adjustRightInd/>
+      </w:pPr>
+      <w:r>
+        <w:br w:type="page"/>
+      </w:r>
+    </w:p>
+    <w:p>
+      <w:pPr>
+        <w:pStyle w:val="Kop3"/>
+      </w:pPr>
+      <w:r>
+        <w:lastRenderedPageBreak/>
+        <w:t>Methoden</w:t>
+      </w:r>
+    </w:p>
+    <w:p>
+      <w:r>
+        <w:t>Getters en setter voor het opvragen en instellen van interne data.</w:t>
+      </w:r>
+    </w:p>
+    <w:p/>
+    <w:p/>
+    <w:p>
+      <w:pPr>
+        <w:pStyle w:val="Code"/>
+      </w:pPr>
+      <w:r>
+        <w:t xml:space="preserve">public int </w:t>
+      </w:r>
+      <w:r>
+        <w:rPr>
+          <w:b/>
+        </w:rPr>
+        <w:t>getX</w:t>
+      </w:r>
+      <w:r>
+        <w:t xml:space="preserve">() </w:t>
+      </w:r>
+    </w:p>
+    <w:p>
+      <w:pPr>
+        <w:pStyle w:val="Code"/>
+      </w:pPr>
+      <w:r>
+        <w:t>{</w:t>
+      </w:r>
+    </w:p>
+    <w:p>
+      <w:pPr>
+        <w:pStyle w:val="Code"/>
+        <w:ind w:firstLine="708"/>
+      </w:pPr>
+      <w:r>
+        <w:t>return X;</w:t>
+      </w:r>
+    </w:p>
+    <w:p>
+      <w:pPr>
+        <w:pStyle w:val="Code"/>
+      </w:pPr>
+      <w:r>
+        <w:t>}</w:t>
+      </w:r>
+    </w:p>
+    <w:p/>
+    <w:p>
+      <w:pPr>
+        <w:pStyle w:val="Code"/>
+      </w:pPr>
+      <w:r>
+        <w:t xml:space="preserve">public void </w:t>
+      </w:r>
+      <w:r>
+        <w:rPr>
+          <w:b/>
+        </w:rPr>
+        <w:t>setX</w:t>
+      </w:r>
+      <w:r>
+        <w:t xml:space="preserve">(int posX) </w:t>
+      </w:r>
+    </w:p>
+    <w:p>
+      <w:pPr>
+        <w:pStyle w:val="Code"/>
+      </w:pPr>
+      <w:r>
+        <w:t>{</w:t>
+      </w:r>
+    </w:p>
+    <w:p>
+      <w:pPr>
+        <w:pStyle w:val="Code"/>
+        <w:ind w:firstLine="708"/>
+      </w:pPr>
+      <w:r>
+        <w:t>this.X = posX;</w:t>
+      </w:r>
+    </w:p>
+    <w:p>
+      <w:pPr>
+        <w:pStyle w:val="Code"/>
+      </w:pPr>
+      <w:r>
+        <w:t>}</w:t>
+      </w:r>
+    </w:p>
+    <w:p/>
+    <w:p>
+      <w:pPr>
+        <w:pStyle w:val="Code"/>
+      </w:pPr>
+      <w:r>
+        <w:t xml:space="preserve">public int </w:t>
+      </w:r>
+      <w:r>
+        <w:rPr>
+          <w:b/>
+        </w:rPr>
+        <w:t>getY</w:t>
+      </w:r>
+      <w:r>
+        <w:t xml:space="preserve">() </w:t>
+      </w:r>
+    </w:p>
+    <w:p>
+      <w:pPr>
+        <w:pStyle w:val="Code"/>
+      </w:pPr>
+      <w:r>
+        <w:t>{</w:t>
+      </w:r>
+    </w:p>
+    <w:p>
+      <w:pPr>
+        <w:pStyle w:val="Code"/>
+        <w:ind w:firstLine="708"/>
+      </w:pPr>
+      <w:r>
+        <w:t>return Y;</w:t>
+      </w:r>
+    </w:p>
+    <w:p>
+      <w:pPr>
+        <w:pStyle w:val="Code"/>
+      </w:pPr>
+      <w:r>
+        <w:t>}</w:t>
+      </w:r>
+    </w:p>
+    <w:p/>
+    <w:p>
+      <w:pPr>
+        <w:pStyle w:val="Code"/>
+      </w:pPr>
+      <w:r>
+        <w:t xml:space="preserve">public void </w:t>
+      </w:r>
+      <w:r>
+        <w:rPr>
+          <w:b/>
+        </w:rPr>
+        <w:t>setY</w:t>
+      </w:r>
+      <w:r>
+        <w:t xml:space="preserve">(int posY) </w:t>
+      </w:r>
+    </w:p>
+    <w:p>
+      <w:pPr>
+        <w:pStyle w:val="Code"/>
+      </w:pPr>
+      <w:r>
+        <w:t>{</w:t>
+      </w:r>
+    </w:p>
+    <w:p>
+      <w:pPr>
+        <w:pStyle w:val="Code"/>
+        <w:ind w:firstLine="708"/>
+      </w:pPr>
+      <w:r>
+        <w:t>this.Y = posY;</w:t>
+      </w:r>
+    </w:p>
+    <w:p>
+      <w:pPr>
+        <w:pStyle w:val="Code"/>
+      </w:pPr>
+      <w:r>
+        <w:t>}</w:t>
+      </w:r>
+    </w:p>
+    <w:p/>
+    <w:p/>
+    <w:p/>
+    <w:p/>
+    <w:p/>
+    <w:p/>
+    <w:p/>
+    <w:p>
+      <w:r>
+        <w:br w:type="page"/>
+      </w:r>
+    </w:p>
+    <w:p/>
+    <w:p>
+      <w:pPr>
         <w:pStyle w:val="Kop1"/>
       </w:pPr>
-      <w:bookmarkStart w:id="131" w:name="_Toc377495494"/>
+      <w:bookmarkStart w:id="134" w:name="_Toc377927013"/>
+      <w:r>
+        <w:t>Het lezen van de XML file met instellingen</w:t>
+      </w:r>
+      <w:bookmarkEnd w:id="134"/>
+    </w:p>
+    <w:p/>
+    <w:p>
+      <w:r>
+        <w:t>Om de instellingen die gebruikt worden, op te kunnen slaan en te kunnen wijzigen, wordt er tijdens het aan maken van een nieuwe simulatie instellingen geladen vanuit een XML bestand (</w:t>
+      </w:r>
+      <w:r>
+        <w:t>LifeSettings.xm</w:t>
+      </w:r>
+      <w:r>
+        <w:t>l</w:t>
+      </w:r>
+      <w:r>
+        <w:t>)</w:t>
+      </w:r>
+      <w:r>
+        <w:t>.</w:t>
+      </w:r>
+      <w:r>
+        <w:t xml:space="preserve"> Op deze manier worden de laatste instellingen bewaard.</w:t>
+      </w:r>
+    </w:p>
+    <w:p/>
+    <w:p>
+      <w:r>
+        <w:t>Dit wordt gedaan door de methode “</w:t>
+      </w:r>
+      <w:r>
+        <w:t xml:space="preserve">readXMLfile </w:t>
+      </w:r>
+      <w:r>
+        <w:t>()”.</w:t>
+      </w:r>
+    </w:p>
+    <w:p/>
+    <w:p>
+      <w:r>
+        <w:t>Het in lezen van de XML file wordt gedaan met behulp van een DOM XML parser.</w:t>
+      </w:r>
+    </w:p>
+    <w:p>
+      <w:r>
+        <w:t>De gegevens per type worden in een array geladen.</w:t>
+      </w:r>
+    </w:p>
+    <w:p/>
+    <w:p>
+      <w:r>
+        <w:t xml:space="preserve">typeBeest[s]    </w:t>
+      </w:r>
+      <w:r>
+        <w:tab/>
+      </w:r>
+      <w:r>
+        <w:t>= (String)typeBeestNodeList.item(0).getNodeValue().trim();</w:t>
+      </w:r>
+    </w:p>
+    <w:p>
+      <w:r>
+        <w:t xml:space="preserve">aantalPoten[s]  </w:t>
+      </w:r>
+      <w:r>
+        <w:tab/>
+      </w:r>
+      <w:r>
+        <w:t>=  Integer.valueOf(aantalPotenNodeList.item(0).getNodeValue());</w:t>
+      </w:r>
+    </w:p>
+    <w:p>
+      <w:r>
+        <w:t xml:space="preserve">maxGewicht[s]  </w:t>
+      </w:r>
+      <w:r>
+        <w:t>=  Integer.valueOf(maxGewichtNodeList.item(0).getNodeValue());</w:t>
+      </w:r>
+    </w:p>
+    <w:p>
+      <w:r>
+        <w:t>maxEnergie[s]   =</w:t>
+      </w:r>
+      <w:r>
+        <w:t xml:space="preserve"> </w:t>
+      </w:r>
+      <w:r>
+        <w:t xml:space="preserve"> Integer.valueOf(maxEnergieNodeList.item(0).getNodeValue());    </w:t>
+      </w:r>
+    </w:p>
+    <w:p/>
+    <w:p>
+      <w:r>
+        <w:t>Vervolgens worden de gegevens aan de setters van het beest type gekoppeld</w:t>
+      </w:r>
+    </w:p>
+    <w:p/>
+    <w:p>
+      <w:r>
+        <w:t>instellingenCarnivoor.s</w:t>
+      </w:r>
+      <w:r>
+        <w:t>etAantalPoten( aantalPoten[0]);</w:t>
+      </w:r>
+    </w:p>
+    <w:p>
+      <w:r>
+        <w:t>instellingenCarnivoor.setMaxGewicht( maxGewicht[0]);</w:t>
+      </w:r>
+    </w:p>
+    <w:p>
+      <w:r>
+        <w:t>instellingenCarnivoor.setMaxEnergie( maxEnergie[0]);</w:t>
+      </w:r>
+    </w:p>
+    <w:p/>
+    <w:p>
+      <w:r>
+        <w:t>Bovenstaande wordt voor elk type beest herhaald.</w:t>
+      </w:r>
+    </w:p>
+    <w:p/>
+    <w:p/>
+    <w:p/>
+    <w:p>
+      <w:pPr>
+        <w:autoSpaceDE/>
+        <w:autoSpaceDN/>
+        <w:adjustRightInd/>
+      </w:pPr>
+      <w:r>
+        <w:br w:type="page"/>
+      </w:r>
+    </w:p>
+    <w:p>
+      <w:pPr>
+        <w:pStyle w:val="Kop1"/>
+      </w:pPr>
+      <w:bookmarkStart w:id="135" w:name="_Toc377927014"/>
       <w:r>
         <w:lastRenderedPageBreak/>
         <w:t>Beschrijving van de klasse database bewerkingen.</w:t>
       </w:r>
-      <w:bookmarkEnd w:id="131"/>
+      <w:bookmarkEnd w:id="135"/>
     </w:p>
     <w:p/>
     <w:p>
@@ -9299,8 +10293,7 @@
       <w:pPr>
         <w:pStyle w:val="Kop1"/>
       </w:pPr>
-      <w:bookmarkStart w:id="132" w:name="_GoBack"/>
-      <w:bookmarkEnd w:id="132"/>
+      <w:bookmarkStart w:id="136" w:name="_Toc377927015"/>
       <w:r>
         <w:lastRenderedPageBreak/>
         <w:t>Requirements traceability</w:t>
@@ -9308,6 +10301,7 @@
       <w:r>
         <w:t xml:space="preserve"> matrix</w:t>
       </w:r>
+      <w:bookmarkEnd w:id="136"/>
     </w:p>
     <w:p/>
     <w:tbl>
@@ -9324,9 +10318,18 @@
         <w:tc>
           <w:tcPr>
             <w:tcW w:w="1838" w:type="dxa"/>
+            <w:shd w:val="clear" w:color="auto" w:fill="D9D9D9" w:themeFill="background1" w:themeFillShade="D9"/>
           </w:tcPr>
           <w:p>
+            <w:pPr>
+              <w:rPr>
+                <w:b/>
+              </w:rPr>
+            </w:pPr>
             <w:r>
+              <w:rPr>
+                <w:b/>
+              </w:rPr>
               <w:t>Requirement</w:t>
             </w:r>
           </w:p>
@@ -9334,9 +10337,18 @@
         <w:tc>
           <w:tcPr>
             <w:tcW w:w="7178" w:type="dxa"/>
+            <w:shd w:val="clear" w:color="auto" w:fill="D9D9D9" w:themeFill="background1" w:themeFillShade="D9"/>
           </w:tcPr>
           <w:p>
+            <w:pPr>
+              <w:rPr>
+                <w:b/>
+              </w:rPr>
+            </w:pPr>
             <w:r>
+              <w:rPr>
+                <w:b/>
+              </w:rPr>
               <w:t>Implementatie in klasse</w:t>
             </w:r>
           </w:p>
@@ -9357,7 +10369,11 @@
           <w:tcPr>
             <w:tcW w:w="7178" w:type="dxa"/>
           </w:tcPr>
-          <w:p/>
+          <w:p>
+            <w:r>
+              <w:t>Wereldview</w:t>
+            </w:r>
+          </w:p>
         </w:tc>
       </w:tr>
       <w:tr>
@@ -9375,7 +10391,11 @@
           <w:tcPr>
             <w:tcW w:w="7178" w:type="dxa"/>
           </w:tcPr>
-          <w:p/>
+          <w:p>
+            <w:r>
+              <w:t>DatabaseBewerkingen</w:t>
+            </w:r>
+          </w:p>
         </w:tc>
       </w:tr>
       <w:tr>
@@ -9393,7 +10413,11 @@
           <w:tcPr>
             <w:tcW w:w="7178" w:type="dxa"/>
           </w:tcPr>
-          <w:p/>
+          <w:p>
+            <w:r>
+              <w:t>Wereldmodel, Wereldview</w:t>
+            </w:r>
+          </w:p>
         </w:tc>
       </w:tr>
       <w:tr>
@@ -9411,7 +10435,11 @@
           <w:tcPr>
             <w:tcW w:w="7178" w:type="dxa"/>
           </w:tcPr>
-          <w:p/>
+          <w:p>
+            <w:r>
+              <w:t>Wereldview</w:t>
+            </w:r>
+          </w:p>
         </w:tc>
       </w:tr>
       <w:tr>
@@ -9429,7 +10457,11 @@
           <w:tcPr>
             <w:tcW w:w="7178" w:type="dxa"/>
           </w:tcPr>
-          <w:p/>
+          <w:p>
+            <w:r>
+              <w:t>Wereldmodel</w:t>
+            </w:r>
+          </w:p>
         </w:tc>
       </w:tr>
       <w:tr>
@@ -9447,10 +10479,17 @@
           <w:tcPr>
             <w:tcW w:w="7178" w:type="dxa"/>
           </w:tcPr>
-          <w:p/>
+          <w:p>
+            <w:r>
+              <w:t>Positie</w:t>
+            </w:r>
+          </w:p>
         </w:tc>
       </w:tr>
       <w:tr>
+        <w:trPr>
+          <w:trHeight w:val="129"/>
+        </w:trPr>
         <w:tc>
           <w:tcPr>
             <w:tcW w:w="1838" w:type="dxa"/>
@@ -9465,7 +10504,11 @@
           <w:tcPr>
             <w:tcW w:w="7178" w:type="dxa"/>
           </w:tcPr>
-          <w:p/>
+          <w:p>
+            <w:r>
+              <w:t>Leefgebied</w:t>
+            </w:r>
+          </w:p>
         </w:tc>
       </w:tr>
       <w:tr>
@@ -9483,7 +10526,11 @@
           <w:tcPr>
             <w:tcW w:w="7178" w:type="dxa"/>
           </w:tcPr>
-          <w:p/>
+          <w:p>
+            <w:r>
+              <w:t>Wereldmodel</w:t>
+            </w:r>
+          </w:p>
         </w:tc>
       </w:tr>
       <w:tr>
@@ -9501,7 +10548,11 @@
           <w:tcPr>
             <w:tcW w:w="7178" w:type="dxa"/>
           </w:tcPr>
-          <w:p/>
+          <w:p>
+            <w:r>
+              <w:t>Wereldmodel</w:t>
+            </w:r>
+          </w:p>
         </w:tc>
       </w:tr>
       <w:tr>
@@ -9519,7 +10570,11 @@
           <w:tcPr>
             <w:tcW w:w="7178" w:type="dxa"/>
           </w:tcPr>
-          <w:p/>
+          <w:p>
+            <w:r>
+              <w:t>Wereldcontroller, Wereldmodel, Leefgebied, Beest</w:t>
+            </w:r>
+          </w:p>
         </w:tc>
       </w:tr>
       <w:tr>
@@ -9537,7 +10592,11 @@
           <w:tcPr>
             <w:tcW w:w="7178" w:type="dxa"/>
           </w:tcPr>
-          <w:p/>
+          <w:p>
+            <w:r>
+              <w:t>Wereldcontroller, Knoppenpaneel</w:t>
+            </w:r>
+          </w:p>
         </w:tc>
       </w:tr>
       <w:tr>
@@ -9555,7 +10614,11 @@
           <w:tcPr>
             <w:tcW w:w="7178" w:type="dxa"/>
           </w:tcPr>
-          <w:p/>
+          <w:p>
+            <w:r>
+              <w:t>Gedrag</w:t>
+            </w:r>
+          </w:p>
         </w:tc>
       </w:tr>
       <w:tr>
@@ -9573,7 +10636,11 @@
           <w:tcPr>
             <w:tcW w:w="7178" w:type="dxa"/>
           </w:tcPr>
-          <w:p/>
+          <w:p>
+            <w:r>
+              <w:t>DatabaseBewerkingen</w:t>
+            </w:r>
+          </w:p>
         </w:tc>
       </w:tr>
       <w:tr>
@@ -9591,7 +10658,11 @@
           <w:tcPr>
             <w:tcW w:w="7178" w:type="dxa"/>
           </w:tcPr>
-          <w:p/>
+          <w:p>
+            <w:r>
+              <w:t>DatabaseBewerkingen</w:t>
+            </w:r>
+          </w:p>
         </w:tc>
       </w:tr>
       <w:tr>
@@ -9609,7 +10680,11 @@
           <w:tcPr>
             <w:tcW w:w="7178" w:type="dxa"/>
           </w:tcPr>
-          <w:p/>
+          <w:p>
+            <w:r>
+              <w:t>SimulatiegegevensDialog</w:t>
+            </w:r>
+          </w:p>
         </w:tc>
       </w:tr>
       <w:tr>
@@ -9924,11 +10999,66 @@
     <w:p/>
     <w:p/>
     <w:p/>
-    <w:p/>
+    <w:p>
+      <w:pPr>
+        <w:autoSpaceDE/>
+        <w:autoSpaceDN/>
+        <w:adjustRightInd/>
+      </w:pPr>
+      <w:r>
+        <w:br w:type="page"/>
+      </w:r>
+    </w:p>
+    <w:p>
+      <w:pPr>
+        <w:pStyle w:val="Kop1"/>
+      </w:pPr>
+      <w:bookmarkStart w:id="137" w:name="_Toc377927016"/>
+      <w:r>
+        <w:lastRenderedPageBreak/>
+        <w:t>Bevindingen</w:t>
+      </w:r>
+      <w:bookmarkEnd w:id="137"/>
+      <w:r>
+        <w:t xml:space="preserve"> </w:t>
+      </w:r>
+    </w:p>
+    <w:p>
+      <w:pPr>
+        <w:pStyle w:val="Kop2"/>
+      </w:pPr>
+      <w:bookmarkStart w:id="138" w:name="_Toc377927017"/>
+      <w:r>
+        <w:t>Bart</w:t>
+      </w:r>
+      <w:bookmarkEnd w:id="138"/>
+    </w:p>
+    <w:p>
+      <w:r>
+        <w:t>Terugkijkende op het semester denk ik dat ik wel kan stellen dat er een behoorlijke race gelopen is. Gedurende de race is er veel geleerd. In ieder geval kan ik zeggen dat ik inmiddels een redelijke hoeveelheid kennis he opgedaan over Java.</w:t>
+      </w:r>
+    </w:p>
+    <w:p/>
+    <w:p>
+      <w:r>
+        <w:t>Wat betreft software engineering denk ik dat ik iets heb kunnen leren over methoden die toegepast kunnen worden tijdens het ontwerpproces. Wel denk ik dat de casus te groot was waardoor ik in mindere mate heb geleerd hoe de methoden goed te gebruiken om een samenhangend ontwerp te realiseren.</w:t>
+      </w:r>
+    </w:p>
+    <w:p/>
+    <w:p>
+      <w:pPr>
+        <w:pStyle w:val="Kop2"/>
+      </w:pPr>
+      <w:bookmarkStart w:id="139" w:name="_Toc377927018"/>
+      <w:r>
+        <w:t>Patrick</w:t>
+      </w:r>
+      <w:bookmarkEnd w:id="139"/>
+    </w:p>
     <w:p/>
     <w:p/>
     <w:sectPr>
-      <w:footerReference w:type="default" r:id="rId27"/>
+      <w:footerReference w:type="default" r:id="rId28"/>
       <w:pgSz w:w="11906" w:h="16838" w:code="9"/>
       <w:pgMar w:top="1985" w:right="1440" w:bottom="1843" w:left="1440" w:header="709" w:footer="618" w:gutter="0"/>
       <w:pgNumType w:start="1"/>
@@ -9942,7 +11072,7 @@
 
 <file path=word/comments.xml><?xml version="1.0" encoding="utf-8"?>
 <w:comments xmlns:wpc="http://schemas.microsoft.com/office/word/2010/wordprocessingCanvas" xmlns:mc="http://schemas.openxmlformats.org/markup-compatibility/2006" xmlns:o="urn:schemas-microsoft-com:office:office" xmlns:r="http://schemas.openxmlformats.org/officeDocument/2006/relationships" xmlns:m="http://schemas.openxmlformats.org/officeDocument/2006/math" xmlns:v="urn:schemas-microsoft-com:vml" xmlns:wp14="http://schemas.microsoft.com/office/word/2010/wordprocessingDrawing" xmlns:wp="http://schemas.openxmlformats.org/drawingml/2006/wordprocessingDrawing" xmlns:w10="urn:schemas-microsoft-com:office:word" xmlns:w="http://schemas.openxmlformats.org/wordprocessingml/2006/main" xmlns:w14="http://schemas.microsoft.com/office/word/2010/wordml" xmlns:w15="http://schemas.microsoft.com/office/word/2012/wordml" xmlns:wpg="http://schemas.microsoft.com/office/word/2010/wordprocessingGroup" xmlns:wpi="http://schemas.microsoft.com/office/word/2010/wordprocessingInk" xmlns:wne="http://schemas.microsoft.com/office/word/2006/wordml" xmlns:wps="http://schemas.microsoft.com/office/word/2010/wordprocessingShape" mc:Ignorable="w14 w15 wp14">
-  <w:comment w:id="4" w:author="Bart Janisse" w:date="2013-11-13T20:27:00Z" w:initials="BJ">
+  <w:comment w:id="5" w:author="Bart Janisse" w:date="2013-11-13T20:27:00Z" w:initials="BJ">
     <w:p>
       <w:pPr>
         <w:pStyle w:val="Tekstopmerking"/>
@@ -10051,7 +11181,7 @@
             <w:rPr>
               <w:noProof/>
             </w:rPr>
-            <w:t>24</w:t>
+            <w:t>19</w:t>
           </w:r>
           <w:r>
             <w:fldChar w:fldCharType="end"/>
@@ -15874,7 +17004,7 @@
   <w:style w:type="paragraph" w:default="1" w:styleId="Standaard">
     <w:name w:val="Normal"/>
     <w:qFormat/>
-    <w:rsid w:val="00372AD1"/>
+    <w:rsid w:val="005828D6"/>
     <w:pPr>
       <w:autoSpaceDE w:val="0"/>
       <w:autoSpaceDN w:val="0"/>
@@ -18333,7 +19463,7 @@
 </file>
 
 <file path=customXml/itemProps1.xml><?xml version="1.0" encoding="utf-8"?>
-<ds:datastoreItem xmlns:ds="http://schemas.openxmlformats.org/officeDocument/2006/customXml" ds:itemID="{DACCDBBA-FDE1-4986-AEDE-0BEB340D3453}">
+<ds:datastoreItem xmlns:ds="http://schemas.openxmlformats.org/officeDocument/2006/customXml" ds:itemID="{E14D44D7-A4BB-416A-B2A2-626ABB3F0F23}">
   <ds:schemaRefs>
     <ds:schemaRef ds:uri="http://schemas.openxmlformats.org/officeDocument/2006/bibliography"/>
   </ds:schemaRefs>
@@ -18341,7 +19471,7 @@
 </file>
 
 <file path=customXml/itemProps2.xml><?xml version="1.0" encoding="utf-8"?>
-<ds:datastoreItem xmlns:ds="http://schemas.openxmlformats.org/officeDocument/2006/customXml" ds:itemID="{4C0527AE-6219-4B7C-8FC0-6E0C2DD3029D}">
+<ds:datastoreItem xmlns:ds="http://schemas.openxmlformats.org/officeDocument/2006/customXml" ds:itemID="{B028AF2B-5232-4C56-A9B7-CB79A738C9A2}">
   <ds:schemaRefs>
     <ds:schemaRef ds:uri="http://schemas.openxmlformats.org/officeDocument/2006/bibliography"/>
   </ds:schemaRefs>

</xml_diff>